<commit_message>
Explanation of the dataset's body in Word
</commit_message>
<xml_diff>
--- a/Strategic Thinking C2.docx
+++ b/Strategic Thinking C2.docx
@@ -614,16 +614,26 @@
                 <w:sz w:val="32"/>
                 <w:szCs w:val="32"/>
               </w:rPr>
-              <w:t>Derly Milde</w:t>
-            </w:r>
+              <w:t xml:space="preserve">Derly </w:t>
+            </w:r>
+            <w:proofErr w:type="spellStart"/>
             <w:r>
               <w:rPr>
                 <w:color w:val="000000" w:themeColor="text1"/>
                 <w:sz w:val="32"/>
                 <w:szCs w:val="32"/>
               </w:rPr>
+              <w:t>Milde</w:t>
+            </w:r>
+            <w:r>
+              <w:rPr>
+                <w:color w:val="000000" w:themeColor="text1"/>
+                <w:sz w:val="32"/>
+                <w:szCs w:val="32"/>
+              </w:rPr>
               <w:t>d</w:t>
             </w:r>
+            <w:proofErr w:type="spellEnd"/>
             <w:r>
               <w:rPr>
                 <w:color w:val="000000" w:themeColor="text1"/>
@@ -1337,7 +1347,7 @@
           <w:r>
             <w:fldChar w:fldCharType="separate"/>
           </w:r>
-          <w:hyperlink w:anchor="_Toc165057900" w:history="1">
+          <w:hyperlink w:anchor="_Toc166871603" w:history="1">
             <w:r>
               <w:rPr>
                 <w:rStyle w:val="Hyperlink"/>
@@ -1365,7 +1375,7 @@
                 <w:noProof/>
                 <w:webHidden/>
               </w:rPr>
-              <w:instrText xml:space="preserve"> PAGEREF _Toc165057900 \h </w:instrText>
+              <w:instrText xml:space="preserve"> PAGEREF _Toc166871603 \h </w:instrText>
             </w:r>
             <w:r>
               <w:rPr>
@@ -1410,7 +1420,7 @@
               <w:lang w:val="en-US"/>
             </w:rPr>
           </w:pPr>
-          <w:hyperlink w:anchor="_Toc165057901" w:history="1">
+          <w:hyperlink w:anchor="_Toc166871604" w:history="1">
             <w:r>
               <w:rPr>
                 <w:rStyle w:val="Hyperlink"/>
@@ -1438,7 +1448,7 @@
                 <w:noProof/>
                 <w:webHidden/>
               </w:rPr>
-              <w:instrText xml:space="preserve"> PAGEREF _Toc165057901 \h </w:instrText>
+              <w:instrText xml:space="preserve"> PAGEREF _Toc166871604 \h </w:instrText>
             </w:r>
             <w:r>
               <w:rPr>
@@ -1483,7 +1493,7 @@
               <w:lang w:val="en-US"/>
             </w:rPr>
           </w:pPr>
-          <w:hyperlink w:anchor="_Toc165057902" w:history="1">
+          <w:hyperlink w:anchor="_Toc166871605" w:history="1">
             <w:r>
               <w:rPr>
                 <w:rStyle w:val="Hyperlink"/>
@@ -1511,7 +1521,7 @@
                 <w:noProof/>
                 <w:webHidden/>
               </w:rPr>
-              <w:instrText xml:space="preserve"> PAGEREF _Toc165057902 \h </w:instrText>
+              <w:instrText xml:space="preserve"> PAGEREF _Toc166871605 \h </w:instrText>
             </w:r>
             <w:r>
               <w:rPr>
@@ -1557,7 +1567,7 @@
               <w:lang w:val="en-US"/>
             </w:rPr>
           </w:pPr>
-          <w:hyperlink w:anchor="_Toc165057903" w:history="1">
+          <w:hyperlink w:anchor="_Toc166871606" w:history="1">
             <w:r>
               <w:rPr>
                 <w:rStyle w:val="Hyperlink"/>
@@ -1603,7 +1613,7 @@
                 <w:noProof/>
                 <w:webHidden/>
               </w:rPr>
-              <w:instrText xml:space="preserve"> PAGEREF _Toc165057903 \h </w:instrText>
+              <w:instrText xml:space="preserve"> PAGEREF _Toc166871606 \h </w:instrText>
             </w:r>
             <w:r>
               <w:rPr>
@@ -1649,7 +1659,7 @@
               <w:lang w:val="en-US"/>
             </w:rPr>
           </w:pPr>
-          <w:hyperlink w:anchor="_Toc165057904" w:history="1">
+          <w:hyperlink w:anchor="_Toc166871607" w:history="1">
             <w:r>
               <w:rPr>
                 <w:rStyle w:val="Hyperlink"/>
@@ -1674,7 +1684,7 @@
                 <w:rFonts w:ascii="Arial" w:hAnsi="Arial" w:cs="Arial"/>
                 <w:noProof/>
               </w:rPr>
-              <w:t>Followed prices associated to the building type</w:t>
+              <w:t>Visualising Data</w:t>
             </w:r>
             <w:r>
               <w:rPr>
@@ -1695,7 +1705,7 @@
                 <w:noProof/>
                 <w:webHidden/>
               </w:rPr>
-              <w:instrText xml:space="preserve"> PAGEREF _Toc165057904 \h </w:instrText>
+              <w:instrText xml:space="preserve"> PAGEREF _Toc166871607 \h </w:instrText>
             </w:r>
             <w:r>
               <w:rPr>
@@ -1715,7 +1725,7 @@
                 <w:noProof/>
                 <w:webHidden/>
               </w:rPr>
-              <w:t>4</w:t>
+              <w:t>5</w:t>
             </w:r>
             <w:r>
               <w:rPr>
@@ -1740,14 +1750,14 @@
               <w:lang w:val="en-US"/>
             </w:rPr>
           </w:pPr>
-          <w:hyperlink w:anchor="_Toc165057905" w:history="1">
+          <w:hyperlink w:anchor="_Toc166871608" w:history="1">
             <w:r>
               <w:rPr>
                 <w:rStyle w:val="Hyperlink"/>
                 <w:rFonts w:ascii="Arial" w:hAnsi="Arial" w:cs="Arial"/>
                 <w:noProof/>
               </w:rPr>
-              <w:t>Hyperparameter</w:t>
+              <w:t>Application of the model</w:t>
             </w:r>
             <w:r>
               <w:rPr>
@@ -1768,7 +1778,7 @@
                 <w:noProof/>
                 <w:webHidden/>
               </w:rPr>
-              <w:instrText xml:space="preserve"> PAGEREF _Toc165057905 \h </w:instrText>
+              <w:instrText xml:space="preserve"> PAGEREF _Toc166871608 \h </w:instrText>
             </w:r>
             <w:r>
               <w:rPr>
@@ -1813,14 +1823,89 @@
               <w:lang w:val="en-US"/>
             </w:rPr>
           </w:pPr>
-          <w:hyperlink w:anchor="_Toc165057906" w:history="1">
+          <w:hyperlink w:anchor="_Toc166871609" w:history="1">
             <w:r>
               <w:rPr>
                 <w:rStyle w:val="Hyperlink"/>
+                <w:rFonts w:ascii="Arial" w:hAnsi="Arial" w:cs="Arial"/>
+                <w:noProof/>
+              </w:rPr>
+              <w:t>Hyperparameter</w:t>
+            </w:r>
+            <w:r>
+              <w:rPr>
+                <w:noProof/>
+                <w:webHidden/>
+              </w:rPr>
+              <w:tab/>
+            </w:r>
+            <w:r>
+              <w:rPr>
+                <w:noProof/>
+                <w:webHidden/>
+              </w:rPr>
+              <w:fldChar w:fldCharType="begin"/>
+            </w:r>
+            <w:r>
+              <w:rPr>
+                <w:noProof/>
+                <w:webHidden/>
+              </w:rPr>
+              <w:instrText xml:space="preserve"> PAGEREF _Toc166871609 \h </w:instrText>
+            </w:r>
+            <w:r>
+              <w:rPr>
+                <w:noProof/>
+                <w:webHidden/>
+              </w:rPr>
+            </w:r>
+            <w:r>
+              <w:rPr>
+                <w:noProof/>
+                <w:webHidden/>
+              </w:rPr>
+              <w:fldChar w:fldCharType="separate"/>
+            </w:r>
+            <w:r>
+              <w:rPr>
+                <w:noProof/>
+                <w:webHidden/>
+              </w:rPr>
+              <w:t>7</w:t>
+            </w:r>
+            <w:r>
+              <w:rPr>
+                <w:noProof/>
+                <w:webHidden/>
+              </w:rPr>
+              <w:fldChar w:fldCharType="end"/>
+            </w:r>
+          </w:hyperlink>
+        </w:p>
+        <w:p>
+          <w:pPr>
+            <w:pStyle w:val="TOC3"/>
+            <w:tabs>
+              <w:tab w:val="right" w:leader="dot" w:pos="9016"/>
+            </w:tabs>
+            <w:ind w:left="0"/>
+            <w:rPr>
+              <w:rFonts w:asciiTheme="minorHAnsi" w:eastAsiaTheme="minorEastAsia" w:hAnsiTheme="minorHAnsi"/>
+              <w:noProof/>
+              <w:sz w:val="24"/>
+              <w:szCs w:val="24"/>
+              <w:lang w:val="en-US"/>
+            </w:rPr>
+          </w:pPr>
+          <w:hyperlink w:anchor="_Toc166871610" w:history="1">
+            <w:r>
+              <w:rPr>
+                <w:rStyle w:val="Hyperlink"/>
+                <w:rFonts w:ascii="Arial" w:hAnsi="Arial" w:cs="Arial"/>
                 <w:noProof/>
                 <w:lang w:val="en-US"/>
               </w:rPr>
-              <w:t>Conclusion</w:t>
+              <w:t>Data Sources</w:t>
             </w:r>
             <w:r>
               <w:rPr>
@@ -1841,7 +1926,7 @@
                 <w:noProof/>
                 <w:webHidden/>
               </w:rPr>
-              <w:instrText xml:space="preserve"> PAGEREF _Toc165057906 \h </w:instrText>
+              <w:instrText xml:space="preserve"> PAGEREF _Toc166871610 \h </w:instrText>
             </w:r>
             <w:r>
               <w:rPr>
@@ -1861,7 +1946,82 @@
                 <w:noProof/>
                 <w:webHidden/>
               </w:rPr>
-              <w:t>6</w:t>
+              <w:t>7</w:t>
+            </w:r>
+            <w:r>
+              <w:rPr>
+                <w:noProof/>
+                <w:webHidden/>
+              </w:rPr>
+              <w:fldChar w:fldCharType="end"/>
+            </w:r>
+          </w:hyperlink>
+        </w:p>
+        <w:p>
+          <w:pPr>
+            <w:pStyle w:val="TOC3"/>
+            <w:tabs>
+              <w:tab w:val="right" w:leader="dot" w:pos="9016"/>
+            </w:tabs>
+            <w:ind w:left="0"/>
+            <w:rPr>
+              <w:rFonts w:asciiTheme="minorHAnsi" w:eastAsiaTheme="minorEastAsia" w:hAnsiTheme="minorHAnsi"/>
+              <w:noProof/>
+              <w:sz w:val="24"/>
+              <w:szCs w:val="24"/>
+              <w:lang w:val="en-US"/>
+            </w:rPr>
+          </w:pPr>
+          <w:hyperlink w:anchor="_Toc166871611" w:history="1">
+            <w:r>
+              <w:rPr>
+                <w:rStyle w:val="Hyperlink"/>
+                <w:rFonts w:ascii="Arial" w:hAnsi="Arial" w:cs="Arial"/>
+                <w:noProof/>
+                <w:lang w:val="en-US"/>
+              </w:rPr>
+              <w:t>Ethical Considerations</w:t>
+            </w:r>
+            <w:r>
+              <w:rPr>
+                <w:noProof/>
+                <w:webHidden/>
+              </w:rPr>
+              <w:tab/>
+            </w:r>
+            <w:r>
+              <w:rPr>
+                <w:noProof/>
+                <w:webHidden/>
+              </w:rPr>
+              <w:fldChar w:fldCharType="begin"/>
+            </w:r>
+            <w:r>
+              <w:rPr>
+                <w:noProof/>
+                <w:webHidden/>
+              </w:rPr>
+              <w:instrText xml:space="preserve"> PAGEREF _Toc166871611 \h </w:instrText>
+            </w:r>
+            <w:r>
+              <w:rPr>
+                <w:noProof/>
+                <w:webHidden/>
+              </w:rPr>
+            </w:r>
+            <w:r>
+              <w:rPr>
+                <w:noProof/>
+                <w:webHidden/>
+              </w:rPr>
+              <w:fldChar w:fldCharType="separate"/>
+            </w:r>
+            <w:r>
+              <w:rPr>
+                <w:noProof/>
+                <w:webHidden/>
+              </w:rPr>
+              <w:t>8</w:t>
             </w:r>
             <w:r>
               <w:rPr>
@@ -1886,13 +2046,86 @@
               <w:lang w:val="en-US"/>
             </w:rPr>
           </w:pPr>
-          <w:hyperlink w:anchor="_Toc165057907" w:history="1">
+          <w:hyperlink w:anchor="_Toc166871612" w:history="1">
             <w:r>
               <w:rPr>
                 <w:rStyle w:val="Hyperlink"/>
                 <w:noProof/>
                 <w:lang w:val="en-US"/>
               </w:rPr>
+              <w:t>Conclusion</w:t>
+            </w:r>
+            <w:r>
+              <w:rPr>
+                <w:noProof/>
+                <w:webHidden/>
+              </w:rPr>
+              <w:tab/>
+            </w:r>
+            <w:r>
+              <w:rPr>
+                <w:noProof/>
+                <w:webHidden/>
+              </w:rPr>
+              <w:fldChar w:fldCharType="begin"/>
+            </w:r>
+            <w:r>
+              <w:rPr>
+                <w:noProof/>
+                <w:webHidden/>
+              </w:rPr>
+              <w:instrText xml:space="preserve"> PAGEREF _Toc166871612 \h </w:instrText>
+            </w:r>
+            <w:r>
+              <w:rPr>
+                <w:noProof/>
+                <w:webHidden/>
+              </w:rPr>
+            </w:r>
+            <w:r>
+              <w:rPr>
+                <w:noProof/>
+                <w:webHidden/>
+              </w:rPr>
+              <w:fldChar w:fldCharType="separate"/>
+            </w:r>
+            <w:r>
+              <w:rPr>
+                <w:noProof/>
+                <w:webHidden/>
+              </w:rPr>
+              <w:t>8</w:t>
+            </w:r>
+            <w:r>
+              <w:rPr>
+                <w:noProof/>
+                <w:webHidden/>
+              </w:rPr>
+              <w:fldChar w:fldCharType="end"/>
+            </w:r>
+          </w:hyperlink>
+        </w:p>
+        <w:p>
+          <w:pPr>
+            <w:pStyle w:val="TOC1"/>
+            <w:tabs>
+              <w:tab w:val="right" w:leader="dot" w:pos="9016"/>
+            </w:tabs>
+            <w:rPr>
+              <w:rFonts w:asciiTheme="minorHAnsi" w:eastAsiaTheme="minorEastAsia" w:hAnsiTheme="minorHAnsi"/>
+              <w:noProof/>
+              <w:sz w:val="24"/>
+              <w:szCs w:val="24"/>
+              <w:lang w:val="en-US"/>
+            </w:rPr>
+          </w:pPr>
+          <w:hyperlink w:anchor="_Toc166871613" w:history="1">
+            <w:r>
+              <w:rPr>
+                <w:rStyle w:val="Hyperlink"/>
+                <w:noProof/>
+                <w:lang w:val="en-US"/>
+              </w:rPr>
               <w:t>References</w:t>
             </w:r>
             <w:r>
@@ -1914,7 +2147,7 @@
                 <w:noProof/>
                 <w:webHidden/>
               </w:rPr>
-              <w:instrText xml:space="preserve"> PAGEREF _Toc165057907 \h </w:instrText>
+              <w:instrText xml:space="preserve"> PAGEREF _Toc166871613 \h </w:instrText>
             </w:r>
             <w:r>
               <w:rPr>
@@ -1934,7 +2167,7 @@
                 <w:noProof/>
                 <w:webHidden/>
               </w:rPr>
-              <w:t>7</w:t>
+              <w:t>8</w:t>
             </w:r>
             <w:r>
               <w:rPr>
@@ -2222,7 +2455,7 @@
           <w:rFonts w:ascii="Arial" w:hAnsi="Arial" w:cs="Arial"/>
         </w:rPr>
       </w:pPr>
-      <w:bookmarkStart w:id="1" w:name="_Toc165057900"/>
+      <w:bookmarkStart w:id="1" w:name="_Toc166871603"/>
       <w:r>
         <w:rPr>
           <w:rFonts w:ascii="Arial" w:hAnsi="Arial" w:cs="Arial"/>
@@ -2245,6 +2478,7 @@
           <w14:ligatures w14:val="none"/>
         </w:rPr>
       </w:pPr>
+      <w:bookmarkStart w:id="2" w:name="_Hlk166866434"/>
       <w:r>
         <w:rPr>
           <w:rFonts w:ascii="Arial" w:eastAsia="Times New Roman" w:hAnsi="Arial" w:cs="Arial"/>
@@ -2295,6 +2529,7 @@
         <w:t>What is intended with this project is to generate a noticeable impact on the real decay and abandonment that is being observed in houses and apartments. Additionally, in these data it is observed that some houses were built since 1960. Therefore, it is intended to analyze the number of times that these houses have been remodeled to date and the variation of prices that have been obtained according to the structure of the building.</w:t>
       </w:r>
     </w:p>
+    <w:bookmarkEnd w:id="2"/>
     <w:p>
       <w:pPr>
         <w:shd w:val="clear" w:color="auto" w:fill="FDFDFD"/>
@@ -2312,32 +2547,113 @@
     </w:p>
     <w:p>
       <w:pPr>
-        <w:shd w:val="clear" w:color="auto" w:fill="FDFDFD"/>
-        <w:spacing w:after="0" w:line="240" w:lineRule="auto"/>
+        <w:pStyle w:val="Heading1"/>
+        <w:rPr>
+          <w:rFonts w:ascii="Arial" w:hAnsi="Arial" w:cs="Arial"/>
+        </w:rPr>
+      </w:pPr>
+      <w:bookmarkStart w:id="3" w:name="_Toc166871604"/>
+      <w:r>
+        <w:rPr>
+          <w:rFonts w:ascii="Arial" w:hAnsi="Arial" w:cs="Arial"/>
+        </w:rPr>
+        <w:t>Objective</w:t>
+      </w:r>
+      <w:bookmarkEnd w:id="3"/>
+    </w:p>
+    <w:p>
+      <w:pPr>
         <w:jc w:val="both"/>
         <w:rPr>
-          <w:rFonts w:ascii="Arial" w:eastAsia="Times New Roman" w:hAnsi="Arial" w:cs="Arial"/>
-          <w:kern w:val="0"/>
-          <w:sz w:val="24"/>
-          <w:szCs w:val="24"/>
-          <w:lang w:val="en"/>
-          <w14:ligatures w14:val="none"/>
-        </w:rPr>
-      </w:pPr>
-      <w:r>
-        <w:rPr>
-          <w:rFonts w:ascii="Arial" w:eastAsia="Times New Roman" w:hAnsi="Arial" w:cs="Arial"/>
-          <w:kern w:val="0"/>
-          <w:sz w:val="24"/>
-          <w:szCs w:val="24"/>
-          <w:lang w:val="en"/>
-          <w14:ligatures w14:val="none"/>
+          <w:rFonts w:ascii="Arial" w:hAnsi="Arial" w:cs="Arial"/>
+          <w:sz w:val="24"/>
+          <w:szCs w:val="24"/>
+        </w:rPr>
+      </w:pPr>
+      <w:bookmarkStart w:id="4" w:name="_Hlk166866444"/>
+      <w:r>
+        <w:rPr>
+          <w:rFonts w:ascii="Arial" w:hAnsi="Arial" w:cs="Arial"/>
+          <w:sz w:val="24"/>
+          <w:szCs w:val="24"/>
+        </w:rPr>
+        <w:t>The objective of this project is to be able to predict the price of housing based on certain specific characteristics, such as whether the owner has been in the building for more or less than 5 years, the number of people who are in each building, it is considered that with this information it can be determined which areas of the perimeter are abandoned based on the year of construction and the number of renovations that have been made since the time the house was built. To do this, the regression algorithm will be used to determine how prices vary according to the parameters mentioned above. with this information, a percentage of money for contingencies that may arise over time could be contemplated. However, for this budget to be as tight as possible, it should be taken into account that it will vary depending on the location of the place, the size of the house, the number of people living in the place and the amount of remodeling that has been done or will be done over time.</w:t>
+      </w:r>
+    </w:p>
+    <w:p>
+      <w:pPr>
+        <w:jc w:val="both"/>
+        <w:rPr>
+          <w:rFonts w:ascii="Arial" w:hAnsi="Arial" w:cs="Arial"/>
+          <w:sz w:val="24"/>
+          <w:szCs w:val="24"/>
+          <w:lang w:val="en-US"/>
+        </w:rPr>
+      </w:pPr>
+      <w:r>
+        <w:rPr>
+          <w:rFonts w:ascii="Arial" w:hAnsi="Arial" w:cs="Arial"/>
+          <w:sz w:val="24"/>
+          <w:szCs w:val="24"/>
+          <w:lang w:val="en-US"/>
+        </w:rPr>
+        <w:t xml:space="preserve">To obtain the results of the above, we have relied on the use of linear regression, root mean square error (RMSE) and coefficient of determination (R^2). Simultaneously the main objective is to predict the price of housing from certain characteristics such as house size, location, number of bedrooms among others. These models will allow me to build, evaluate and adapt the results to obtain the most accurate predictions and </w:t>
+      </w:r>
+      <w:r>
+        <w:rPr>
+          <w:rFonts w:ascii="Arial" w:hAnsi="Arial" w:cs="Arial"/>
+          <w:sz w:val="24"/>
+          <w:szCs w:val="24"/>
+          <w:lang w:val="en-US"/>
+        </w:rPr>
+        <w:lastRenderedPageBreak/>
+        <w:t>better understand the relationships between the characteristics of the houses and their prices.</w:t>
+      </w:r>
+    </w:p>
+    <w:p>
+      <w:pPr>
+        <w:jc w:val="both"/>
+        <w:rPr>
+          <w:rFonts w:ascii="Arial" w:hAnsi="Arial" w:cs="Arial"/>
+          <w:sz w:val="24"/>
+          <w:szCs w:val="24"/>
+          <w:lang w:val="en-US"/>
+        </w:rPr>
+      </w:pPr>
+      <w:r>
+        <w:rPr>
+          <w:rFonts w:ascii="Arial" w:hAnsi="Arial" w:cs="Arial"/>
+          <w:sz w:val="24"/>
+          <w:szCs w:val="24"/>
+          <w:lang w:val="en-US"/>
+        </w:rPr>
+        <w:t>To be able to accomplish the desired goal, we organize ourselves using the Gantt chart to have a better structure and organization to meet the project delivery deadline.</w:t>
+      </w:r>
+    </w:p>
+    <w:bookmarkEnd w:id="4"/>
+    <w:p>
+      <w:pPr>
+        <w:jc w:val="both"/>
+        <w:rPr>
+          <w:rFonts w:ascii="Arial" w:hAnsi="Arial" w:cs="Arial"/>
+          <w:sz w:val="24"/>
+          <w:szCs w:val="24"/>
+          <w:lang w:val="en-US"/>
+        </w:rPr>
+      </w:pPr>
+      <w:r>
+        <w:rPr>
+          <w:rFonts w:ascii="Arial" w:hAnsi="Arial" w:cs="Arial"/>
+          <w:noProof/>
+          <w:sz w:val="24"/>
+          <w:szCs w:val="24"/>
+          <w:lang w:val="en-US"/>
         </w:rPr>
         <w:drawing>
-          <wp:inline distT="0" distB="0" distL="0" distR="0" wp14:anchorId="7589E951" wp14:editId="00073FC1">
-            <wp:extent cx="5731510" cy="1382395"/>
-            <wp:effectExtent l="0" t="0" r="2540" b="8255"/>
-            <wp:docPr id="1951149569" name="Picture 1" descr="A screenshot of a project&#10;&#10;Description automatically generated"/>
+          <wp:inline distT="0" distB="0" distL="0" distR="0" wp14:anchorId="51B54536" wp14:editId="17E3A1AD">
+            <wp:extent cx="5730875" cy="1383665"/>
+            <wp:effectExtent l="0" t="0" r="3175" b="6985"/>
+            <wp:docPr id="975661364" name="Picture 1"/>
             <wp:cNvGraphicFramePr>
               <a:graphicFrameLocks xmlns:a="http://schemas.openxmlformats.org/drawingml/2006/main" noChangeAspect="1"/>
             </wp:cNvGraphicFramePr>
@@ -2345,23 +2661,33 @@
               <a:graphicData uri="http://schemas.openxmlformats.org/drawingml/2006/picture">
                 <pic:pic xmlns:pic="http://schemas.openxmlformats.org/drawingml/2006/picture">
                   <pic:nvPicPr>
-                    <pic:cNvPr id="1951149569" name="Picture 1" descr="A screenshot of a project&#10;&#10;Description automatically generated"/>
-                    <pic:cNvPicPr/>
+                    <pic:cNvPr id="0" name="Picture 2"/>
+                    <pic:cNvPicPr>
+                      <a:picLocks noChangeAspect="1" noChangeArrowheads="1"/>
+                    </pic:cNvPicPr>
                   </pic:nvPicPr>
                   <pic:blipFill>
-                    <a:blip r:embed="rId11"/>
+                    <a:blip r:embed="rId11">
+                      <a:extLst>
+                        <a:ext uri="{28A0092B-C50C-407E-A947-70E740481C1C}">
+                          <a14:useLocalDpi xmlns:a14="http://schemas.microsoft.com/office/drawing/2010/main" val="0"/>
+                        </a:ext>
+                      </a:extLst>
+                    </a:blip>
+                    <a:srcRect/>
                     <a:stretch>
                       <a:fillRect/>
                     </a:stretch>
                   </pic:blipFill>
-                  <pic:spPr>
+                  <pic:spPr bwMode="auto">
                     <a:xfrm>
                       <a:off x="0" y="0"/>
-                      <a:ext cx="5731510" cy="1382395"/>
+                      <a:ext cx="5730875" cy="1383665"/>
                     </a:xfrm>
                     <a:prstGeom prst="rect">
                       <a:avLst/>
                     </a:prstGeom>
+                    <a:noFill/>
                   </pic:spPr>
                 </pic:pic>
               </a:graphicData>
@@ -2372,9 +2698,6 @@
     </w:p>
     <w:p>
       <w:pPr>
-        <w:shd w:val="clear" w:color="auto" w:fill="FDFDFD"/>
-        <w:spacing w:after="0" w:line="240" w:lineRule="auto"/>
-        <w:jc w:val="both"/>
         <w:rPr>
           <w:rFonts w:ascii="Arial" w:eastAsia="Times New Roman" w:hAnsi="Arial" w:cs="Arial"/>
           <w:kern w:val="0"/>
@@ -2392,421 +2715,14 @@
           <w:rFonts w:ascii="Arial" w:hAnsi="Arial" w:cs="Arial"/>
         </w:rPr>
       </w:pPr>
-      <w:bookmarkStart w:id="2" w:name="_Toc165057901"/>
-      <w:r>
-        <w:rPr>
-          <w:rFonts w:ascii="Arial" w:hAnsi="Arial" w:cs="Arial"/>
-        </w:rPr>
-        <w:lastRenderedPageBreak/>
-        <w:t>Objective</w:t>
-      </w:r>
-      <w:bookmarkEnd w:id="2"/>
-    </w:p>
-    <w:p>
-      <w:pPr>
-        <w:jc w:val="both"/>
-        <w:rPr>
-          <w:rFonts w:ascii="Arial" w:hAnsi="Arial" w:cs="Arial"/>
-          <w:sz w:val="24"/>
-          <w:szCs w:val="24"/>
-        </w:rPr>
-      </w:pPr>
-      <w:r>
-        <w:rPr>
-          <w:rFonts w:ascii="Arial" w:hAnsi="Arial" w:cs="Arial"/>
-          <w:sz w:val="24"/>
-          <w:szCs w:val="24"/>
-        </w:rPr>
-        <w:t>The objective of this project is to be able to predict the price of housing based on certain specific characteristics, such as the type of building, the structure of the premises and whether the owner has been on the site for more or less than 5 years, by determining which areas of the perimeter are abandoned based on the year of construction and the number of renovations. To do this, sorting algorithms are used that classify perimeter areas into categories of abandonment. For example, there are areas with high abandonment, areas with moderate abandonment and areas with no abandonment. This will allow us to know the estimated cost of the changes that have been made to the property. Then, with this information, a percentage of money could be contemplated for contingencies that may arise over time. However, for this budget to be as tight as possible, it should be taken into account that it will vary depending on the location of the place, the size of the house, the number of people living in the place and the amount of remodeling that has been done or has been done to date.</w:t>
-      </w:r>
-    </w:p>
-    <w:p>
-      <w:pPr>
-        <w:jc w:val="both"/>
-        <w:rPr>
-          <w:rFonts w:ascii="Arial" w:hAnsi="Arial" w:cs="Arial"/>
-          <w:sz w:val="24"/>
-          <w:szCs w:val="24"/>
-          <w:lang w:val="es-ES"/>
-        </w:rPr>
-      </w:pPr>
-      <w:r>
-        <w:rPr>
-          <w:rFonts w:ascii="Arial" w:hAnsi="Arial" w:cs="Arial"/>
-          <w:sz w:val="24"/>
-          <w:szCs w:val="24"/>
-          <w:lang w:val="es-ES"/>
-        </w:rPr>
-        <w:t xml:space="preserve">El objetivo de este proyecto es poder predecir el precio de la vivienda en función de ciertas características específicas, como el </w:t>
-      </w:r>
-      <w:r>
-        <w:rPr>
-          <w:rFonts w:ascii="Arial" w:hAnsi="Arial" w:cs="Arial"/>
-          <w:sz w:val="24"/>
-          <w:szCs w:val="24"/>
-          <w:lang w:val="es-ES"/>
-        </w:rPr>
-        <w:t xml:space="preserve">saber </w:t>
-      </w:r>
-      <w:r>
-        <w:rPr>
-          <w:rFonts w:ascii="Arial" w:hAnsi="Arial" w:cs="Arial"/>
-          <w:sz w:val="24"/>
-          <w:szCs w:val="24"/>
-          <w:lang w:val="es-ES"/>
-        </w:rPr>
-        <w:t xml:space="preserve">si el propietario lleva en él </w:t>
-      </w:r>
-      <w:r>
-        <w:rPr>
-          <w:rFonts w:ascii="Arial" w:hAnsi="Arial" w:cs="Arial"/>
-          <w:sz w:val="24"/>
-          <w:szCs w:val="24"/>
-          <w:lang w:val="es-ES"/>
-        </w:rPr>
-        <w:t xml:space="preserve">edificio </w:t>
-      </w:r>
-      <w:r>
-        <w:rPr>
-          <w:rFonts w:ascii="Arial" w:hAnsi="Arial" w:cs="Arial"/>
-          <w:sz w:val="24"/>
-          <w:szCs w:val="24"/>
-          <w:lang w:val="es-ES"/>
-        </w:rPr>
-        <w:t xml:space="preserve">más o menos de 5 años, </w:t>
-      </w:r>
-      <w:r>
-        <w:rPr>
-          <w:rFonts w:ascii="Arial" w:hAnsi="Arial" w:cs="Arial"/>
-          <w:sz w:val="24"/>
-          <w:szCs w:val="24"/>
-          <w:lang w:val="es-ES"/>
-        </w:rPr>
-        <w:t xml:space="preserve">la cantidad de personas que están </w:t>
-      </w:r>
-      <w:r>
-        <w:rPr>
-          <w:rFonts w:ascii="Arial" w:hAnsi="Arial" w:cs="Arial"/>
-          <w:sz w:val="24"/>
-          <w:szCs w:val="24"/>
-          <w:lang w:val="es-ES"/>
-        </w:rPr>
-        <w:t xml:space="preserve">en cada </w:t>
-      </w:r>
-      <w:r>
-        <w:rPr>
-          <w:rFonts w:ascii="Arial" w:hAnsi="Arial" w:cs="Arial"/>
-          <w:sz w:val="24"/>
-          <w:szCs w:val="24"/>
-          <w:lang w:val="es-ES"/>
-        </w:rPr>
-        <w:t>edificacion</w:t>
-      </w:r>
-      <w:r>
-        <w:rPr>
-          <w:rFonts w:ascii="Arial" w:hAnsi="Arial" w:cs="Arial"/>
-          <w:sz w:val="24"/>
-          <w:szCs w:val="24"/>
-          <w:lang w:val="es-ES"/>
-        </w:rPr>
-        <w:t xml:space="preserve">, </w:t>
-      </w:r>
-      <w:r>
-        <w:rPr>
-          <w:rFonts w:ascii="Arial" w:hAnsi="Arial" w:cs="Arial"/>
-          <w:sz w:val="24"/>
-          <w:szCs w:val="24"/>
-          <w:lang w:val="es-ES"/>
-        </w:rPr>
-        <w:t xml:space="preserve">se considera que con esta información se </w:t>
-      </w:r>
-      <w:r>
-        <w:rPr>
-          <w:rFonts w:ascii="Arial" w:hAnsi="Arial" w:cs="Arial"/>
-          <w:sz w:val="24"/>
-          <w:szCs w:val="24"/>
-          <w:lang w:val="es-ES"/>
-        </w:rPr>
-        <w:t>p</w:t>
-      </w:r>
-      <w:r>
-        <w:rPr>
-          <w:rFonts w:ascii="Arial" w:hAnsi="Arial" w:cs="Arial"/>
-          <w:sz w:val="24"/>
-          <w:szCs w:val="24"/>
-          <w:lang w:val="es-ES"/>
-        </w:rPr>
-        <w:t>uede</w:t>
-      </w:r>
-      <w:r>
-        <w:rPr>
-          <w:rFonts w:ascii="Arial" w:hAnsi="Arial" w:cs="Arial"/>
-          <w:sz w:val="24"/>
-          <w:szCs w:val="24"/>
-          <w:lang w:val="es-ES"/>
-        </w:rPr>
-        <w:t xml:space="preserve"> </w:t>
-      </w:r>
-      <w:r>
-        <w:rPr>
-          <w:rFonts w:ascii="Arial" w:hAnsi="Arial" w:cs="Arial"/>
-          <w:sz w:val="24"/>
-          <w:szCs w:val="24"/>
-          <w:lang w:val="es-ES"/>
-        </w:rPr>
-        <w:t>determin</w:t>
-      </w:r>
-      <w:r>
-        <w:rPr>
-          <w:rFonts w:ascii="Arial" w:hAnsi="Arial" w:cs="Arial"/>
-          <w:sz w:val="24"/>
-          <w:szCs w:val="24"/>
-          <w:lang w:val="es-ES"/>
-        </w:rPr>
-        <w:t>ar</w:t>
-      </w:r>
-      <w:r>
-        <w:rPr>
-          <w:rFonts w:ascii="Arial" w:hAnsi="Arial" w:cs="Arial"/>
-          <w:sz w:val="24"/>
-          <w:szCs w:val="24"/>
-          <w:lang w:val="es-ES"/>
-        </w:rPr>
-        <w:t xml:space="preserve"> qué zonas del perímetro están abandonadas en función del año de construcción y el número de re</w:t>
-      </w:r>
-      <w:r>
-        <w:rPr>
-          <w:rFonts w:ascii="Arial" w:hAnsi="Arial" w:cs="Arial"/>
-          <w:sz w:val="24"/>
-          <w:szCs w:val="24"/>
-          <w:lang w:val="es-ES"/>
-        </w:rPr>
-        <w:t xml:space="preserve">novaciones que se han realizado desde el momento en que se </w:t>
-      </w:r>
-      <w:r>
-        <w:rPr>
-          <w:rFonts w:ascii="Arial" w:hAnsi="Arial" w:cs="Arial"/>
-          <w:sz w:val="24"/>
-          <w:szCs w:val="24"/>
-          <w:lang w:val="es-ES"/>
-        </w:rPr>
-        <w:t>construyó la vivienda</w:t>
-      </w:r>
-      <w:r>
-        <w:rPr>
-          <w:rFonts w:ascii="Arial" w:hAnsi="Arial" w:cs="Arial"/>
-          <w:sz w:val="24"/>
-          <w:szCs w:val="24"/>
-          <w:lang w:val="es-ES"/>
-        </w:rPr>
-        <w:t>. Para ello, se utiliza</w:t>
-      </w:r>
-      <w:r>
-        <w:rPr>
-          <w:rFonts w:ascii="Arial" w:hAnsi="Arial" w:cs="Arial"/>
-          <w:sz w:val="24"/>
-          <w:szCs w:val="24"/>
-          <w:lang w:val="es-ES"/>
-        </w:rPr>
-        <w:t>ra el</w:t>
-      </w:r>
-      <w:r>
-        <w:rPr>
-          <w:rFonts w:ascii="Arial" w:hAnsi="Arial" w:cs="Arial"/>
-          <w:sz w:val="24"/>
-          <w:szCs w:val="24"/>
-          <w:lang w:val="es-ES"/>
-        </w:rPr>
-        <w:t xml:space="preserve"> algoritmo de</w:t>
-      </w:r>
-      <w:r>
-        <w:rPr>
-          <w:rFonts w:ascii="Arial" w:hAnsi="Arial" w:cs="Arial"/>
-          <w:sz w:val="24"/>
-          <w:szCs w:val="24"/>
-          <w:lang w:val="es-ES"/>
-        </w:rPr>
-        <w:t xml:space="preserve"> </w:t>
-      </w:r>
-      <w:r>
-        <w:rPr>
-          <w:rFonts w:ascii="Arial" w:hAnsi="Arial" w:cs="Arial"/>
-          <w:sz w:val="24"/>
-          <w:szCs w:val="24"/>
-          <w:lang w:val="es-ES"/>
-        </w:rPr>
-        <w:t xml:space="preserve">regresión </w:t>
-      </w:r>
-      <w:r>
-        <w:rPr>
-          <w:rFonts w:ascii="Arial" w:hAnsi="Arial" w:cs="Arial"/>
-          <w:sz w:val="24"/>
-          <w:szCs w:val="24"/>
-          <w:lang w:val="es-ES"/>
-        </w:rPr>
-        <w:t xml:space="preserve">para poder </w:t>
-      </w:r>
-      <w:r>
-        <w:rPr>
-          <w:rFonts w:ascii="Arial" w:hAnsi="Arial" w:cs="Arial"/>
-          <w:sz w:val="24"/>
-          <w:szCs w:val="24"/>
-          <w:lang w:val="es-ES"/>
-        </w:rPr>
-        <w:t>determinar</w:t>
-      </w:r>
-      <w:r>
-        <w:rPr>
-          <w:rFonts w:ascii="Arial" w:hAnsi="Arial" w:cs="Arial"/>
-          <w:sz w:val="24"/>
-          <w:szCs w:val="24"/>
-          <w:lang w:val="es-ES"/>
-        </w:rPr>
-        <w:t xml:space="preserve"> </w:t>
-      </w:r>
-      <w:r>
-        <w:rPr>
-          <w:rFonts w:ascii="Arial" w:hAnsi="Arial" w:cs="Arial"/>
-          <w:sz w:val="24"/>
-          <w:szCs w:val="24"/>
-          <w:lang w:val="es-ES"/>
-        </w:rPr>
-        <w:t>cómo varían los precios según los parámetros mencionados anteriormente.</w:t>
-      </w:r>
-      <w:r>
-        <w:rPr>
-          <w:rFonts w:ascii="Arial" w:hAnsi="Arial" w:cs="Arial"/>
-          <w:sz w:val="24"/>
-          <w:szCs w:val="24"/>
-          <w:lang w:val="es-ES"/>
-        </w:rPr>
-        <w:t xml:space="preserve"> con esta información, se podría contemplar un porcentaje de dinero para imprevistos que puedan surgir con el tiempo. Sin embargo, para que este presupuesto sea lo más ajustado posible, se debe tener en cuenta que variará dependiendo de la ubicación del lugar, el tamaño de la casa, el número de personas que viven en el lugar y la cantidad de remodelaciones que se hayan hecho o se </w:t>
-      </w:r>
-      <w:r>
-        <w:rPr>
-          <w:rFonts w:ascii="Arial" w:hAnsi="Arial" w:cs="Arial"/>
-          <w:sz w:val="24"/>
-          <w:szCs w:val="24"/>
-          <w:lang w:val="es-ES"/>
-        </w:rPr>
-        <w:t xml:space="preserve">piensan realizar </w:t>
-      </w:r>
-      <w:r>
-        <w:rPr>
-          <w:rFonts w:ascii="Arial" w:hAnsi="Arial" w:cs="Arial"/>
-          <w:sz w:val="24"/>
-          <w:szCs w:val="24"/>
-          <w:lang w:val="es-ES"/>
-        </w:rPr>
-        <w:t>con el paso del tiempo.</w:t>
-      </w:r>
-    </w:p>
-    <w:p>
-      <w:pPr>
-        <w:jc w:val="both"/>
-        <w:rPr>
-          <w:rFonts w:ascii="Arial" w:hAnsi="Arial" w:cs="Arial"/>
-          <w:sz w:val="24"/>
-          <w:szCs w:val="24"/>
-          <w:lang w:val="es-ES"/>
-        </w:rPr>
-      </w:pPr>
-    </w:p>
-    <w:p>
-      <w:pPr>
-        <w:jc w:val="both"/>
-        <w:rPr>
-          <w:rFonts w:ascii="Arial" w:hAnsi="Arial" w:cs="Arial"/>
-          <w:sz w:val="24"/>
-          <w:szCs w:val="24"/>
-          <w:lang w:val="es-ES"/>
-        </w:rPr>
-      </w:pPr>
-    </w:p>
-    <w:p>
-      <w:pPr>
-        <w:jc w:val="both"/>
-        <w:rPr>
-          <w:rFonts w:ascii="Arial" w:hAnsi="Arial" w:cs="Arial"/>
-          <w:sz w:val="24"/>
-          <w:szCs w:val="24"/>
-          <w:lang w:val="es-ES"/>
-        </w:rPr>
-      </w:pPr>
-    </w:p>
-    <w:p>
-      <w:pPr>
-        <w:jc w:val="both"/>
-        <w:rPr>
-          <w:rFonts w:ascii="Arial" w:hAnsi="Arial" w:cs="Arial"/>
-          <w:sz w:val="24"/>
-          <w:szCs w:val="24"/>
-          <w:lang w:val="es-ES"/>
-        </w:rPr>
-      </w:pPr>
-    </w:p>
-    <w:p>
-      <w:pPr>
-        <w:jc w:val="both"/>
-        <w:rPr>
-          <w:rFonts w:ascii="Arial" w:hAnsi="Arial" w:cs="Arial"/>
-          <w:sz w:val="24"/>
-          <w:szCs w:val="24"/>
-          <w:lang w:val="es-ES"/>
-        </w:rPr>
-      </w:pPr>
-    </w:p>
-    <w:p>
-      <w:pPr>
-        <w:rPr>
-          <w:rFonts w:ascii="Arial" w:eastAsia="Times New Roman" w:hAnsi="Arial" w:cs="Arial"/>
-          <w:kern w:val="0"/>
-          <w:sz w:val="24"/>
-          <w:szCs w:val="24"/>
-          <w:lang w:val="en"/>
-          <w14:ligatures w14:val="none"/>
-        </w:rPr>
-      </w:pPr>
-      <w:r>
-        <w:rPr>
-          <w:rFonts w:ascii="Arial" w:eastAsia="Times New Roman" w:hAnsi="Arial" w:cs="Arial"/>
-          <w:kern w:val="0"/>
-          <w:sz w:val="24"/>
-          <w:szCs w:val="24"/>
-          <w:lang w:val="en"/>
-          <w14:ligatures w14:val="none"/>
-        </w:rPr>
-        <w:lastRenderedPageBreak/>
-        <w:t>To obtain the results of the above, we have relied on the use of linear regression and Random Forest. Simultaneously the main objective is to predict the price of housing from certain characteristics such as house size, location, number of bedrooms among others. What was done was to train the model using those characteristics. As for the model, it will be evaluated using metrics such as (R2) in Linear Regression since this method will allow us to evaluate the performance of the model and in Random Forest.</w:t>
-      </w:r>
-    </w:p>
-    <w:p>
-      <w:pPr>
-        <w:rPr>
-          <w:rFonts w:ascii="Arial" w:eastAsia="Times New Roman" w:hAnsi="Arial" w:cs="Arial"/>
-          <w:kern w:val="0"/>
-          <w:sz w:val="24"/>
-          <w:szCs w:val="24"/>
-          <w:lang w:val="en"/>
-          <w14:ligatures w14:val="none"/>
-        </w:rPr>
-      </w:pPr>
-    </w:p>
-    <w:p>
-      <w:pPr>
-        <w:pStyle w:val="Heading1"/>
-        <w:rPr>
-          <w:rFonts w:ascii="Arial" w:hAnsi="Arial" w:cs="Arial"/>
-        </w:rPr>
-      </w:pPr>
-      <w:bookmarkStart w:id="3" w:name="_Toc165057902"/>
+      <w:bookmarkStart w:id="5" w:name="_Toc166871605"/>
       <w:r>
         <w:rPr>
           <w:rFonts w:ascii="Arial" w:hAnsi="Arial" w:cs="Arial"/>
         </w:rPr>
         <w:t>Characterization of data</w:t>
       </w:r>
-      <w:bookmarkEnd w:id="3"/>
+      <w:bookmarkEnd w:id="5"/>
       <w:r>
         <w:rPr>
           <w:rFonts w:ascii="Arial" w:hAnsi="Arial" w:cs="Arial"/>
@@ -2835,14 +2751,14 @@
           <w:rFonts w:ascii="Arial" w:hAnsi="Arial" w:cs="Arial"/>
         </w:rPr>
       </w:pPr>
-      <w:bookmarkStart w:id="4" w:name="_Toc165057903"/>
+      <w:bookmarkStart w:id="6" w:name="_Toc166871606"/>
       <w:r>
         <w:rPr>
           <w:rFonts w:ascii="Arial" w:hAnsi="Arial" w:cs="Arial"/>
         </w:rPr>
         <w:t>Missing Values</w:t>
       </w:r>
-      <w:bookmarkEnd w:id="4"/>
+      <w:bookmarkEnd w:id="6"/>
       <w:r>
         <w:rPr>
           <w:rFonts w:ascii="Arial" w:hAnsi="Arial" w:cs="Arial"/>
@@ -2873,15 +2789,14 @@
         <w:rPr>
           <w:rFonts w:ascii="Arial" w:hAnsi="Arial" w:cs="Arial"/>
           <w:b/>
-          <w:noProof/>
           <w:sz w:val="24"/>
           <w:szCs w:val="24"/>
         </w:rPr>
         <w:drawing>
-          <wp:inline distT="0" distB="0" distL="0" distR="0" wp14:anchorId="50826463" wp14:editId="50513BEC">
-            <wp:extent cx="5731510" cy="1523365"/>
-            <wp:effectExtent l="0" t="0" r="2540" b="635"/>
-            <wp:docPr id="433948621" name="Picture 1" descr="A green bar graph with white text&#10;&#10;Description automatically generated"/>
+          <wp:inline distT="0" distB="0" distL="0" distR="0" wp14:anchorId="0363E54B" wp14:editId="38951C03">
+            <wp:extent cx="5731510" cy="1813560"/>
+            <wp:effectExtent l="0" t="0" r="2540" b="0"/>
+            <wp:docPr id="1810748707" name="Picture 1"/>
             <wp:cNvGraphicFramePr>
               <a:graphicFrameLocks xmlns:a="http://schemas.openxmlformats.org/drawingml/2006/main" noChangeAspect="1"/>
             </wp:cNvGraphicFramePr>
@@ -2889,7 +2804,7 @@
               <a:graphicData uri="http://schemas.openxmlformats.org/drawingml/2006/picture">
                 <pic:pic xmlns:pic="http://schemas.openxmlformats.org/drawingml/2006/picture">
                   <pic:nvPicPr>
-                    <pic:cNvPr id="433948621" name="Picture 1" descr="A green bar graph with white text&#10;&#10;Description automatically generated"/>
+                    <pic:cNvPr id="1810748707" name=""/>
                     <pic:cNvPicPr/>
                   </pic:nvPicPr>
                   <pic:blipFill>
@@ -2901,7 +2816,7 @@
                   <pic:spPr>
                     <a:xfrm>
                       <a:off x="0" y="0"/>
-                      <a:ext cx="5731510" cy="1523365"/>
+                      <a:ext cx="5731510" cy="1813560"/>
                     </a:xfrm>
                     <a:prstGeom prst="rect">
                       <a:avLst/>
@@ -2918,6 +2833,115 @@
       <w:pPr>
         <w:rPr>
           <w:rFonts w:ascii="Arial" w:hAnsi="Arial" w:cs="Arial"/>
+          <w:b/>
+          <w:sz w:val="24"/>
+          <w:szCs w:val="24"/>
+        </w:rPr>
+      </w:pPr>
+    </w:p>
+    <w:p>
+      <w:pPr>
+        <w:rPr>
+          <w:rFonts w:ascii="Arial" w:hAnsi="Arial" w:cs="Arial"/>
+          <w:sz w:val="24"/>
+          <w:szCs w:val="24"/>
+          <w:lang w:val="en-US"/>
+        </w:rPr>
+      </w:pPr>
+      <w:bookmarkStart w:id="7" w:name="_Hlk166866457"/>
+      <w:r>
+        <w:rPr>
+          <w:rFonts w:ascii="Arial" w:hAnsi="Arial" w:cs="Arial"/>
+          <w:sz w:val="24"/>
+          <w:szCs w:val="24"/>
+          <w:lang w:val="en-US"/>
+        </w:rPr>
+        <w:t xml:space="preserve">The distribution of the data in the </w:t>
+      </w:r>
+      <w:r>
+        <w:rPr>
+          <w:rFonts w:ascii="Arial" w:hAnsi="Arial" w:cs="Arial"/>
+          <w:sz w:val="24"/>
+          <w:szCs w:val="24"/>
+          <w:lang w:val="en-US"/>
+        </w:rPr>
+        <w:t xml:space="preserve">DOM, </w:t>
+      </w:r>
+      <w:proofErr w:type="spellStart"/>
+      <w:r>
+        <w:rPr>
+          <w:rFonts w:ascii="Arial" w:hAnsi="Arial" w:cs="Arial"/>
+          <w:sz w:val="24"/>
+          <w:szCs w:val="24"/>
+          <w:lang w:val="en-US"/>
+        </w:rPr>
+        <w:t>constructionTime</w:t>
+      </w:r>
+      <w:proofErr w:type="spellEnd"/>
+      <w:r>
+        <w:rPr>
+          <w:rFonts w:ascii="Arial" w:hAnsi="Arial" w:cs="Arial"/>
+          <w:sz w:val="24"/>
+          <w:szCs w:val="24"/>
+          <w:lang w:val="en-US"/>
+        </w:rPr>
+        <w:t xml:space="preserve">,  </w:t>
+      </w:r>
+      <w:proofErr w:type="spellStart"/>
+      <w:r>
+        <w:rPr>
+          <w:rFonts w:ascii="Arial" w:hAnsi="Arial" w:cs="Arial"/>
+          <w:sz w:val="24"/>
+          <w:szCs w:val="24"/>
+          <w:lang w:val="en-US"/>
+        </w:rPr>
+        <w:t>buildingType</w:t>
+      </w:r>
+      <w:proofErr w:type="spellEnd"/>
+      <w:r>
+        <w:rPr>
+          <w:rFonts w:ascii="Arial" w:hAnsi="Arial" w:cs="Arial"/>
+          <w:sz w:val="24"/>
+          <w:szCs w:val="24"/>
+          <w:lang w:val="en-US"/>
+        </w:rPr>
+        <w:t xml:space="preserve"> and</w:t>
+      </w:r>
+      <w:r>
+        <w:rPr>
+          <w:rFonts w:ascii="Arial" w:hAnsi="Arial" w:cs="Arial"/>
+          <w:sz w:val="24"/>
+          <w:szCs w:val="24"/>
+          <w:lang w:val="en-US"/>
+        </w:rPr>
+        <w:t xml:space="preserve"> </w:t>
+      </w:r>
+      <w:proofErr w:type="spellStart"/>
+      <w:r>
+        <w:rPr>
+          <w:rFonts w:ascii="Arial" w:hAnsi="Arial" w:cs="Arial"/>
+          <w:sz w:val="24"/>
+          <w:szCs w:val="24"/>
+          <w:lang w:val="en-US"/>
+        </w:rPr>
+        <w:t>communityAverage</w:t>
+      </w:r>
+      <w:proofErr w:type="spellEnd"/>
+      <w:r>
+        <w:rPr>
+          <w:rFonts w:ascii="Arial" w:hAnsi="Arial" w:cs="Arial"/>
+          <w:sz w:val="24"/>
+          <w:szCs w:val="24"/>
+          <w:lang w:val="en-US"/>
+        </w:rPr>
+        <w:t xml:space="preserve"> columns in the figure above is showing us that these are the columns with the largest outliers. Based on these, we determine if the variability of the mean is noticeably higher than the median and determine if the standard deviation is high.</w:t>
+      </w:r>
+    </w:p>
+    <w:bookmarkEnd w:id="7"/>
+    <w:p>
+      <w:pPr>
+        <w:rPr>
+          <w:rFonts w:ascii="Arial" w:hAnsi="Arial" w:cs="Arial"/>
           <w:sz w:val="24"/>
           <w:szCs w:val="24"/>
           <w:lang w:val="en-US"/>
@@ -2931,31 +2955,11 @@
           <w:lang w:val="en-US"/>
         </w:rPr>
         <w:lastRenderedPageBreak/>
-        <w:t>The distribution of the data in the "buildingType", "communityAverage" and "constructionTime" columns in the figure above is showing us that these are the columns with the largest outliers. Based on these, we determine if the variability of the mean is noticeably higher than the median and determine if the standard deviation is high.</w:t>
-      </w:r>
-    </w:p>
-    <w:p>
-      <w:pPr>
-        <w:rPr>
-          <w:rFonts w:ascii="Arial" w:hAnsi="Arial" w:cs="Arial"/>
-          <w:color w:val="FF0000"/>
-          <w:sz w:val="24"/>
-          <w:szCs w:val="24"/>
-        </w:rPr>
-      </w:pPr>
-      <w:r>
-        <w:rPr>
-          <w:rFonts w:ascii="Arial" w:hAnsi="Arial" w:cs="Arial"/>
-          <w:noProof/>
-          <w:color w:val="FF0000"/>
-          <w:sz w:val="24"/>
-          <w:szCs w:val="24"/>
-        </w:rPr>
         <w:drawing>
-          <wp:inline distT="0" distB="0" distL="0" distR="0" wp14:anchorId="1C2728F5" wp14:editId="30960202">
-            <wp:extent cx="3673158" cy="2255715"/>
-            <wp:effectExtent l="0" t="0" r="3810" b="0"/>
-            <wp:docPr id="477042978" name="Picture 1" descr="A table with numbers and text&#10;&#10;Description automatically generated"/>
+          <wp:inline distT="0" distB="0" distL="0" distR="0" wp14:anchorId="42C9F91E" wp14:editId="55B676F0">
+            <wp:extent cx="4633362" cy="2225233"/>
+            <wp:effectExtent l="0" t="0" r="0" b="3810"/>
+            <wp:docPr id="1478398410" name="Picture 1" descr="A table with numbers and letters&#10;&#10;Description automatically generated"/>
             <wp:cNvGraphicFramePr>
               <a:graphicFrameLocks xmlns:a="http://schemas.openxmlformats.org/drawingml/2006/main" noChangeAspect="1"/>
             </wp:cNvGraphicFramePr>
@@ -2963,7 +2967,7 @@
               <a:graphicData uri="http://schemas.openxmlformats.org/drawingml/2006/picture">
                 <pic:pic xmlns:pic="http://schemas.openxmlformats.org/drawingml/2006/picture">
                   <pic:nvPicPr>
-                    <pic:cNvPr id="477042978" name="Picture 1" descr="A table with numbers and text&#10;&#10;Description automatically generated"/>
+                    <pic:cNvPr id="1478398410" name="Picture 1" descr="A table with numbers and letters&#10;&#10;Description automatically generated"/>
                     <pic:cNvPicPr/>
                   </pic:nvPicPr>
                   <pic:blipFill>
@@ -2975,7 +2979,7 @@
                   <pic:spPr>
                     <a:xfrm>
                       <a:off x="0" y="0"/>
-                      <a:ext cx="3673158" cy="2255715"/>
+                      <a:ext cx="4633362" cy="2225233"/>
                     </a:xfrm>
                     <a:prstGeom prst="rect">
                       <a:avLst/>
@@ -2995,11 +2999,11 @@
           <w:color w:val="000000" w:themeColor="text1"/>
           <w:sz w:val="24"/>
           <w:szCs w:val="24"/>
-        </w:rPr>
-      </w:pPr>
-    </w:p>
-    <w:p>
-      <w:pPr>
+          <w:lang w:val="en-US"/>
+        </w:rPr>
+      </w:pPr>
+      <w:bookmarkStart w:id="8" w:name="_Hlk166866477"/>
+      <w:r>
         <w:rPr>
           <w:rFonts w:ascii="Arial" w:hAnsi="Arial" w:cs="Arial"/>
           <w:color w:val="000000" w:themeColor="text1"/>
@@ -3007,8 +3011,11 @@
           <w:szCs w:val="24"/>
           <w:lang w:val="en-US"/>
         </w:rPr>
-      </w:pPr>
-      <w:r>
+        <w:t xml:space="preserve">The fact that the median value of the “Building Type” column is approximately three indicates that the dataset contains a variety of building types. </w:t>
+      </w:r>
+    </w:p>
+    <w:p>
+      <w:pPr>
         <w:rPr>
           <w:rFonts w:ascii="Arial" w:hAnsi="Arial" w:cs="Arial"/>
           <w:color w:val="000000" w:themeColor="text1"/>
@@ -3016,11 +3023,8 @@
           <w:szCs w:val="24"/>
           <w:lang w:val="en-US"/>
         </w:rPr>
-        <w:t>The fact that the median value in the "Building type" column is approximately three indicates that the data set contains a variety of building types.</w:t>
-      </w:r>
-    </w:p>
-    <w:p>
-      <w:pPr>
+      </w:pPr>
+      <w:r>
         <w:rPr>
           <w:rFonts w:ascii="Arial" w:hAnsi="Arial" w:cs="Arial"/>
           <w:color w:val="000000" w:themeColor="text1"/>
@@ -3028,7 +3032,9 @@
           <w:szCs w:val="24"/>
           <w:lang w:val="en-US"/>
         </w:rPr>
-      </w:pPr>
+        <w:t>According to the “</w:t>
+      </w:r>
+      <w:proofErr w:type="spellStart"/>
       <w:r>
         <w:rPr>
           <w:rFonts w:ascii="Arial" w:hAnsi="Arial" w:cs="Arial"/>
@@ -3037,11 +3043,10 @@
           <w:szCs w:val="24"/>
           <w:lang w:val="en-US"/>
         </w:rPr>
-        <w:t>According to the "communityAverage" column, the median value is approximately 64,330.59, with a range of 20,483 to 183,109. This suggests that there is a remarkably high standard deviation. Also,  This suggests that there is remarkably high variation in house prices across communities.</w:t>
-      </w:r>
-    </w:p>
-    <w:p>
-      <w:pPr>
+        <w:t>communityAverage</w:t>
+      </w:r>
+      <w:proofErr w:type="spellEnd"/>
+      <w:r>
         <w:rPr>
           <w:rFonts w:ascii="Arial" w:hAnsi="Arial" w:cs="Arial"/>
           <w:color w:val="000000" w:themeColor="text1"/>
@@ -3049,8 +3054,11 @@
           <w:szCs w:val="24"/>
           <w:lang w:val="en-US"/>
         </w:rPr>
-      </w:pPr>
-      <w:r>
+        <w:t>” column, the median value is approximately 64,330.59, with a range of 20,483 to 183,109. This suggests that there is a remarkably high standard deviation. This suggests that there is a remarkably high standard deviation. This suggests that there is a remarkably high standard deviation. In addition, this table allows us to visualize that there is a remarkably high variation in house prices across communities.</w:t>
+      </w:r>
+    </w:p>
+    <w:p>
+      <w:pPr>
         <w:rPr>
           <w:rFonts w:ascii="Arial" w:hAnsi="Arial" w:cs="Arial"/>
           <w:color w:val="000000" w:themeColor="text1"/>
@@ -3058,12 +3066,8 @@
           <w:szCs w:val="24"/>
           <w:lang w:val="en-US"/>
         </w:rPr>
-        <w:lastRenderedPageBreak/>
-        <w:t>Finally, we see that the median construction in the "time built" column is around 1999, with a range from 1944 to 2016. Based on the 25% percentile, this indicates that most of the properties in the dataset were built after 1994, indicating that the properties were built over a considerable period of time.</w:t>
-      </w:r>
-    </w:p>
-    <w:p>
-      <w:pPr>
+      </w:pPr>
+      <w:r>
         <w:rPr>
           <w:rFonts w:ascii="Arial" w:hAnsi="Arial" w:cs="Arial"/>
           <w:color w:val="000000" w:themeColor="text1"/>
@@ -3071,7 +3075,8 @@
           <w:szCs w:val="24"/>
           <w:lang w:val="en-US"/>
         </w:rPr>
-      </w:pPr>
+        <w:t>Finally, we see that the median construction in the “time built” column is around 1999, with a range from 1944 to 2016. Based on the 25% percentile, this indicates that most of the properties in the data set were built after 1994, indicating that the properties were built over a considerable period of time.</w:t>
+      </w:r>
     </w:p>
     <w:p>
       <w:pPr>
@@ -3091,9 +3096,97 @@
           <w:szCs w:val="24"/>
           <w:lang w:val="en-US"/>
         </w:rPr>
-        <w:t>We can understand the distribution of building types by determining the most prevalent building category in the dataset using the calculation mode in buildingType. Conversely, as both communityAverage and constructionTime are numerical variables, we chose the mean to assist us in obtaining the desired averages.</w:t>
-      </w:r>
-    </w:p>
+        <w:t>The other column that also weighs heavily in our database is DOM based on the fact that our data is focused on a residential leasing platform and what we can observe here is that the average days on market is approximately 28.57 days. This tells us that the mean, property stays on the market for about a month.</w:t>
+      </w:r>
+    </w:p>
+    <w:p>
+      <w:pPr>
+        <w:rPr>
+          <w:rFonts w:ascii="Arial" w:hAnsi="Arial" w:cs="Arial"/>
+          <w:color w:val="000000" w:themeColor="text1"/>
+          <w:sz w:val="24"/>
+          <w:szCs w:val="24"/>
+          <w:lang w:val="en-US"/>
+        </w:rPr>
+      </w:pPr>
+      <w:r>
+        <w:rPr>
+          <w:rFonts w:ascii="Arial" w:hAnsi="Arial" w:cs="Arial"/>
+          <w:color w:val="000000" w:themeColor="text1"/>
+          <w:sz w:val="24"/>
+          <w:szCs w:val="24"/>
+          <w:lang w:val="en-US"/>
+        </w:rPr>
+        <w:t xml:space="preserve">We can understand the distribution of building types by determining the most prevalent building category in the dataset using the calculation mode in </w:t>
+      </w:r>
+      <w:proofErr w:type="spellStart"/>
+      <w:r>
+        <w:rPr>
+          <w:rFonts w:ascii="Arial" w:hAnsi="Arial" w:cs="Arial"/>
+          <w:color w:val="000000" w:themeColor="text1"/>
+          <w:sz w:val="24"/>
+          <w:szCs w:val="24"/>
+          <w:lang w:val="en-US"/>
+        </w:rPr>
+        <w:t>buildingType</w:t>
+      </w:r>
+      <w:proofErr w:type="spellEnd"/>
+      <w:r>
+        <w:rPr>
+          <w:rFonts w:ascii="Arial" w:hAnsi="Arial" w:cs="Arial"/>
+          <w:color w:val="000000" w:themeColor="text1"/>
+          <w:sz w:val="24"/>
+          <w:szCs w:val="24"/>
+          <w:lang w:val="en-US"/>
+        </w:rPr>
+        <w:t xml:space="preserve">. Conversely, as both </w:t>
+      </w:r>
+      <w:proofErr w:type="spellStart"/>
+      <w:r>
+        <w:rPr>
+          <w:rFonts w:ascii="Arial" w:hAnsi="Arial" w:cs="Arial"/>
+          <w:color w:val="000000" w:themeColor="text1"/>
+          <w:sz w:val="24"/>
+          <w:szCs w:val="24"/>
+          <w:lang w:val="en-US"/>
+        </w:rPr>
+        <w:t>communityAverage</w:t>
+      </w:r>
+      <w:proofErr w:type="spellEnd"/>
+      <w:r>
+        <w:rPr>
+          <w:rFonts w:ascii="Arial" w:hAnsi="Arial" w:cs="Arial"/>
+          <w:color w:val="000000" w:themeColor="text1"/>
+          <w:sz w:val="24"/>
+          <w:szCs w:val="24"/>
+          <w:lang w:val="en-US"/>
+        </w:rPr>
+        <w:t xml:space="preserve"> and </w:t>
+      </w:r>
+      <w:proofErr w:type="spellStart"/>
+      <w:r>
+        <w:rPr>
+          <w:rFonts w:ascii="Arial" w:hAnsi="Arial" w:cs="Arial"/>
+          <w:color w:val="000000" w:themeColor="text1"/>
+          <w:sz w:val="24"/>
+          <w:szCs w:val="24"/>
+          <w:lang w:val="en-US"/>
+        </w:rPr>
+        <w:t>constructionTime</w:t>
+      </w:r>
+      <w:proofErr w:type="spellEnd"/>
+      <w:r>
+        <w:rPr>
+          <w:rFonts w:ascii="Arial" w:hAnsi="Arial" w:cs="Arial"/>
+          <w:color w:val="000000" w:themeColor="text1"/>
+          <w:sz w:val="24"/>
+          <w:szCs w:val="24"/>
+          <w:lang w:val="en-US"/>
+        </w:rPr>
+        <w:t xml:space="preserve"> are numerical variables, we chose the mean to assist us in obtaining the desired averages.</w:t>
+      </w:r>
+    </w:p>
+    <w:bookmarkEnd w:id="8"/>
     <w:p>
       <w:pPr>
         <w:rPr>
@@ -3166,7 +3259,229 @@
           <w:szCs w:val="24"/>
           <w:lang w:val="en-US"/>
         </w:rPr>
-        <w:t>In the plot we can see that by applying the Mean in the Community Average column, some artificial values are introduced into the original data distribution, which alters its shape and results in a more unbiased and marginally left-skewed normal probability density curve.</w:t>
+        <w:drawing>
+          <wp:inline distT="0" distB="0" distL="0" distR="0" wp14:anchorId="5BA67713" wp14:editId="520AACB0">
+            <wp:extent cx="5731510" cy="765175"/>
+            <wp:effectExtent l="0" t="0" r="2540" b="0"/>
+            <wp:docPr id="370887140" name="Picture 1" descr="A diagram of a bar and a bar&#10;&#10;Description automatically generated"/>
+            <wp:cNvGraphicFramePr>
+              <a:graphicFrameLocks xmlns:a="http://schemas.openxmlformats.org/drawingml/2006/main" noChangeAspect="1"/>
+            </wp:cNvGraphicFramePr>
+            <a:graphic xmlns:a="http://schemas.openxmlformats.org/drawingml/2006/main">
+              <a:graphicData uri="http://schemas.openxmlformats.org/drawingml/2006/picture">
+                <pic:pic xmlns:pic="http://schemas.openxmlformats.org/drawingml/2006/picture">
+                  <pic:nvPicPr>
+                    <pic:cNvPr id="370887140" name="Picture 1" descr="A diagram of a bar and a bar&#10;&#10;Description automatically generated"/>
+                    <pic:cNvPicPr/>
+                  </pic:nvPicPr>
+                  <pic:blipFill>
+                    <a:blip r:embed="rId15"/>
+                    <a:stretch>
+                      <a:fillRect/>
+                    </a:stretch>
+                  </pic:blipFill>
+                  <pic:spPr>
+                    <a:xfrm>
+                      <a:off x="0" y="0"/>
+                      <a:ext cx="5731510" cy="765175"/>
+                    </a:xfrm>
+                    <a:prstGeom prst="rect">
+                      <a:avLst/>
+                    </a:prstGeom>
+                  </pic:spPr>
+                </pic:pic>
+              </a:graphicData>
+            </a:graphic>
+          </wp:inline>
+        </w:drawing>
+      </w:r>
+    </w:p>
+    <w:p>
+      <w:pPr>
+        <w:rPr>
+          <w:rFonts w:ascii="Arial" w:hAnsi="Arial" w:cs="Arial"/>
+          <w:color w:val="000000" w:themeColor="text1"/>
+          <w:sz w:val="24"/>
+          <w:szCs w:val="24"/>
+          <w:lang w:val="en-US"/>
+        </w:rPr>
+      </w:pPr>
+      <w:bookmarkStart w:id="9" w:name="_Hlk166866486"/>
+      <w:r>
+        <w:rPr>
+          <w:rFonts w:ascii="Arial" w:hAnsi="Arial" w:cs="Arial"/>
+          <w:color w:val="000000" w:themeColor="text1"/>
+          <w:sz w:val="24"/>
+          <w:szCs w:val="24"/>
+          <w:lang w:val="en-US"/>
+        </w:rPr>
+        <w:t xml:space="preserve">On the other hand, we chose the mode for other columns such as Property five years or Living room since it is considered that in these cases the numbers may </w:t>
+      </w:r>
+      <w:r>
+        <w:rPr>
+          <w:rFonts w:ascii="Arial" w:hAnsi="Arial" w:cs="Arial"/>
+          <w:color w:val="000000" w:themeColor="text1"/>
+          <w:sz w:val="24"/>
+          <w:szCs w:val="24"/>
+          <w:lang w:val="en-US"/>
+        </w:rPr>
+        <w:lastRenderedPageBreak/>
+        <w:t xml:space="preserve">repeat more frequently with respect to the building layout and the amount of time </w:t>
+      </w:r>
+      <w:bookmarkStart w:id="10" w:name="_Hlk166865726"/>
+      <w:r>
+        <w:rPr>
+          <w:rFonts w:ascii="Arial" w:hAnsi="Arial" w:cs="Arial"/>
+          <w:color w:val="000000" w:themeColor="text1"/>
+          <w:sz w:val="24"/>
+          <w:szCs w:val="24"/>
+          <w:lang w:val="en-US"/>
+        </w:rPr>
+        <w:t>lived in the same location</w:t>
+      </w:r>
+      <w:r>
+        <w:rPr>
+          <w:rFonts w:ascii="Arial" w:hAnsi="Arial" w:cs="Arial"/>
+          <w:color w:val="000000" w:themeColor="text1"/>
+          <w:sz w:val="24"/>
+          <w:szCs w:val="24"/>
+          <w:lang w:val="en-US"/>
+        </w:rPr>
+        <w:t>.</w:t>
+      </w:r>
+      <w:bookmarkEnd w:id="10"/>
+    </w:p>
+    <w:bookmarkEnd w:id="9"/>
+    <w:p>
+      <w:pPr>
+        <w:rPr>
+          <w:rFonts w:ascii="Arial" w:hAnsi="Arial" w:cs="Arial"/>
+          <w:color w:val="000000" w:themeColor="text1"/>
+          <w:sz w:val="24"/>
+          <w:szCs w:val="24"/>
+          <w:lang w:val="en-US"/>
+        </w:rPr>
+      </w:pPr>
+      <w:r>
+        <w:rPr>
+          <w:rFonts w:ascii="Arial" w:hAnsi="Arial" w:cs="Arial"/>
+          <w:color w:val="000000" w:themeColor="text1"/>
+          <w:sz w:val="24"/>
+          <w:szCs w:val="24"/>
+          <w:lang w:val="en-US"/>
+        </w:rPr>
+        <w:drawing>
+          <wp:inline distT="0" distB="0" distL="0" distR="0" wp14:anchorId="6DFF3BF5" wp14:editId="6EADF6AC">
+            <wp:extent cx="5731510" cy="702310"/>
+            <wp:effectExtent l="0" t="0" r="2540" b="2540"/>
+            <wp:docPr id="1879285536" name="Picture 1"/>
+            <wp:cNvGraphicFramePr>
+              <a:graphicFrameLocks xmlns:a="http://schemas.openxmlformats.org/drawingml/2006/main" noChangeAspect="1"/>
+            </wp:cNvGraphicFramePr>
+            <a:graphic xmlns:a="http://schemas.openxmlformats.org/drawingml/2006/main">
+              <a:graphicData uri="http://schemas.openxmlformats.org/drawingml/2006/picture">
+                <pic:pic xmlns:pic="http://schemas.openxmlformats.org/drawingml/2006/picture">
+                  <pic:nvPicPr>
+                    <pic:cNvPr id="1879285536" name=""/>
+                    <pic:cNvPicPr/>
+                  </pic:nvPicPr>
+                  <pic:blipFill>
+                    <a:blip r:embed="rId16"/>
+                    <a:stretch>
+                      <a:fillRect/>
+                    </a:stretch>
+                  </pic:blipFill>
+                  <pic:spPr>
+                    <a:xfrm>
+                      <a:off x="0" y="0"/>
+                      <a:ext cx="5731510" cy="702310"/>
+                    </a:xfrm>
+                    <a:prstGeom prst="rect">
+                      <a:avLst/>
+                    </a:prstGeom>
+                  </pic:spPr>
+                </pic:pic>
+              </a:graphicData>
+            </a:graphic>
+          </wp:inline>
+        </w:drawing>
+      </w:r>
+    </w:p>
+    <w:p>
+      <w:pPr>
+        <w:rPr>
+          <w:rFonts w:ascii="Arial" w:hAnsi="Arial" w:cs="Arial"/>
+          <w:color w:val="000000" w:themeColor="text1"/>
+          <w:sz w:val="24"/>
+          <w:szCs w:val="24"/>
+          <w:lang w:val="en-US"/>
+        </w:rPr>
+      </w:pPr>
+      <w:r>
+        <w:rPr>
+          <w:rFonts w:ascii="Arial" w:hAnsi="Arial" w:cs="Arial"/>
+          <w:color w:val="000000" w:themeColor="text1"/>
+          <w:sz w:val="24"/>
+          <w:szCs w:val="24"/>
+          <w:lang w:val="en-US"/>
+        </w:rPr>
+        <w:drawing>
+          <wp:inline distT="0" distB="0" distL="0" distR="0" wp14:anchorId="1C8A6268" wp14:editId="543F41ED">
+            <wp:extent cx="5731510" cy="758190"/>
+            <wp:effectExtent l="0" t="0" r="2540" b="3810"/>
+            <wp:docPr id="1234795220" name="Picture 1" descr="A graph with numbers and lines&#10;&#10;Description automatically generated with medium confidence"/>
+            <wp:cNvGraphicFramePr>
+              <a:graphicFrameLocks xmlns:a="http://schemas.openxmlformats.org/drawingml/2006/main" noChangeAspect="1"/>
+            </wp:cNvGraphicFramePr>
+            <a:graphic xmlns:a="http://schemas.openxmlformats.org/drawingml/2006/main">
+              <a:graphicData uri="http://schemas.openxmlformats.org/drawingml/2006/picture">
+                <pic:pic xmlns:pic="http://schemas.openxmlformats.org/drawingml/2006/picture">
+                  <pic:nvPicPr>
+                    <pic:cNvPr id="1234795220" name="Picture 1" descr="A graph with numbers and lines&#10;&#10;Description automatically generated with medium confidence"/>
+                    <pic:cNvPicPr/>
+                  </pic:nvPicPr>
+                  <pic:blipFill>
+                    <a:blip r:embed="rId17"/>
+                    <a:stretch>
+                      <a:fillRect/>
+                    </a:stretch>
+                  </pic:blipFill>
+                  <pic:spPr>
+                    <a:xfrm>
+                      <a:off x="0" y="0"/>
+                      <a:ext cx="5731510" cy="758190"/>
+                    </a:xfrm>
+                    <a:prstGeom prst="rect">
+                      <a:avLst/>
+                    </a:prstGeom>
+                  </pic:spPr>
+                </pic:pic>
+              </a:graphicData>
+            </a:graphic>
+          </wp:inline>
+        </w:drawing>
+      </w:r>
+    </w:p>
+    <w:p>
+      <w:pPr>
+        <w:rPr>
+          <w:rFonts w:ascii="Arial" w:hAnsi="Arial" w:cs="Arial"/>
+          <w:color w:val="000000" w:themeColor="text1"/>
+          <w:sz w:val="24"/>
+          <w:szCs w:val="24"/>
+          <w:lang w:val="en-US"/>
+        </w:rPr>
+      </w:pPr>
+      <w:bookmarkStart w:id="11" w:name="_Hlk166866492"/>
+      <w:r>
+        <w:rPr>
+          <w:rFonts w:ascii="Arial" w:hAnsi="Arial" w:cs="Arial"/>
+          <w:color w:val="000000" w:themeColor="text1"/>
+          <w:sz w:val="24"/>
+          <w:szCs w:val="24"/>
+          <w:lang w:val="en-US"/>
+        </w:rPr>
+        <w:t>It can be observed that the graphs do not show significant changes from one to the other, so we can conclude that the imputation of missing values does not alter the distributions of the variables.</w:t>
       </w:r>
     </w:p>
     <w:p>
@@ -3180,31 +3495,15 @@
           <w:rFonts w:ascii="Arial" w:hAnsi="Arial" w:cs="Arial"/>
         </w:rPr>
       </w:pPr>
-      <w:bookmarkStart w:id="5" w:name="_Toc165057904"/>
-      <w:r>
-        <w:rPr>
-          <w:rFonts w:ascii="Arial" w:hAnsi="Arial" w:cs="Arial"/>
-        </w:rPr>
-        <w:t>Followed prices associated to the building type</w:t>
-      </w:r>
-      <w:bookmarkEnd w:id="5"/>
-      <w:r>
-        <w:rPr>
-          <w:rFonts w:ascii="Arial" w:hAnsi="Arial" w:cs="Arial"/>
-        </w:rPr>
-        <w:t xml:space="preserve"> </w:t>
-      </w:r>
-    </w:p>
-    <w:p>
-      <w:pPr>
-        <w:rPr>
-          <w:rFonts w:ascii="Arial" w:hAnsi="Arial" w:cs="Arial"/>
-          <w:color w:val="000000" w:themeColor="text1"/>
-          <w:sz w:val="24"/>
-          <w:szCs w:val="24"/>
-          <w:lang w:val="en-US"/>
-        </w:rPr>
-      </w:pPr>
+      <w:bookmarkStart w:id="12" w:name="_Toc166871607"/>
+      <w:bookmarkEnd w:id="11"/>
+      <w:r>
+        <w:rPr>
+          <w:rFonts w:ascii="Arial" w:hAnsi="Arial" w:cs="Arial"/>
+        </w:rPr>
+        <w:t>Visualising Data</w:t>
+      </w:r>
+      <w:bookmarkEnd w:id="12"/>
     </w:p>
     <w:p>
       <w:pPr>
@@ -3216,71 +3515,34 @@
           <w:lang w:val="en-US"/>
         </w:rPr>
       </w:pPr>
-      <w:r>
-        <w:rPr>
-          <w:rFonts w:ascii="Arial" w:hAnsi="Arial" w:cs="Arial"/>
-          <w:sz w:val="24"/>
-          <w:szCs w:val="24"/>
-        </w:rPr>
-        <w:lastRenderedPageBreak/>
-        <w:t xml:space="preserve">We can see here the </w:t>
-      </w:r>
-      <w:r>
-        <w:rPr>
-          <w:rFonts w:ascii="Arial" w:hAnsi="Arial" w:cs="Arial"/>
-          <w:sz w:val="24"/>
-          <w:szCs w:val="24"/>
-        </w:rPr>
-        <w:t xml:space="preserve">association between the categorical variables after cleaning up our database. To illustrate how the </w:t>
-      </w:r>
-      <w:r>
-        <w:rPr>
-          <w:rFonts w:ascii="Arial" w:hAnsi="Arial" w:cs="Arial"/>
-          <w:sz w:val="24"/>
-          <w:szCs w:val="24"/>
-        </w:rPr>
-        <w:t>variables,</w:t>
-      </w:r>
-      <w:r>
-        <w:rPr>
-          <w:rFonts w:ascii="Arial" w:hAnsi="Arial" w:cs="Arial"/>
-          <w:sz w:val="24"/>
-          <w:szCs w:val="24"/>
-        </w:rPr>
-        <w:t xml:space="preserve"> affect the several building types</w:t>
-      </w:r>
-      <w:r>
-        <w:rPr>
-          <w:rFonts w:ascii="Arial" w:hAnsi="Arial" w:cs="Arial"/>
-          <w:sz w:val="24"/>
-          <w:szCs w:val="24"/>
-        </w:rPr>
-        <w:t xml:space="preserve"> </w:t>
-      </w:r>
-      <w:r>
-        <w:rPr>
-          <w:rFonts w:ascii="Arial" w:hAnsi="Arial" w:cs="Arial"/>
-          <w:sz w:val="24"/>
-          <w:szCs w:val="24"/>
-        </w:rPr>
-        <w:t>tower, bungalow, plate/tower, and plate</w:t>
-      </w:r>
-      <w:r>
-        <w:rPr>
-          <w:rFonts w:ascii="Arial" w:hAnsi="Arial" w:cs="Arial"/>
-          <w:sz w:val="24"/>
-          <w:szCs w:val="24"/>
-        </w:rPr>
-        <w:t xml:space="preserve"> </w:t>
-      </w:r>
-      <w:r>
-        <w:rPr>
-          <w:rFonts w:ascii="Arial" w:hAnsi="Arial" w:cs="Arial"/>
-          <w:sz w:val="24"/>
-          <w:szCs w:val="24"/>
-        </w:rPr>
-        <w:t>in relation to our objective variable price, we created a box diagram. It is evident from this graph that the bungalow-style buildings are more expensive than the norm.</w:t>
-      </w:r>
+    </w:p>
+    <w:p>
+      <w:pPr>
+        <w:rPr>
+          <w:rFonts w:ascii="Arial" w:hAnsi="Arial" w:cs="Arial"/>
+          <w:b/>
+          <w:sz w:val="24"/>
+          <w:szCs w:val="24"/>
+        </w:rPr>
+      </w:pPr>
+      <w:r>
+        <w:rPr>
+          <w:rFonts w:ascii="Arial" w:hAnsi="Arial" w:cs="Arial"/>
+          <w:b/>
+          <w:sz w:val="24"/>
+          <w:szCs w:val="24"/>
+        </w:rPr>
+        <w:t>Histogram of price</w:t>
+      </w:r>
+    </w:p>
+    <w:p>
+      <w:pPr>
+        <w:rPr>
+          <w:rFonts w:ascii="Arial" w:hAnsi="Arial" w:cs="Arial"/>
+          <w:sz w:val="24"/>
+          <w:szCs w:val="24"/>
+        </w:rPr>
+      </w:pPr>
       <w:r>
         <w:rPr>
           <w:rFonts w:ascii="Arial" w:hAnsi="Arial" w:cs="Arial"/>
@@ -3289,125 +3551,6 @@
           <w:szCs w:val="24"/>
           <w:lang w:val="en-US"/>
         </w:rPr>
-        <w:t xml:space="preserve"> </w:t>
-      </w:r>
-    </w:p>
-    <w:p>
-      <w:pPr>
-        <w:rPr>
-          <w:rFonts w:ascii="Arial" w:hAnsi="Arial" w:cs="Arial"/>
-          <w:b/>
-          <w:sz w:val="24"/>
-          <w:szCs w:val="24"/>
-        </w:rPr>
-      </w:pPr>
-    </w:p>
-    <w:p>
-      <w:pPr>
-        <w:rPr>
-          <w:rFonts w:ascii="Arial" w:hAnsi="Arial" w:cs="Arial"/>
-          <w:b/>
-          <w:sz w:val="24"/>
-          <w:szCs w:val="24"/>
-        </w:rPr>
-      </w:pPr>
-    </w:p>
-    <w:p>
-      <w:pPr>
-        <w:rPr>
-          <w:rFonts w:ascii="Arial" w:hAnsi="Arial" w:cs="Arial"/>
-          <w:b/>
-          <w:sz w:val="24"/>
-          <w:szCs w:val="24"/>
-        </w:rPr>
-      </w:pPr>
-    </w:p>
-    <w:p>
-      <w:pPr>
-        <w:rPr>
-          <w:rFonts w:ascii="Arial" w:hAnsi="Arial" w:cs="Arial"/>
-          <w:b/>
-          <w:sz w:val="24"/>
-          <w:szCs w:val="24"/>
-        </w:rPr>
-      </w:pPr>
-    </w:p>
-    <w:p>
-      <w:pPr>
-        <w:rPr>
-          <w:rFonts w:ascii="Arial" w:hAnsi="Arial" w:cs="Arial"/>
-          <w:b/>
-          <w:sz w:val="24"/>
-          <w:szCs w:val="24"/>
-        </w:rPr>
-      </w:pPr>
-    </w:p>
-    <w:p>
-      <w:pPr>
-        <w:rPr>
-          <w:rFonts w:ascii="Arial" w:hAnsi="Arial" w:cs="Arial"/>
-          <w:b/>
-          <w:sz w:val="24"/>
-          <w:szCs w:val="24"/>
-        </w:rPr>
-      </w:pPr>
-    </w:p>
-    <w:p>
-      <w:pPr>
-        <w:rPr>
-          <w:rFonts w:ascii="Arial" w:hAnsi="Arial" w:cs="Arial"/>
-          <w:b/>
-          <w:sz w:val="24"/>
-          <w:szCs w:val="24"/>
-        </w:rPr>
-      </w:pPr>
-    </w:p>
-    <w:p>
-      <w:pPr>
-        <w:rPr>
-          <w:rFonts w:ascii="Arial" w:hAnsi="Arial" w:cs="Arial"/>
-          <w:b/>
-          <w:sz w:val="24"/>
-          <w:szCs w:val="24"/>
-        </w:rPr>
-      </w:pPr>
-    </w:p>
-    <w:p>
-      <w:pPr>
-        <w:rPr>
-          <w:rFonts w:ascii="Arial" w:hAnsi="Arial" w:cs="Arial"/>
-          <w:b/>
-          <w:sz w:val="24"/>
-          <w:szCs w:val="24"/>
-        </w:rPr>
-      </w:pPr>
-      <w:r>
-        <w:rPr>
-          <w:rFonts w:ascii="Arial" w:hAnsi="Arial" w:cs="Arial"/>
-          <w:b/>
-          <w:sz w:val="24"/>
-          <w:szCs w:val="24"/>
-        </w:rPr>
-        <w:t>Histogram of price</w:t>
-      </w:r>
-    </w:p>
-    <w:p>
-      <w:pPr>
-        <w:rPr>
-          <w:rFonts w:ascii="Arial" w:hAnsi="Arial" w:cs="Arial"/>
-          <w:sz w:val="24"/>
-          <w:szCs w:val="24"/>
-        </w:rPr>
-      </w:pPr>
-      <w:r>
-        <w:rPr>
-          <w:rFonts w:ascii="Arial" w:hAnsi="Arial" w:cs="Arial"/>
-          <w:noProof/>
-          <w:sz w:val="24"/>
-          <w:szCs w:val="24"/>
-          <w:lang w:val="en-US"/>
-        </w:rPr>
-        <w:lastRenderedPageBreak/>
         <w:drawing>
           <wp:inline distT="0" distB="0" distL="0" distR="0" wp14:anchorId="07D1E231" wp14:editId="19DF3564">
             <wp:extent cx="5308482" cy="3680532"/>
@@ -3424,7 +3567,7 @@
                     <pic:cNvPicPr/>
                   </pic:nvPicPr>
                   <pic:blipFill>
-                    <a:blip r:embed="rId15"/>
+                    <a:blip r:embed="rId18"/>
                     <a:stretch>
                       <a:fillRect/>
                     </a:stretch>
@@ -3449,37 +3592,42 @@
       <w:pPr>
         <w:rPr>
           <w:rFonts w:ascii="Arial" w:hAnsi="Arial" w:cs="Arial"/>
-          <w:sz w:val="24"/>
-          <w:szCs w:val="24"/>
-        </w:rPr>
-      </w:pPr>
-      <w:r>
-        <w:rPr>
-          <w:rFonts w:ascii="Arial" w:hAnsi="Arial" w:cs="Arial"/>
-          <w:sz w:val="24"/>
-          <w:szCs w:val="24"/>
-        </w:rPr>
-        <w:t>It can be seen that the frequency of viewing ceases at RMB 150,000 after slowly stabilizing at a higher cost. house prices are analyzed and predicted using the linear regression model, which provides crucial information on the various elements that are key to real estate values. Given the complexity of the real estate market and the existence of both linear and non-linear correlations among the many variables that influence housing prices, this methodology is particularly appropriate.</w:t>
-      </w:r>
-    </w:p>
-    <w:p>
-      <w:pPr>
-        <w:rPr>
-          <w:rFonts w:ascii="Arial" w:hAnsi="Arial" w:cs="Arial"/>
-          <w:sz w:val="24"/>
-          <w:szCs w:val="24"/>
-          <w:lang w:val="en-US"/>
-        </w:rPr>
-      </w:pPr>
-      <w:r>
-        <w:rPr>
-          <w:rFonts w:ascii="Arial" w:hAnsi="Arial" w:cs="Arial"/>
-          <w:sz w:val="24"/>
-          <w:szCs w:val="24"/>
-          <w:lang w:val="en-US"/>
-        </w:rPr>
-        <w:t xml:space="preserve">The choice of Linear Regression is mainly due to its ability to efficiently handle diverse and complex data sets, which is typical in real estate, where variables such as location, property size and age significantly </w:t>
-      </w:r>
+          <w:noProof/>
+          <w:sz w:val="24"/>
+          <w:szCs w:val="24"/>
+          <w:lang w:val="en-US"/>
+        </w:rPr>
+      </w:pPr>
+      <w:r>
+        <w:rPr>
+          <w:rFonts w:ascii="Arial" w:hAnsi="Arial" w:cs="Arial"/>
+          <w:noProof/>
+          <w:sz w:val="24"/>
+          <w:szCs w:val="24"/>
+          <w:lang w:val="en-US"/>
+        </w:rPr>
+        <w:t>W</w:t>
+      </w:r>
+      <w:r>
+        <w:rPr>
+          <w:rFonts w:ascii="Arial" w:hAnsi="Arial" w:cs="Arial"/>
+          <w:noProof/>
+          <w:sz w:val="24"/>
+          <w:szCs w:val="24"/>
+          <w:lang w:val="en-US"/>
+        </w:rPr>
+        <w:t>e can see the association between the numerical variables after cleaning our database. To illustrate how it affects the different types of variables such as construction time, renovation condition in relation to our target variable price.</w:t>
+      </w:r>
+    </w:p>
+    <w:p>
+      <w:pPr>
+        <w:rPr>
+          <w:rFonts w:ascii="Arial" w:hAnsi="Arial" w:cs="Arial"/>
+          <w:sz w:val="24"/>
+          <w:szCs w:val="24"/>
+          <w:lang w:val="en-US"/>
+        </w:rPr>
+      </w:pPr>
       <w:r>
         <w:rPr>
           <w:rFonts w:ascii="Arial" w:hAnsi="Arial" w:cs="Arial"/>
@@ -3488,7 +3636,136 @@
           <w:lang w:val="en-US"/>
         </w:rPr>
         <w:lastRenderedPageBreak/>
-        <w:t>influence pricing strategies.On the other hand, the Random Forest trick allows us to operate in high-dimensional spaces, making it an ideal tool for our data set, which includes a variety of both numerical and categorical characteristics.</w:t>
+        <w:drawing>
+          <wp:inline distT="0" distB="0" distL="0" distR="0" wp14:anchorId="5ACBE48B" wp14:editId="40241591">
+            <wp:extent cx="5731510" cy="4688205"/>
+            <wp:effectExtent l="0" t="0" r="2540" b="0"/>
+            <wp:docPr id="1861354243" name="Picture 1" descr="A screenshot of a computer screen&#10;&#10;Description automatically generated"/>
+            <wp:cNvGraphicFramePr>
+              <a:graphicFrameLocks xmlns:a="http://schemas.openxmlformats.org/drawingml/2006/main" noChangeAspect="1"/>
+            </wp:cNvGraphicFramePr>
+            <a:graphic xmlns:a="http://schemas.openxmlformats.org/drawingml/2006/main">
+              <a:graphicData uri="http://schemas.openxmlformats.org/drawingml/2006/picture">
+                <pic:pic xmlns:pic="http://schemas.openxmlformats.org/drawingml/2006/picture">
+                  <pic:nvPicPr>
+                    <pic:cNvPr id="1861354243" name="Picture 1" descr="A screenshot of a computer screen&#10;&#10;Description automatically generated"/>
+                    <pic:cNvPicPr/>
+                  </pic:nvPicPr>
+                  <pic:blipFill>
+                    <a:blip r:embed="rId19"/>
+                    <a:stretch>
+                      <a:fillRect/>
+                    </a:stretch>
+                  </pic:blipFill>
+                  <pic:spPr>
+                    <a:xfrm>
+                      <a:off x="0" y="0"/>
+                      <a:ext cx="5731510" cy="4688205"/>
+                    </a:xfrm>
+                    <a:prstGeom prst="rect">
+                      <a:avLst/>
+                    </a:prstGeom>
+                  </pic:spPr>
+                </pic:pic>
+              </a:graphicData>
+            </a:graphic>
+          </wp:inline>
+        </w:drawing>
+      </w:r>
+    </w:p>
+    <w:p>
+      <w:pPr>
+        <w:rPr>
+          <w:rFonts w:ascii="Arial" w:hAnsi="Arial" w:cs="Arial"/>
+          <w:sz w:val="24"/>
+          <w:szCs w:val="24"/>
+          <w:lang w:val="en-US"/>
+        </w:rPr>
+      </w:pPr>
+      <w:r>
+        <w:rPr>
+          <w:rFonts w:ascii="Arial" w:hAnsi="Arial" w:cs="Arial"/>
+          <w:sz w:val="24"/>
+          <w:szCs w:val="24"/>
+          <w:lang w:val="en-US"/>
+        </w:rPr>
+        <w:t>The correlation graph between numerical variables shows that the variables “living room”, “drawing room”, “elevator” and “building structure” among others, are represented by yellow dots approaching the central yellow line. This suggests that these variables have a moderate correlation with each other and with the central trend line, indicating a consistent and significant relationship between them.</w:t>
+      </w:r>
+    </w:p>
+    <w:p>
+      <w:pPr>
+        <w:pStyle w:val="Heading1"/>
+        <w:rPr>
+          <w:rFonts w:ascii="Arial" w:hAnsi="Arial" w:cs="Arial"/>
+        </w:rPr>
+      </w:pPr>
+      <w:bookmarkStart w:id="13" w:name="_Toc166871608"/>
+      <w:r>
+        <w:rPr>
+          <w:rFonts w:ascii="Arial" w:hAnsi="Arial" w:cs="Arial"/>
+        </w:rPr>
+        <w:t>Application of the model</w:t>
+      </w:r>
+      <w:bookmarkEnd w:id="13"/>
+    </w:p>
+    <w:p>
+      <w:pPr>
+        <w:rPr>
+          <w:rFonts w:ascii="Arial" w:hAnsi="Arial" w:cs="Arial"/>
+          <w:sz w:val="24"/>
+          <w:szCs w:val="24"/>
+          <w:lang w:val="en-US"/>
+        </w:rPr>
+      </w:pPr>
+    </w:p>
+    <w:p>
+      <w:pPr>
+        <w:rPr>
+          <w:rFonts w:ascii="Arial" w:hAnsi="Arial" w:cs="Arial"/>
+          <w:sz w:val="24"/>
+          <w:szCs w:val="24"/>
+          <w:lang w:val="en-US"/>
+        </w:rPr>
+      </w:pPr>
+      <w:bookmarkStart w:id="14" w:name="_Hlk166868748"/>
+      <w:r>
+        <w:rPr>
+          <w:rFonts w:ascii="Arial" w:hAnsi="Arial" w:cs="Arial"/>
+          <w:sz w:val="24"/>
+          <w:szCs w:val="24"/>
+          <w:lang w:val="en-US"/>
+        </w:rPr>
+        <w:t xml:space="preserve">It is noted that the choice of Linear Regression is mainly due to its ability to efficiently handle diverse and complex data sets, which is typical in the real estate sector, where variables such as location, property size and year of construction significantly </w:t>
+      </w:r>
+      <w:bookmarkStart w:id="15" w:name="_Hlk166868481"/>
+      <w:r>
+        <w:rPr>
+          <w:rFonts w:ascii="Arial" w:hAnsi="Arial" w:cs="Arial"/>
+          <w:sz w:val="24"/>
+          <w:szCs w:val="24"/>
+          <w:lang w:val="en-US"/>
+        </w:rPr>
+        <w:t>influence</w:t>
+      </w:r>
+      <w:bookmarkEnd w:id="15"/>
+      <w:r>
+        <w:rPr>
+          <w:rFonts w:ascii="Arial" w:hAnsi="Arial" w:cs="Arial"/>
+          <w:sz w:val="24"/>
+          <w:szCs w:val="24"/>
+          <w:lang w:val="en-US"/>
+        </w:rPr>
+        <w:t xml:space="preserve"> pricing strategies</w:t>
+      </w:r>
+      <w:bookmarkEnd w:id="14"/>
+      <w:r>
+        <w:rPr>
+          <w:rFonts w:ascii="Arial" w:hAnsi="Arial" w:cs="Arial"/>
+          <w:sz w:val="24"/>
+          <w:szCs w:val="24"/>
+          <w:lang w:val="en-US"/>
+        </w:rPr>
+        <w:t>.</w:t>
       </w:r>
     </w:p>
     <w:p>
@@ -3518,147 +3795,6 @@
     </w:p>
     <w:p>
       <w:pPr>
-        <w:shd w:val="clear" w:color="auto" w:fill="FFFFFF"/>
-        <w:tabs>
-          <w:tab w:val="left" w:pos="916"/>
-          <w:tab w:val="left" w:pos="1832"/>
-          <w:tab w:val="left" w:pos="2748"/>
-          <w:tab w:val="left" w:pos="3664"/>
-          <w:tab w:val="left" w:pos="4580"/>
-          <w:tab w:val="left" w:pos="5496"/>
-          <w:tab w:val="left" w:pos="6412"/>
-          <w:tab w:val="left" w:pos="7328"/>
-          <w:tab w:val="left" w:pos="8244"/>
-          <w:tab w:val="left" w:pos="9160"/>
-          <w:tab w:val="left" w:pos="10076"/>
-          <w:tab w:val="left" w:pos="10992"/>
-          <w:tab w:val="left" w:pos="11908"/>
-          <w:tab w:val="left" w:pos="12824"/>
-          <w:tab w:val="left" w:pos="13740"/>
-          <w:tab w:val="left" w:pos="14656"/>
-        </w:tabs>
-        <w:wordWrap w:val="0"/>
-        <w:spacing w:after="0" w:line="240" w:lineRule="auto"/>
-        <w:textAlignment w:val="baseline"/>
-        <w:rPr>
-          <w:rFonts w:ascii="Courier New" w:eastAsia="Times New Roman" w:hAnsi="Courier New" w:cs="Courier New"/>
-          <w:color w:val="000000"/>
-          <w:kern w:val="0"/>
-          <w:sz w:val="21"/>
-          <w:szCs w:val="21"/>
-          <w:lang w:val="en-US"/>
-          <w14:ligatures w14:val="none"/>
-        </w:rPr>
-      </w:pPr>
-      <w:r>
-        <w:rPr>
-          <w:rFonts w:ascii="Courier New" w:eastAsia="Times New Roman" w:hAnsi="Courier New" w:cs="Courier New"/>
-          <w:color w:val="000000"/>
-          <w:kern w:val="0"/>
-          <w:sz w:val="21"/>
-          <w:szCs w:val="21"/>
-          <w:lang w:val="en-US"/>
-          <w14:ligatures w14:val="none"/>
-        </w:rPr>
-        <w:t>R2 score for LR on 0.2: 0.9094735990400029</w:t>
-      </w:r>
-    </w:p>
-    <w:p>
-      <w:pPr>
-        <w:shd w:val="clear" w:color="auto" w:fill="FFFFFF"/>
-        <w:tabs>
-          <w:tab w:val="left" w:pos="916"/>
-          <w:tab w:val="left" w:pos="1832"/>
-          <w:tab w:val="left" w:pos="2748"/>
-          <w:tab w:val="left" w:pos="3664"/>
-          <w:tab w:val="left" w:pos="4580"/>
-          <w:tab w:val="left" w:pos="5496"/>
-          <w:tab w:val="left" w:pos="6412"/>
-          <w:tab w:val="left" w:pos="7328"/>
-          <w:tab w:val="left" w:pos="8244"/>
-          <w:tab w:val="left" w:pos="9160"/>
-          <w:tab w:val="left" w:pos="10076"/>
-          <w:tab w:val="left" w:pos="10992"/>
-          <w:tab w:val="left" w:pos="11908"/>
-          <w:tab w:val="left" w:pos="12824"/>
-          <w:tab w:val="left" w:pos="13740"/>
-          <w:tab w:val="left" w:pos="14656"/>
-        </w:tabs>
-        <w:wordWrap w:val="0"/>
-        <w:spacing w:after="0" w:line="240" w:lineRule="auto"/>
-        <w:textAlignment w:val="baseline"/>
-        <w:rPr>
-          <w:rFonts w:ascii="Courier New" w:eastAsia="Times New Roman" w:hAnsi="Courier New" w:cs="Courier New"/>
-          <w:color w:val="000000"/>
-          <w:kern w:val="0"/>
-          <w:sz w:val="21"/>
-          <w:szCs w:val="21"/>
-          <w:lang w:val="en-US"/>
-          <w14:ligatures w14:val="none"/>
-        </w:rPr>
-      </w:pPr>
-      <w:r>
-        <w:rPr>
-          <w:rFonts w:ascii="Courier New" w:eastAsia="Times New Roman" w:hAnsi="Courier New" w:cs="Courier New"/>
-          <w:color w:val="000000"/>
-          <w:kern w:val="0"/>
-          <w:sz w:val="21"/>
-          <w:szCs w:val="21"/>
-          <w:lang w:val="en-US"/>
-          <w14:ligatures w14:val="none"/>
-        </w:rPr>
-        <w:t>R2 score for LR on 0.25: 0.9090839513276163</w:t>
-      </w:r>
-    </w:p>
-    <w:p>
-      <w:pPr>
-        <w:shd w:val="clear" w:color="auto" w:fill="FFFFFF"/>
-        <w:tabs>
-          <w:tab w:val="left" w:pos="916"/>
-          <w:tab w:val="left" w:pos="1832"/>
-          <w:tab w:val="left" w:pos="2748"/>
-          <w:tab w:val="left" w:pos="3664"/>
-          <w:tab w:val="left" w:pos="4580"/>
-          <w:tab w:val="left" w:pos="5496"/>
-          <w:tab w:val="left" w:pos="6412"/>
-          <w:tab w:val="left" w:pos="7328"/>
-          <w:tab w:val="left" w:pos="8244"/>
-          <w:tab w:val="left" w:pos="9160"/>
-          <w:tab w:val="left" w:pos="10076"/>
-          <w:tab w:val="left" w:pos="10992"/>
-          <w:tab w:val="left" w:pos="11908"/>
-          <w:tab w:val="left" w:pos="12824"/>
-          <w:tab w:val="left" w:pos="13740"/>
-          <w:tab w:val="left" w:pos="14656"/>
-        </w:tabs>
-        <w:wordWrap w:val="0"/>
-        <w:spacing w:after="0" w:line="240" w:lineRule="auto"/>
-        <w:textAlignment w:val="baseline"/>
-        <w:rPr>
-          <w:rFonts w:ascii="Courier New" w:eastAsia="Times New Roman" w:hAnsi="Courier New" w:cs="Courier New"/>
-          <w:color w:val="000000"/>
-          <w:kern w:val="0"/>
-          <w:sz w:val="21"/>
-          <w:szCs w:val="21"/>
-          <w:lang w:val="en-US"/>
-          <w14:ligatures w14:val="none"/>
-        </w:rPr>
-      </w:pPr>
-      <w:r>
-        <w:rPr>
-          <w:rFonts w:ascii="Courier New" w:eastAsia="Times New Roman" w:hAnsi="Courier New" w:cs="Courier New"/>
-          <w:color w:val="000000"/>
-          <w:kern w:val="0"/>
-          <w:sz w:val="21"/>
-          <w:szCs w:val="21"/>
-          <w:lang w:val="en-US"/>
-          <w14:ligatures w14:val="none"/>
-        </w:rPr>
-        <w:t>R2 score for LR on 0.3: 0.908099775346926</w:t>
-      </w:r>
-    </w:p>
-    <w:p>
-      <w:pPr>
         <w:pStyle w:val="HTMLPreformatted"/>
         <w:shd w:val="clear" w:color="auto" w:fill="FFFFFF"/>
         <w:wordWrap w:val="0"/>
@@ -3669,6 +3805,14 @@
           <w:szCs w:val="21"/>
         </w:rPr>
       </w:pPr>
+      <w:r>
+        <w:rPr>
+          <w:color w:val="000000"/>
+          <w:sz w:val="21"/>
+          <w:szCs w:val="21"/>
+        </w:rPr>
+        <w:t>R2 score for LR on 0.2: 0.877532530096987</w:t>
+      </w:r>
     </w:p>
     <w:p>
       <w:pPr>
@@ -3677,34 +3821,18 @@
         <w:wordWrap w:val="0"/>
         <w:textAlignment w:val="baseline"/>
         <w:rPr>
-          <w:rFonts w:ascii="Arial" w:eastAsiaTheme="minorHAnsi" w:hAnsi="Arial" w:cs="Arial"/>
-          <w:color w:val="FF0000"/>
-          <w:kern w:val="2"/>
-          <w:sz w:val="24"/>
-          <w:szCs w:val="24"/>
-          <w:highlight w:val="yellow"/>
-          <w14:ligatures w14:val="standardContextual"/>
-        </w:rPr>
-      </w:pPr>
-      <w:r>
-        <w:rPr>
-          <w:rFonts w:ascii="Arial" w:eastAsiaTheme="minorHAnsi" w:hAnsi="Arial" w:cs="Arial"/>
-          <w:kern w:val="2"/>
-          <w:sz w:val="24"/>
-          <w:szCs w:val="24"/>
-          <w14:ligatures w14:val="standardContextual"/>
-        </w:rPr>
-        <w:t>Rando</w:t>
-      </w:r>
-      <w:r>
-        <w:rPr>
-          <w:rFonts w:ascii="Arial" w:eastAsiaTheme="minorHAnsi" w:hAnsi="Arial" w:cs="Arial"/>
-          <w:kern w:val="2"/>
-          <w:sz w:val="24"/>
-          <w:szCs w:val="24"/>
-          <w14:ligatures w14:val="standardContextual"/>
-        </w:rPr>
-        <w:t>m Forest</w:t>
+          <w:color w:val="000000"/>
+          <w:sz w:val="21"/>
+          <w:szCs w:val="21"/>
+        </w:rPr>
+      </w:pPr>
+      <w:r>
+        <w:rPr>
+          <w:color w:val="000000"/>
+          <w:sz w:val="21"/>
+          <w:szCs w:val="21"/>
+        </w:rPr>
+        <w:t>R2 score for LR on 0.25: 0.6676743926861246</w:t>
       </w:r>
     </w:p>
     <w:p>
@@ -3719,6 +3847,14 @@
           <w:szCs w:val="21"/>
         </w:rPr>
       </w:pPr>
+      <w:r>
+        <w:rPr>
+          <w:color w:val="000000"/>
+          <w:sz w:val="21"/>
+          <w:szCs w:val="21"/>
+        </w:rPr>
+        <w:t>R2 score for LR on 0.3: 0.6894598161216585</w:t>
+      </w:r>
     </w:p>
     <w:p>
       <w:pPr>
@@ -3727,19 +3863,13 @@
         <w:wordWrap w:val="0"/>
         <w:textAlignment w:val="baseline"/>
         <w:rPr>
-          <w:color w:val="000000"/>
-          <w:sz w:val="21"/>
-          <w:szCs w:val="21"/>
-        </w:rPr>
-      </w:pPr>
-      <w:r>
-        <w:rPr>
-          <w:color w:val="000000"/>
-          <w:sz w:val="21"/>
-          <w:szCs w:val="21"/>
-        </w:rPr>
-        <w:t>R2 score for 0.2 on 0.9788752811130561</w:t>
-      </w:r>
+          <w:rFonts w:ascii="Arial" w:eastAsiaTheme="minorHAnsi" w:hAnsi="Arial" w:cs="Arial"/>
+          <w:kern w:val="2"/>
+          <w:sz w:val="24"/>
+          <w:szCs w:val="24"/>
+          <w14:ligatures w14:val="standardContextual"/>
+        </w:rPr>
+      </w:pPr>
     </w:p>
     <w:p>
       <w:pPr>
@@ -3748,167 +3878,96 @@
         <w:wordWrap w:val="0"/>
         <w:textAlignment w:val="baseline"/>
         <w:rPr>
-          <w:color w:val="000000"/>
-          <w:sz w:val="21"/>
-          <w:szCs w:val="21"/>
-        </w:rPr>
-      </w:pPr>
-      <w:r>
-        <w:rPr>
-          <w:color w:val="000000"/>
-          <w:sz w:val="21"/>
-          <w:szCs w:val="21"/>
-        </w:rPr>
-        <w:t>R2 score for 0.25 on 0.9778537599826562</w:t>
-      </w:r>
-    </w:p>
-    <w:p>
-      <w:pPr>
-        <w:pStyle w:val="HTMLPreformatted"/>
-        <w:shd w:val="clear" w:color="auto" w:fill="FFFFFF"/>
-        <w:wordWrap w:val="0"/>
-        <w:textAlignment w:val="baseline"/>
-        <w:rPr>
-          <w:color w:val="000000"/>
-          <w:sz w:val="21"/>
-          <w:szCs w:val="21"/>
-        </w:rPr>
-      </w:pPr>
-      <w:r>
-        <w:rPr>
-          <w:color w:val="000000"/>
-          <w:sz w:val="21"/>
-          <w:szCs w:val="21"/>
-        </w:rPr>
-        <w:t>R2 score for 0.3 on 0.9761005667074901</w:t>
-      </w:r>
-    </w:p>
-    <w:p>
-      <w:pPr>
-        <w:pStyle w:val="HTMLPreformatted"/>
-        <w:shd w:val="clear" w:color="auto" w:fill="FFFFFF"/>
-        <w:wordWrap w:val="0"/>
-        <w:textAlignment w:val="baseline"/>
-        <w:rPr>
-          <w:color w:val="000000"/>
-          <w:sz w:val="21"/>
-          <w:szCs w:val="21"/>
-        </w:rPr>
-      </w:pPr>
-    </w:p>
-    <w:p>
-      <w:pPr>
-        <w:pStyle w:val="HTMLPreformatted"/>
-        <w:shd w:val="clear" w:color="auto" w:fill="FFFFFF"/>
-        <w:wordWrap w:val="0"/>
-        <w:textAlignment w:val="baseline"/>
-        <w:rPr>
-          <w:color w:val="000000"/>
-          <w:sz w:val="21"/>
-          <w:szCs w:val="21"/>
-        </w:rPr>
-      </w:pPr>
-      <w:r>
-        <w:rPr>
-          <w:rFonts w:ascii="Arial" w:hAnsi="Arial" w:cs="Arial"/>
-          <w:sz w:val="24"/>
-          <w:szCs w:val="24"/>
-        </w:rPr>
-        <w:t xml:space="preserve">The techniques employed for the variation in precision in three training divisions (20%, 25%, and 30%) were linear regression and random forest. Cross-validation was used to assess these models' performance across various data divisions. The results showed that in every division, the random forest outperformed the linear regression with higher R2 values in each case. </w:t>
-      </w:r>
-    </w:p>
-    <w:p>
-      <w:pPr>
-        <w:rPr>
-          <w:rFonts w:ascii="Arial" w:hAnsi="Arial" w:cs="Arial"/>
-          <w:sz w:val="24"/>
-          <w:szCs w:val="24"/>
-          <w:lang w:val="en-US"/>
-        </w:rPr>
-      </w:pPr>
-      <w:r>
-        <w:rPr>
-          <w:rFonts w:ascii="Arial" w:hAnsi="Arial" w:cs="Arial"/>
-          <w:sz w:val="24"/>
-          <w:szCs w:val="24"/>
-          <w:lang w:val="en-US"/>
-        </w:rPr>
-        <w:t>According to the prior data, linear regression accounts for 90.</w:t>
-      </w:r>
-      <w:r>
-        <w:rPr>
-          <w:rFonts w:ascii="Arial" w:hAnsi="Arial" w:cs="Arial"/>
-          <w:sz w:val="24"/>
-          <w:szCs w:val="24"/>
-          <w:lang w:val="en-US"/>
-        </w:rPr>
-        <w:t>9</w:t>
-      </w:r>
-      <w:r>
-        <w:rPr>
-          <w:rFonts w:ascii="Arial" w:hAnsi="Arial" w:cs="Arial"/>
-          <w:sz w:val="24"/>
-          <w:szCs w:val="24"/>
-          <w:lang w:val="en-US"/>
-        </w:rPr>
-        <w:t>% of the variation in the price variable across the various data divisions.</w:t>
-      </w:r>
-      <w:r>
-        <w:rPr>
-          <w:rFonts w:ascii="Arial" w:hAnsi="Arial" w:cs="Arial"/>
-          <w:sz w:val="24"/>
-          <w:szCs w:val="24"/>
-          <w:lang w:val="en-US"/>
-        </w:rPr>
-        <w:t xml:space="preserve"> On the other hand, </w:t>
-      </w:r>
-      <w:r>
-        <w:rPr>
-          <w:rFonts w:ascii="Arial" w:hAnsi="Arial" w:cs="Arial"/>
-          <w:sz w:val="24"/>
-          <w:szCs w:val="24"/>
-          <w:lang w:val="en-US"/>
-        </w:rPr>
-        <w:t>9</w:t>
-      </w:r>
-      <w:r>
-        <w:rPr>
-          <w:rFonts w:ascii="Arial" w:hAnsi="Arial" w:cs="Arial"/>
-          <w:sz w:val="24"/>
-          <w:szCs w:val="24"/>
-          <w:lang w:val="en-US"/>
-        </w:rPr>
-        <w:t>7</w:t>
-      </w:r>
-      <w:r>
-        <w:rPr>
-          <w:rFonts w:ascii="Arial" w:hAnsi="Arial" w:cs="Arial"/>
-          <w:sz w:val="24"/>
-          <w:szCs w:val="24"/>
-          <w:lang w:val="en-US"/>
-        </w:rPr>
-        <w:t xml:space="preserve">.0% of the variability of the price variable in the different data splits are explained by the random forest, which indicates that </w:t>
-      </w:r>
-      <w:r>
-        <w:rPr>
-          <w:rFonts w:ascii="Arial" w:hAnsi="Arial" w:cs="Arial"/>
-          <w:sz w:val="24"/>
-          <w:szCs w:val="24"/>
-          <w:lang w:val="en-US"/>
+          <w:rFonts w:ascii="Arial" w:eastAsiaTheme="minorHAnsi" w:hAnsi="Arial" w:cs="Arial"/>
+          <w:kern w:val="2"/>
+          <w:sz w:val="24"/>
+          <w:szCs w:val="24"/>
+          <w14:ligatures w14:val="standardContextual"/>
+        </w:rPr>
+      </w:pPr>
+      <w:bookmarkStart w:id="16" w:name="_Hlk166868756"/>
+      <w:r>
+        <w:rPr>
+          <w:rFonts w:ascii="Arial" w:eastAsiaTheme="minorHAnsi" w:hAnsi="Arial" w:cs="Arial"/>
+          <w:kern w:val="2"/>
+          <w:sz w:val="24"/>
+          <w:szCs w:val="24"/>
+          <w14:ligatures w14:val="standardContextual"/>
+        </w:rPr>
+        <w:t xml:space="preserve">With this information provided by the linear regression model we can see that when the R² of 20% of the data is applied as the test set (R² </w:t>
+      </w:r>
+      <w:r>
+        <w:rPr>
+          <w:rFonts w:ascii="Arial" w:eastAsiaTheme="minorHAnsi" w:hAnsi="Arial" w:cs="Arial"/>
+          <w:kern w:val="2"/>
+          <w:sz w:val="24"/>
+          <w:szCs w:val="24"/>
+          <w14:ligatures w14:val="standardContextual"/>
+        </w:rPr>
+        <w:t>=</w:t>
+      </w:r>
+      <w:r>
+        <w:rPr>
+          <w:rFonts w:ascii="Arial" w:eastAsiaTheme="minorHAnsi" w:hAnsi="Arial" w:cs="Arial"/>
+          <w:kern w:val="2"/>
+          <w:sz w:val="24"/>
+          <w:szCs w:val="24"/>
+          <w14:ligatures w14:val="standardContextual"/>
+        </w:rPr>
+        <w:t xml:space="preserve"> 0.87</w:t>
+      </w:r>
+      <w:r>
+        <w:rPr>
+          <w:rFonts w:ascii="Arial" w:eastAsiaTheme="minorHAnsi" w:hAnsi="Arial" w:cs="Arial"/>
+          <w:kern w:val="2"/>
+          <w:sz w:val="24"/>
+          <w:szCs w:val="24"/>
+          <w14:ligatures w14:val="standardContextual"/>
+        </w:rPr>
+        <w:t>75</w:t>
+      </w:r>
+      <w:r>
+        <w:rPr>
+          <w:rFonts w:ascii="Arial" w:eastAsiaTheme="minorHAnsi" w:hAnsi="Arial" w:cs="Arial"/>
+          <w:kern w:val="2"/>
+          <w:sz w:val="24"/>
+          <w:szCs w:val="24"/>
+          <w14:ligatures w14:val="standardContextual"/>
+        </w:rPr>
+        <w:t>), which suggests to u</w:t>
+      </w:r>
+      <w:r>
+        <w:rPr>
+          <w:rFonts w:ascii="Arial" w:eastAsiaTheme="minorHAnsi" w:hAnsi="Arial" w:cs="Arial"/>
+          <w:kern w:val="2"/>
+          <w:sz w:val="24"/>
+          <w:szCs w:val="24"/>
+          <w14:ligatures w14:val="standardContextual"/>
         </w:rPr>
         <w:lastRenderedPageBreak/>
-        <w:t>it is the most efficient method to represent the relationship between the characteristics and the target variable in this particular case.</w:t>
-      </w:r>
-    </w:p>
-    <w:p>
-      <w:pPr>
-        <w:rPr>
-          <w:rFonts w:ascii="Arial" w:hAnsi="Arial" w:cs="Arial"/>
-          <w:sz w:val="24"/>
-          <w:szCs w:val="24"/>
-          <w:lang w:val="en-GB"/>
-        </w:rPr>
-      </w:pPr>
+        <w:t xml:space="preserve">s that with a larger training set (80%), the model can better capture the relationship </w:t>
+      </w:r>
+      <w:r>
+        <w:rPr>
+          <w:rFonts w:ascii="Arial" w:eastAsiaTheme="minorHAnsi" w:hAnsi="Arial" w:cs="Arial"/>
+          <w:kern w:val="2"/>
+          <w:sz w:val="24"/>
+          <w:szCs w:val="24"/>
+          <w14:ligatures w14:val="standardContextual"/>
+        </w:rPr>
+        <w:t>b</w:t>
+      </w:r>
+      <w:r>
+        <w:rPr>
+          <w:rFonts w:ascii="Arial" w:eastAsiaTheme="minorHAnsi" w:hAnsi="Arial" w:cs="Arial"/>
+          <w:kern w:val="2"/>
+          <w:sz w:val="24"/>
+          <w:szCs w:val="24"/>
+          <w14:ligatures w14:val="standardContextual"/>
+        </w:rPr>
+        <w:t>etween the variables.</w:t>
+      </w:r>
+      <w:bookmarkEnd w:id="16"/>
     </w:p>
     <w:p>
       <w:pPr>
@@ -3917,7 +3976,7 @@
           <w:rFonts w:ascii="Arial" w:hAnsi="Arial" w:cs="Arial"/>
         </w:rPr>
       </w:pPr>
-      <w:bookmarkStart w:id="6" w:name="_Toc165057905"/>
+      <w:bookmarkStart w:id="17" w:name="_Toc166871609"/>
       <w:r>
         <w:rPr>
           <w:rFonts w:ascii="Arial" w:hAnsi="Arial" w:cs="Arial"/>
@@ -3930,7 +3989,7 @@
         </w:rPr>
         <w:t>meter</w:t>
       </w:r>
-      <w:bookmarkEnd w:id="6"/>
+      <w:bookmarkEnd w:id="17"/>
       <w:r>
         <w:rPr>
           <w:rFonts w:ascii="Arial" w:hAnsi="Arial" w:cs="Arial"/>
@@ -3953,109 +4012,376 @@
           <w:rFonts w:ascii="Arial" w:hAnsi="Arial" w:cs="Arial"/>
           <w:sz w:val="24"/>
           <w:szCs w:val="24"/>
-        </w:rPr>
-      </w:pPr>
-      <w:r>
-        <w:rPr>
-          <w:rFonts w:ascii="Arial" w:hAnsi="Arial" w:cs="Arial"/>
-          <w:sz w:val="24"/>
-          <w:szCs w:val="24"/>
-        </w:rPr>
-        <w:t>The GridSearchCV technique allows me to evaluate the performance of each combination of hyperparameters and ultimately select the most optimal one.</w:t>
-      </w:r>
-    </w:p>
-    <w:p>
-      <w:pPr>
-        <w:rPr>
-          <w:rFonts w:ascii="Arial" w:hAnsi="Arial" w:cs="Arial"/>
-          <w:sz w:val="24"/>
-          <w:szCs w:val="24"/>
-          <w:lang w:val="en-US"/>
-        </w:rPr>
-      </w:pPr>
-      <w:r>
-        <w:rPr>
-          <w:rFonts w:ascii="Arial" w:hAnsi="Arial" w:cs="Arial"/>
-          <w:sz w:val="24"/>
-          <w:szCs w:val="24"/>
-          <w:lang w:val="en-US"/>
-        </w:rPr>
-        <w:t>GridSearchCV is applied to tune the hyperparameters in linear regression model and random forest model. For the linear regression model, the "n_jobs" hyperparameter is tuned using a grid of predefined values. Cross validation is used to evaluate the performance of the model for each value of "n_jobs" and the value that produces the best performance is selected. Similarly, it is done for the random forest model, multiple hyperparameters such as “n_estimators”, “max_ Depth”, “min_samples_split”, “min_samples_leaf” and “max_features” are tuned. GridSearchCV is again used to find the optimal combination of these hyperparameters.</w:t>
-      </w:r>
-    </w:p>
-    <w:p>
-      <w:pPr>
-        <w:rPr>
-          <w:rFonts w:ascii="Arial" w:hAnsi="Arial" w:cs="Arial"/>
-          <w:sz w:val="24"/>
-          <w:szCs w:val="24"/>
-          <w:lang w:val="en-US"/>
-        </w:rPr>
-      </w:pPr>
-      <w:r>
-        <w:rPr>
-          <w:rFonts w:ascii="Arial" w:hAnsi="Arial" w:cs="Arial"/>
-          <w:sz w:val="24"/>
-          <w:szCs w:val="24"/>
-          <w:lang w:val="en-US"/>
-        </w:rPr>
-        <w:t xml:space="preserve">At the end of the process, the best hyperparameters found for each model are obtained, along with the performance associated with the use of the specific evaluation metric (in this case, the score </w:t>
-      </w:r>
-      <w:r>
-        <w:rPr>
-          <w:rFonts w:ascii="Cambria Math" w:hAnsi="Cambria Math" w:cs="Cambria Math"/>
-          <w:sz w:val="24"/>
-          <w:szCs w:val="24"/>
-          <w:lang w:val="en-US"/>
-        </w:rPr>
-        <w:t>R</w:t>
-      </w:r>
-      <w:r>
-        <w:rPr>
-          <w:rFonts w:ascii="Arial" w:hAnsi="Arial" w:cs="Arial"/>
-          <w:sz w:val="24"/>
-          <w:szCs w:val="24"/>
-          <w:lang w:val="en-US"/>
-        </w:rPr>
-        <w:t xml:space="preserve">2 for </w:t>
-      </w:r>
-      <w:r>
-        <w:rPr>
-          <w:rFonts w:ascii="Arial" w:hAnsi="Arial" w:cs="Arial"/>
-          <w:sz w:val="24"/>
-          <w:szCs w:val="24"/>
-          <w:lang w:val="en-US"/>
-        </w:rPr>
-        <w:lastRenderedPageBreak/>
-        <w:t>linear regression and the average score R2 for random forest). These optimized hyperparameters are further used to train final models to maximize their performance on new data sets.</w:t>
-      </w:r>
+          <w:lang w:val="en-US"/>
+        </w:rPr>
+      </w:pPr>
+      <w:r>
+        <w:rPr>
+          <w:rFonts w:ascii="Arial" w:hAnsi="Arial" w:cs="Arial"/>
+          <w:sz w:val="24"/>
+          <w:szCs w:val="24"/>
+          <w:lang w:val="en-US"/>
+        </w:rPr>
+        <w:t>Based on the results of fitting a linear regression model with several training data splits and hyperparameter optimization:</w:t>
+      </w:r>
+    </w:p>
+    <w:p>
+      <w:pPr>
+        <w:rPr>
+          <w:rFonts w:ascii="Arial" w:hAnsi="Arial" w:cs="Arial"/>
+          <w:sz w:val="24"/>
+          <w:szCs w:val="24"/>
+          <w:lang w:val="en-US"/>
+        </w:rPr>
+      </w:pPr>
+      <w:r>
+        <w:rPr>
+          <w:rFonts w:ascii="Arial" w:hAnsi="Arial" w:cs="Arial"/>
+          <w:sz w:val="24"/>
+          <w:szCs w:val="24"/>
+          <w:lang w:val="en-US"/>
+        </w:rPr>
+        <w:t xml:space="preserve">The best parameters for linear regression are {'n jobs': 50}, indicating that using multiple processing </w:t>
+      </w:r>
+      <w:proofErr w:type="spellStart"/>
+      <w:r>
+        <w:rPr>
+          <w:rFonts w:ascii="Arial" w:hAnsi="Arial" w:cs="Arial"/>
+          <w:sz w:val="24"/>
+          <w:szCs w:val="24"/>
+          <w:lang w:val="en-US"/>
+        </w:rPr>
+        <w:t>núcleos</w:t>
+      </w:r>
+      <w:proofErr w:type="spellEnd"/>
+      <w:r>
+        <w:rPr>
+          <w:rFonts w:ascii="Arial" w:hAnsi="Arial" w:cs="Arial"/>
+          <w:sz w:val="24"/>
+          <w:szCs w:val="24"/>
+          <w:lang w:val="en-US"/>
+        </w:rPr>
+        <w:t xml:space="preserve"> improves model performance.</w:t>
+      </w:r>
+    </w:p>
+    <w:p>
+      <w:pPr>
+        <w:rPr>
+          <w:rFonts w:ascii="Arial" w:hAnsi="Arial" w:cs="Arial"/>
+          <w:sz w:val="24"/>
+          <w:szCs w:val="24"/>
+          <w:lang w:val="en-US"/>
+        </w:rPr>
+      </w:pPr>
+      <w:r>
+        <w:rPr>
+          <w:rFonts w:ascii="Arial" w:hAnsi="Arial" w:cs="Arial"/>
+          <w:sz w:val="24"/>
+          <w:szCs w:val="24"/>
+          <w:lang w:val="en-US"/>
+        </w:rPr>
+        <w:t>Second, the best R2 value obtained is 0.8708, indicating that the model approximately accounts for 87,08% of the objective variable's variability.</w:t>
+      </w:r>
+    </w:p>
+    <w:p>
+      <w:pPr>
+        <w:rPr>
+          <w:rFonts w:ascii="Arial" w:hAnsi="Arial" w:cs="Arial"/>
+          <w:sz w:val="24"/>
+          <w:szCs w:val="24"/>
+          <w:lang w:val="en-US"/>
+        </w:rPr>
+      </w:pPr>
+      <w:r>
+        <w:rPr>
+          <w:rFonts w:ascii="Arial" w:hAnsi="Arial" w:cs="Arial"/>
+          <w:sz w:val="24"/>
+          <w:szCs w:val="24"/>
+          <w:lang w:val="en-US"/>
+        </w:rPr>
+        <w:t>The third place's RMSE (relative cubic error) is 7823,33, which provides a measure of the average deviation between the predicted values and the actual values.</w:t>
+      </w:r>
+    </w:p>
+    <w:p>
+      <w:pPr>
+        <w:rPr>
+          <w:rFonts w:ascii="Arial" w:hAnsi="Arial" w:cs="Arial"/>
+          <w:sz w:val="24"/>
+          <w:szCs w:val="24"/>
+          <w:lang w:val="en-US"/>
+        </w:rPr>
+      </w:pPr>
+      <w:r>
+        <w:rPr>
+          <w:rFonts w:ascii="Arial" w:hAnsi="Arial" w:cs="Arial"/>
+          <w:sz w:val="24"/>
+          <w:szCs w:val="24"/>
+          <w:lang w:val="en-US"/>
+        </w:rPr>
+        <w:t>In addition, the intercept of the model is -7648042.55, and the coefficients associated with the characteristics indicate the magnitude and direction of the impact of each characteristic on the target variable.</w:t>
+      </w:r>
+    </w:p>
+    <w:p>
+      <w:pPr>
+        <w:rPr>
+          <w:rFonts w:ascii="Arial" w:hAnsi="Arial" w:cs="Arial"/>
+          <w:sz w:val="24"/>
+          <w:szCs w:val="24"/>
+          <w:lang w:val="en-US"/>
+        </w:rPr>
+      </w:pPr>
+    </w:p>
+    <w:p>
+      <w:pPr>
+        <w:pStyle w:val="Heading3"/>
+        <w:rPr>
+          <w:rFonts w:ascii="Arial" w:hAnsi="Arial" w:cs="Arial"/>
+          <w:sz w:val="40"/>
+          <w:szCs w:val="40"/>
+          <w:lang w:val="en-US"/>
+        </w:rPr>
+      </w:pPr>
+      <w:bookmarkStart w:id="18" w:name="_Toc162568519"/>
+      <w:bookmarkStart w:id="19" w:name="_Hlk162455883"/>
+      <w:bookmarkStart w:id="20" w:name="_Toc166871610"/>
+      <w:r>
+        <w:rPr>
+          <w:rFonts w:ascii="Arial" w:hAnsi="Arial" w:cs="Arial"/>
+          <w:sz w:val="40"/>
+          <w:szCs w:val="40"/>
+          <w:lang w:val="en-US"/>
+        </w:rPr>
+        <w:t>Data Sources</w:t>
+      </w:r>
+      <w:bookmarkEnd w:id="20"/>
+    </w:p>
+    <w:bookmarkEnd w:id="18"/>
+    <w:bookmarkEnd w:id="19"/>
+    <w:p>
+      <w:pPr>
+        <w:rPr>
+          <w:rFonts w:ascii="Arial" w:hAnsi="Arial" w:cs="Arial"/>
+          <w:sz w:val="24"/>
+          <w:szCs w:val="24"/>
+          <w:lang w:val="en-US"/>
+        </w:rPr>
+      </w:pPr>
+    </w:p>
+    <w:p>
+      <w:pPr>
+        <w:jc w:val="both"/>
+        <w:rPr>
+          <w:rFonts w:ascii="Arial" w:hAnsi="Arial" w:cs="Arial"/>
+          <w:sz w:val="24"/>
+          <w:szCs w:val="24"/>
+        </w:rPr>
+      </w:pPr>
+      <w:r>
+        <w:rPr>
+          <w:rFonts w:ascii="Arial" w:hAnsi="Arial" w:cs="Arial"/>
+          <w:sz w:val="24"/>
+          <w:szCs w:val="24"/>
+        </w:rPr>
+        <w:t xml:space="preserve">The database that will be worked on focuses on the information that we were recommended to take from the university </w:t>
+      </w:r>
+      <w:r>
+        <w:rPr>
+          <w:rFonts w:ascii="Arial" w:hAnsi="Arial" w:cs="Arial"/>
+          <w:sz w:val="24"/>
+          <w:szCs w:val="24"/>
+        </w:rPr>
+        <w:t>website in the Strategic Thinking course. The teacher shared a dataset with different links and one of them is Kaggle. In fact, once on the page, we searched the building databases and found that this is one of the most comprehensive and has a wide variety of information.</w:t>
+      </w:r>
+    </w:p>
+    <w:p>
+      <w:pPr>
+        <w:jc w:val="both"/>
+        <w:rPr>
+          <w:rFonts w:ascii="Arial" w:hAnsi="Arial" w:cs="Arial"/>
+          <w:sz w:val="24"/>
+          <w:szCs w:val="24"/>
+        </w:rPr>
+      </w:pPr>
+      <w:r>
+        <w:rPr>
+          <w:rFonts w:ascii="Arial" w:hAnsi="Arial" w:cs="Arial"/>
+          <w:sz w:val="24"/>
+          <w:szCs w:val="24"/>
+        </w:rPr>
+        <w:t>Housing price of Beijing from 2011 to 2017, fetching from Lianjia.com</w:t>
+      </w:r>
+    </w:p>
+    <w:p>
+      <w:pPr>
+        <w:rPr>
+          <w:rFonts w:ascii="Arial" w:hAnsi="Arial" w:cs="Arial"/>
+          <w:sz w:val="24"/>
+          <w:szCs w:val="24"/>
+        </w:rPr>
+      </w:pPr>
+      <w:r>
+        <w:rPr>
+          <w:noProof/>
+          <w:lang w:val="en-US"/>
+        </w:rPr>
+        <w:drawing>
+          <wp:inline distT="0" distB="0" distL="0" distR="0" wp14:anchorId="5FA16580" wp14:editId="3AB1B093">
+            <wp:extent cx="5731510" cy="2574925"/>
+            <wp:effectExtent l="0" t="0" r="2540" b="0"/>
+            <wp:docPr id="1741231413" name="Picture 1" descr="A screenshot of a website&#10;&#10;Description automatically generated"/>
+            <wp:cNvGraphicFramePr>
+              <a:graphicFrameLocks xmlns:a="http://schemas.openxmlformats.org/drawingml/2006/main" noChangeAspect="1"/>
+            </wp:cNvGraphicFramePr>
+            <a:graphic xmlns:a="http://schemas.openxmlformats.org/drawingml/2006/main">
+              <a:graphicData uri="http://schemas.openxmlformats.org/drawingml/2006/picture">
+                <pic:pic xmlns:pic="http://schemas.openxmlformats.org/drawingml/2006/picture">
+                  <pic:nvPicPr>
+                    <pic:cNvPr id="1741231413" name="Picture 1" descr="A screenshot of a website&#10;&#10;Description automatically generated"/>
+                    <pic:cNvPicPr/>
+                  </pic:nvPicPr>
+                  <pic:blipFill>
+                    <a:blip r:embed="rId20"/>
+                    <a:stretch>
+                      <a:fillRect/>
+                    </a:stretch>
+                  </pic:blipFill>
+                  <pic:spPr>
+                    <a:xfrm>
+                      <a:off x="0" y="0"/>
+                      <a:ext cx="5731510" cy="2574925"/>
+                    </a:xfrm>
+                    <a:prstGeom prst="rect">
+                      <a:avLst/>
+                    </a:prstGeom>
+                  </pic:spPr>
+                </pic:pic>
+              </a:graphicData>
+            </a:graphic>
+          </wp:inline>
+        </w:drawing>
+      </w:r>
+    </w:p>
+    <w:p>
+      <w:pPr>
+        <w:rPr>
+          <w:rFonts w:ascii="Arial" w:hAnsi="Arial" w:cs="Arial"/>
+          <w:sz w:val="24"/>
+          <w:szCs w:val="24"/>
+        </w:rPr>
+      </w:pPr>
+    </w:p>
+    <w:p>
+      <w:pPr>
+        <w:pStyle w:val="Heading3"/>
+        <w:rPr>
+          <w:rFonts w:ascii="Arial" w:hAnsi="Arial" w:cs="Arial"/>
+          <w:sz w:val="40"/>
+          <w:szCs w:val="40"/>
+          <w:lang w:val="en-US"/>
+        </w:rPr>
+      </w:pPr>
+      <w:bookmarkStart w:id="21" w:name="_Toc162568520"/>
+      <w:bookmarkStart w:id="22" w:name="_Toc166871611"/>
+      <w:r>
+        <w:rPr>
+          <w:rFonts w:ascii="Arial" w:hAnsi="Arial" w:cs="Arial"/>
+          <w:sz w:val="40"/>
+          <w:szCs w:val="40"/>
+          <w:lang w:val="en-US"/>
+        </w:rPr>
+        <w:t>Ethical Considerations</w:t>
+      </w:r>
+      <w:bookmarkEnd w:id="21"/>
+      <w:bookmarkEnd w:id="22"/>
+    </w:p>
+    <w:p>
+      <w:pPr>
+        <w:rPr>
+          <w:lang w:val="en-US"/>
+        </w:rPr>
+      </w:pPr>
+    </w:p>
+    <w:p>
+      <w:pPr>
+        <w:jc w:val="both"/>
+        <w:rPr>
+          <w:rFonts w:ascii="Arial" w:hAnsi="Arial" w:cs="Arial"/>
+          <w:sz w:val="24"/>
+          <w:szCs w:val="24"/>
+        </w:rPr>
+      </w:pPr>
+      <w:r>
+        <w:rPr>
+          <w:rFonts w:ascii="Arial" w:hAnsi="Arial" w:cs="Arial"/>
+          <w:sz w:val="24"/>
+          <w:szCs w:val="24"/>
+        </w:rPr>
+        <w:t>T</w:t>
+      </w:r>
+      <w:r>
+        <w:rPr>
+          <w:rFonts w:ascii="Arial" w:hAnsi="Arial" w:cs="Arial"/>
+          <w:sz w:val="24"/>
+          <w:szCs w:val="24"/>
+        </w:rPr>
+        <w:t xml:space="preserve">he project </w:t>
+      </w:r>
+      <w:r>
+        <w:rPr>
+          <w:rFonts w:ascii="Arial" w:hAnsi="Arial" w:cs="Arial"/>
+          <w:sz w:val="24"/>
+          <w:szCs w:val="24"/>
+        </w:rPr>
+        <w:t>of future housing relocations in the city of Beijing</w:t>
+      </w:r>
+      <w:r>
+        <w:rPr>
+          <w:rFonts w:ascii="Arial" w:hAnsi="Arial" w:cs="Arial"/>
+          <w:sz w:val="24"/>
+          <w:szCs w:val="24"/>
+        </w:rPr>
+        <w:t xml:space="preserve"> does not have any problem associated with the data that is being taken since all the information will be taken from this page: Beijing housing price from 2011 to 2017, obtaining from Lianjia.com. as far as it has been observed its database is public and this information does not contain confidential data, nor user privacy, in terms of social impacts it would be a good tool to apply in society but it would not be a tool to generate panic in society</w:t>
+      </w:r>
+      <w:r>
+        <w:rPr>
+          <w:rFonts w:ascii="Arial" w:hAnsi="Arial" w:cs="Arial"/>
+          <w:sz w:val="24"/>
+          <w:szCs w:val="24"/>
+        </w:rPr>
+        <w:t>.</w:t>
+      </w:r>
+    </w:p>
+    <w:p>
+      <w:pPr>
+        <w:jc w:val="both"/>
+        <w:rPr>
+          <w:rFonts w:ascii="Arial" w:hAnsi="Arial" w:cs="Arial"/>
+          <w:sz w:val="24"/>
+          <w:szCs w:val="24"/>
+        </w:rPr>
+      </w:pPr>
     </w:p>
     <w:p>
       <w:pPr>
         <w:pStyle w:val="Heading1"/>
         <w:rPr>
-          <w:lang w:val="en-US"/>
-        </w:rPr>
-      </w:pPr>
-    </w:p>
-    <w:p>
-      <w:pPr>
-        <w:pStyle w:val="Heading1"/>
-        <w:rPr>
-          <w:lang w:val="en-US"/>
-        </w:rPr>
-      </w:pPr>
-      <w:bookmarkStart w:id="7" w:name="_Toc165057906"/>
-      <w:r>
-        <w:rPr>
+          <w:rFonts w:ascii="Arial" w:hAnsi="Arial" w:cs="Arial"/>
+          <w:lang w:val="en-US"/>
+        </w:rPr>
+      </w:pPr>
+      <w:bookmarkStart w:id="23" w:name="_Toc166871612"/>
+      <w:r>
+        <w:rPr>
+          <w:rFonts w:ascii="Arial" w:hAnsi="Arial" w:cs="Arial"/>
           <w:lang w:val="en-US"/>
         </w:rPr>
         <w:t>Conclusion</w:t>
       </w:r>
-      <w:bookmarkEnd w:id="7"/>
-    </w:p>
-    <w:p>
-      <w:pPr>
+      <w:bookmarkEnd w:id="23"/>
+    </w:p>
+    <w:p>
+      <w:pPr>
+        <w:spacing w:line="240" w:lineRule="auto"/>
         <w:rPr>
           <w:rFonts w:ascii="Arial" w:hAnsi="Arial" w:cs="Arial"/>
           <w:b/>
@@ -4088,7 +4414,7 @@
           <w:lang w:val="en-US"/>
           <w14:ligatures w14:val="none"/>
         </w:rPr>
-        <w:t xml:space="preserve"> this project is completed, it can be concluded that the phenomenon of the curse of dimensionality was experienced in the development of the project. This fact according to Richard E. Bellman refers to a small amount of data compared to the intrinsic dimension of the data. For example: in a three-dimensional space as when we look through a telescope; We can easily visualize small particle dots in a cube. However,</w:t>
+        <w:t>T</w:t>
       </w:r>
       <w:r>
         <w:rPr>
@@ -4100,7 +4426,7 @@
           <w:lang w:val="en-US"/>
           <w14:ligatures w14:val="none"/>
         </w:rPr>
-        <w:t xml:space="preserve"> </w:t>
+        <w:t>his project is completed, it can be concluded that the phenomenon of the curse of dimensionality was experienced in the development of the project. This fact according to Richard E. Bellman refers to a small amount of data compared to the intrinsic dimension of the data. For example: in a three-dimensional space as when we look through a telescope; We can easily visualize small particle dots in a cube. However,</w:t>
       </w:r>
       <w:r>
         <w:rPr>
@@ -4112,7 +4438,7 @@
           <w:lang w:val="en-US"/>
           <w14:ligatures w14:val="none"/>
         </w:rPr>
-        <w:t>when we do</w:t>
+        <w:t xml:space="preserve"> </w:t>
       </w:r>
       <w:r>
         <w:rPr>
@@ -4124,7 +4450,7 @@
           <w:lang w:val="en-US"/>
           <w14:ligatures w14:val="none"/>
         </w:rPr>
-        <w:t xml:space="preserve"> t</w:t>
+        <w:t>when we do</w:t>
       </w:r>
       <w:r>
         <w:rPr>
@@ -4136,12 +4462,9 @@
           <w:lang w:val="en-US"/>
           <w14:ligatures w14:val="none"/>
         </w:rPr>
-        <w:t>he Hyperparameter percentages were very good with 98% but according to the data and analysis it could be observed that the data is overfitting.</w:t>
-      </w:r>
-    </w:p>
-    <w:p>
-      <w:pPr>
-        <w:spacing w:line="240" w:lineRule="auto"/>
+        <w:t xml:space="preserve"> t</w:t>
+      </w:r>
+      <w:r>
         <w:rPr>
           <w:rFonts w:ascii="Arial" w:eastAsia="Times New Roman" w:hAnsi="Arial" w:cs="Arial"/>
           <w:color w:val="000000"/>
@@ -4151,8 +4474,12 @@
           <w:lang w:val="en-US"/>
           <w14:ligatures w14:val="none"/>
         </w:rPr>
-      </w:pPr>
-      <w:r>
+        <w:t>he Hyperparameter percentages were very good with 98% but according to the data and analysis it could be observed that the data is overfitting.</w:t>
+      </w:r>
+    </w:p>
+    <w:p>
+      <w:pPr>
+        <w:spacing w:line="240" w:lineRule="auto"/>
         <w:rPr>
           <w:rFonts w:ascii="Arial" w:eastAsia="Times New Roman" w:hAnsi="Arial" w:cs="Arial"/>
           <w:color w:val="000000"/>
@@ -4162,8 +4489,7 @@
           <w:lang w:val="en-US"/>
           <w14:ligatures w14:val="none"/>
         </w:rPr>
-        <w:t xml:space="preserve">This situation affects my data because I want to obtain reliable results. On the other hand, the amount of data needed would often continue to grow exponentially with dimensionality, which would make the analysis more tiring and take longer to analyze. Finally, when organizing and searching for high-dimensional data, objects would appear scattered in different ways, making common organization and search strategies difficult. In general, processes carried out in machine learning, </w:t>
-      </w:r>
+      </w:pPr>
       <w:r>
         <w:rPr>
           <w:rFonts w:ascii="Arial" w:eastAsia="Times New Roman" w:hAnsi="Arial" w:cs="Arial"/>
@@ -4174,44 +4500,58 @@
           <w:lang w:val="en-US"/>
           <w14:ligatures w14:val="none"/>
         </w:rPr>
-        <w:lastRenderedPageBreak/>
-        <w:t>classification and prediction models could fail due to lack of sufficient data in high-dimensional spaces.</w:t>
-      </w:r>
+        <w:t>This situation affects my data because I want to obtain reliable results. On the other hand, the amount of data needed would often continue to grow exponentially with dimensionality, which would make the analysis more tiring and take longer to analyze. Finally, when organizing and searching for high-dimensional data, objects would appear scattered in different ways, making common organization and search strategies difficult. In general, processes carried out in machine learning, classification and prediction models could fail due to lack of sufficient data in high-dimensional spaces.</w:t>
+      </w:r>
+    </w:p>
+    <w:p>
+      <w:pPr>
+        <w:spacing w:line="240" w:lineRule="auto"/>
+        <w:rPr>
+          <w:rFonts w:ascii="Arial" w:eastAsia="Times New Roman" w:hAnsi="Arial" w:cs="Arial"/>
+          <w:color w:val="000000"/>
+          <w:kern w:val="0"/>
+          <w:sz w:val="24"/>
+          <w:szCs w:val="24"/>
+          <w:lang w:val="en-US"/>
+          <w14:ligatures w14:val="none"/>
+        </w:rPr>
+      </w:pPr>
     </w:p>
     <w:p>
       <w:pPr>
         <w:pStyle w:val="Heading1"/>
         <w:rPr>
-          <w:lang w:val="en-US"/>
-        </w:rPr>
-      </w:pPr>
-      <w:bookmarkStart w:id="8" w:name="_Toc165057907"/>
-    </w:p>
-    <w:p>
-      <w:pPr>
-        <w:pStyle w:val="Heading1"/>
-        <w:rPr>
-          <w:lang w:val="en-US"/>
-        </w:rPr>
-      </w:pPr>
-      <w:r>
-        <w:rPr>
+          <w:rFonts w:ascii="Arial" w:hAnsi="Arial" w:cs="Arial"/>
+          <w:lang w:val="en-US"/>
+        </w:rPr>
+      </w:pPr>
+      <w:bookmarkStart w:id="24" w:name="_Toc166871613"/>
+      <w:r>
+        <w:rPr>
+          <w:rFonts w:ascii="Arial" w:hAnsi="Arial" w:cs="Arial"/>
           <w:lang w:val="en-US"/>
         </w:rPr>
         <w:t>References</w:t>
       </w:r>
-      <w:bookmarkEnd w:id="8"/>
-    </w:p>
-    <w:p>
-      <w:pPr>
-        <w:rPr>
-          <w:rFonts w:ascii="Arial" w:hAnsi="Arial" w:cs="Arial"/>
-          <w:sz w:val="24"/>
-          <w:szCs w:val="24"/>
-          <w:lang w:val="en-US"/>
-        </w:rPr>
-      </w:pPr>
-      <w:hyperlink r:id="rId16" w:history="1">
+      <w:bookmarkEnd w:id="24"/>
+    </w:p>
+    <w:p>
+      <w:pPr>
+        <w:rPr>
+          <w:lang w:val="en-US"/>
+        </w:rPr>
+      </w:pPr>
+    </w:p>
+    <w:p>
+      <w:pPr>
+        <w:rPr>
+          <w:rFonts w:ascii="Arial" w:hAnsi="Arial" w:cs="Arial"/>
+          <w:sz w:val="24"/>
+          <w:szCs w:val="24"/>
+          <w:lang w:val="en-US"/>
+        </w:rPr>
+      </w:pPr>
+      <w:hyperlink r:id="rId21" w:history="1">
         <w:r>
           <w:rPr>
             <w:rStyle w:val="Hyperlink"/>
@@ -4242,7 +4582,7 @@
         </w:rPr>
         <w:t xml:space="preserve">Housing price of Beijing from 2011 to 2017, fetching from </w:t>
       </w:r>
-      <w:hyperlink r:id="rId17" w:history="1">
+      <w:hyperlink r:id="rId22" w:history="1">
         <w:r>
           <w:rPr>
             <w:rStyle w:val="Hyperlink"/>
@@ -4271,9 +4611,29 @@
           <w:szCs w:val="24"/>
           <w:lang w:val="en-US"/>
         </w:rPr>
-        <w:t xml:space="preserve">Beijing second-hand house Beijing rent Beijing real estate network Beijing Lianjia network. (2024). Recovered from: </w:t>
-      </w:r>
-      <w:hyperlink r:id="rId18" w:history="1">
+        <w:t xml:space="preserve">Beijing second-hand house Beijing rent Beijing real estate network Beijing </w:t>
+      </w:r>
+      <w:proofErr w:type="spellStart"/>
+      <w:r>
+        <w:rPr>
+          <w:rFonts w:ascii="Arial" w:hAnsi="Arial" w:cs="Arial"/>
+          <w:sz w:val="24"/>
+          <w:szCs w:val="24"/>
+          <w:lang w:val="en-US"/>
+        </w:rPr>
+        <w:t>Lianjia</w:t>
+      </w:r>
+      <w:proofErr w:type="spellEnd"/>
+      <w:r>
+        <w:rPr>
+          <w:rFonts w:ascii="Arial" w:hAnsi="Arial" w:cs="Arial"/>
+          <w:sz w:val="24"/>
+          <w:szCs w:val="24"/>
+          <w:lang w:val="en-US"/>
+        </w:rPr>
+        <w:t xml:space="preserve"> network. (2024). Recovered from: </w:t>
+      </w:r>
+      <w:hyperlink r:id="rId23" w:history="1">
         <w:r>
           <w:rPr>
             <w:rStyle w:val="Hyperlink"/>
@@ -4295,35 +4655,78 @@
           <w:lang w:val="en-US"/>
         </w:rPr>
       </w:pPr>
-      <w:r>
-        <w:rPr>
-          <w:rFonts w:ascii="Arial" w:hAnsi="Arial" w:cs="Arial"/>
-          <w:sz w:val="24"/>
-          <w:szCs w:val="24"/>
-          <w:lang w:val="en-US"/>
-        </w:rPr>
-        <w:t>Clostermann, Zhong, Zhao, Li, Cheng, Ding. (2023). Capital Square Beijing Renovation. ARQA. Recovered from: https://arqa.com/en/architecture/capital-square-beijing-renovation.html [March 25,2024]</w:t>
-      </w:r>
-    </w:p>
-    <w:p>
-      <w:pPr>
-        <w:rPr>
-          <w:rFonts w:ascii="Arial" w:hAnsi="Arial" w:cs="Arial"/>
-          <w:sz w:val="24"/>
-          <w:szCs w:val="24"/>
-          <w:lang w:val="en-US"/>
-        </w:rPr>
-      </w:pPr>
-      <w:r>
-        <w:rPr>
-          <w:rFonts w:ascii="Arial" w:hAnsi="Arial" w:cs="Arial"/>
-          <w:sz w:val="24"/>
-          <w:szCs w:val="24"/>
-          <w:lang w:val="en-US"/>
-        </w:rPr>
-        <w:t xml:space="preserve">Zhicheng. (2020). Chinese growth of 6.1%, the lowest in 30 years. PIME Asianews. Recovered from: </w:t>
-      </w:r>
-      <w:hyperlink r:id="rId19" w:history="1">
+      <w:proofErr w:type="spellStart"/>
+      <w:r>
+        <w:rPr>
+          <w:rFonts w:ascii="Arial" w:hAnsi="Arial" w:cs="Arial"/>
+          <w:sz w:val="24"/>
+          <w:szCs w:val="24"/>
+          <w:lang w:val="en-US"/>
+        </w:rPr>
+        <w:lastRenderedPageBreak/>
+        <w:t>Clostermann</w:t>
+      </w:r>
+      <w:proofErr w:type="spellEnd"/>
+      <w:r>
+        <w:rPr>
+          <w:rFonts w:ascii="Arial" w:hAnsi="Arial" w:cs="Arial"/>
+          <w:sz w:val="24"/>
+          <w:szCs w:val="24"/>
+          <w:lang w:val="en-US"/>
+        </w:rPr>
+        <w:t>, Zhong, Zhao, Li, Cheng, Ding. (2023). Capital Square Beijing Renovation. ARQA. Recovered from: https://arqa.com/en/architecture/capital-square-beijing-renovation.html [March 25,2024]</w:t>
+      </w:r>
+    </w:p>
+    <w:p>
+      <w:pPr>
+        <w:rPr>
+          <w:rFonts w:ascii="Arial" w:hAnsi="Arial" w:cs="Arial"/>
+          <w:sz w:val="24"/>
+          <w:szCs w:val="24"/>
+          <w:lang w:val="en-US"/>
+        </w:rPr>
+      </w:pPr>
+      <w:proofErr w:type="spellStart"/>
+      <w:r>
+        <w:rPr>
+          <w:rFonts w:ascii="Arial" w:hAnsi="Arial" w:cs="Arial"/>
+          <w:sz w:val="24"/>
+          <w:szCs w:val="24"/>
+          <w:lang w:val="en-US"/>
+        </w:rPr>
+        <w:t>Zhicheng</w:t>
+      </w:r>
+      <w:proofErr w:type="spellEnd"/>
+      <w:r>
+        <w:rPr>
+          <w:rFonts w:ascii="Arial" w:hAnsi="Arial" w:cs="Arial"/>
+          <w:sz w:val="24"/>
+          <w:szCs w:val="24"/>
+          <w:lang w:val="en-US"/>
+        </w:rPr>
+        <w:t xml:space="preserve">. (2020). Chinese growth of 6.1%, the lowest in 30 years. PIME </w:t>
+      </w:r>
+      <w:proofErr w:type="spellStart"/>
+      <w:r>
+        <w:rPr>
+          <w:rFonts w:ascii="Arial" w:hAnsi="Arial" w:cs="Arial"/>
+          <w:sz w:val="24"/>
+          <w:szCs w:val="24"/>
+          <w:lang w:val="en-US"/>
+        </w:rPr>
+        <w:t>Asianews</w:t>
+      </w:r>
+      <w:proofErr w:type="spellEnd"/>
+      <w:r>
+        <w:rPr>
+          <w:rFonts w:ascii="Arial" w:hAnsi="Arial" w:cs="Arial"/>
+          <w:sz w:val="24"/>
+          <w:szCs w:val="24"/>
+          <w:lang w:val="en-US"/>
+        </w:rPr>
+        <w:t xml:space="preserve">. Recovered from: </w:t>
+      </w:r>
+      <w:hyperlink r:id="rId24" w:history="1">
         <w:r>
           <w:rPr>
             <w:rStyle w:val="Hyperlink"/>
@@ -4363,7 +4766,7 @@
         </w:rPr>
         <w:t xml:space="preserve">EURE (Santiago) vol.37 no.111 Santiago (mayo 2011). Recovered from: </w:t>
       </w:r>
-      <w:hyperlink r:id="rId20" w:history="1">
+      <w:hyperlink r:id="rId25" w:history="1">
         <w:r>
           <w:rPr>
             <w:rStyle w:val="Hyperlink"/>
@@ -4401,9 +4804,49 @@
           <w:szCs w:val="24"/>
           <w:lang w:val="es-ES"/>
         </w:rPr>
-        <w:lastRenderedPageBreak/>
-        <w:t xml:space="preserve">Alberca, A. S. (2020, October 4). La librería Matplotlib | Aprende con Alf. </w:t>
-      </w:r>
+        <w:t xml:space="preserve">Alberca, A. S. (2020, </w:t>
+      </w:r>
+      <w:proofErr w:type="spellStart"/>
+      <w:r>
+        <w:rPr>
+          <w:rFonts w:ascii="Arial" w:hAnsi="Arial" w:cs="Arial"/>
+          <w:sz w:val="24"/>
+          <w:szCs w:val="24"/>
+          <w:lang w:val="es-ES"/>
+        </w:rPr>
+        <w:t>October</w:t>
+      </w:r>
+      <w:proofErr w:type="spellEnd"/>
+      <w:r>
+        <w:rPr>
+          <w:rFonts w:ascii="Arial" w:hAnsi="Arial" w:cs="Arial"/>
+          <w:sz w:val="24"/>
+          <w:szCs w:val="24"/>
+          <w:lang w:val="es-ES"/>
+        </w:rPr>
+        <w:t xml:space="preserve"> 4). La librería </w:t>
+      </w:r>
+      <w:proofErr w:type="spellStart"/>
+      <w:r>
+        <w:rPr>
+          <w:rFonts w:ascii="Arial" w:hAnsi="Arial" w:cs="Arial"/>
+          <w:sz w:val="24"/>
+          <w:szCs w:val="24"/>
+          <w:lang w:val="es-ES"/>
+        </w:rPr>
+        <w:t>Matplotlib</w:t>
+      </w:r>
+      <w:proofErr w:type="spellEnd"/>
+      <w:r>
+        <w:rPr>
+          <w:rFonts w:ascii="Arial" w:hAnsi="Arial" w:cs="Arial"/>
+          <w:sz w:val="24"/>
+          <w:szCs w:val="24"/>
+          <w:lang w:val="es-ES"/>
+        </w:rPr>
+        <w:t xml:space="preserve"> | Aprende con Alf. </w:t>
+      </w:r>
+      <w:proofErr w:type="spellStart"/>
       <w:r>
         <w:rPr>
           <w:rFonts w:ascii="Arial" w:hAnsi="Arial" w:cs="Arial"/>
@@ -4411,9 +4854,39 @@
           <w:szCs w:val="24"/>
           <w:lang w:val="it-IT"/>
         </w:rPr>
-        <w:t xml:space="preserve">Aprende Con Alf. </w:t>
-      </w:r>
-      <w:hyperlink r:id="rId21" w:history="1">
+        <w:t>Aprende</w:t>
+      </w:r>
+      <w:proofErr w:type="spellEnd"/>
+      <w:r>
+        <w:rPr>
+          <w:rFonts w:ascii="Arial" w:hAnsi="Arial" w:cs="Arial"/>
+          <w:sz w:val="24"/>
+          <w:szCs w:val="24"/>
+          <w:lang w:val="it-IT"/>
+        </w:rPr>
+        <w:t xml:space="preserve"> Con </w:t>
+      </w:r>
+      <w:proofErr w:type="spellStart"/>
+      <w:r>
+        <w:rPr>
+          <w:rFonts w:ascii="Arial" w:hAnsi="Arial" w:cs="Arial"/>
+          <w:sz w:val="24"/>
+          <w:szCs w:val="24"/>
+          <w:lang w:val="it-IT"/>
+        </w:rPr>
+        <w:t>Alf</w:t>
+      </w:r>
+      <w:proofErr w:type="spellEnd"/>
+      <w:r>
+        <w:rPr>
+          <w:rFonts w:ascii="Arial" w:hAnsi="Arial" w:cs="Arial"/>
+          <w:sz w:val="24"/>
+          <w:szCs w:val="24"/>
+          <w:lang w:val="it-IT"/>
+        </w:rPr>
+        <w:t xml:space="preserve">. </w:t>
+      </w:r>
+      <w:hyperlink r:id="rId26" w:history="1">
         <w:r>
           <w:rPr>
             <w:rStyle w:val="Hyperlink"/>
@@ -4442,7 +4915,27 @@
           <w:szCs w:val="24"/>
           <w:lang w:val="it-IT"/>
         </w:rPr>
-        <w:t xml:space="preserve">Smith, P. (2019). Living in Dublin, 3rd ed. </w:t>
+        <w:t xml:space="preserve">Smith, P. (2019). Living in </w:t>
+      </w:r>
+      <w:proofErr w:type="spellStart"/>
+      <w:r>
+        <w:rPr>
+          <w:rFonts w:ascii="Arial" w:hAnsi="Arial" w:cs="Arial"/>
+          <w:sz w:val="24"/>
+          <w:szCs w:val="24"/>
+          <w:lang w:val="it-IT"/>
+        </w:rPr>
+        <w:t>Dublin</w:t>
+      </w:r>
+      <w:proofErr w:type="spellEnd"/>
+      <w:r>
+        <w:rPr>
+          <w:rFonts w:ascii="Arial" w:hAnsi="Arial" w:cs="Arial"/>
+          <w:sz w:val="24"/>
+          <w:szCs w:val="24"/>
+          <w:lang w:val="it-IT"/>
+        </w:rPr>
+        <w:t xml:space="preserve">, 3rd ed. </w:t>
       </w:r>
       <w:r>
         <w:rPr>
@@ -4470,26 +4963,66 @@
           <w:szCs w:val="24"/>
           <w:lang w:val="en-US"/>
         </w:rPr>
-        <w:t>Shrewsbury, M. (2011). The similarities in humans and non human primates, Journal of Anatomy, vol. 202, no. 4, p.51-59.[image-5.png](attachment:image-5.png)</w:t>
-      </w:r>
-    </w:p>
-    <w:p>
-      <w:pPr>
-        <w:rPr>
-          <w:rFonts w:ascii="Arial" w:hAnsi="Arial" w:cs="Arial"/>
-          <w:sz w:val="24"/>
-          <w:szCs w:val="24"/>
-          <w:lang w:val="en-US"/>
-        </w:rPr>
-      </w:pPr>
-      <w:r>
-        <w:rPr>
-          <w:rFonts w:ascii="Arial" w:hAnsi="Arial" w:cs="Arial"/>
-          <w:sz w:val="24"/>
-          <w:szCs w:val="24"/>
-          <w:lang w:val="en-US"/>
-        </w:rPr>
-        <w:t>ML | Handling Imbalanced Data with SMOTE and near Miss Algorithm in Python. GeeksforGeeks, 28 June 2019, www.geeksforgeeks.org/ml-handling-imbalanced-data-with-smote-and-near-miss-algorithm-in-python/. Accessed 12 Aug. 2022</w:t>
+        <w:t xml:space="preserve">Shrewsbury, M. (2011). The similarities in humans and </w:t>
+      </w:r>
+      <w:proofErr w:type="spellStart"/>
+      <w:r>
+        <w:rPr>
+          <w:rFonts w:ascii="Arial" w:hAnsi="Arial" w:cs="Arial"/>
+          <w:sz w:val="24"/>
+          <w:szCs w:val="24"/>
+          <w:lang w:val="en-US"/>
+        </w:rPr>
+        <w:t>non human</w:t>
+      </w:r>
+      <w:proofErr w:type="spellEnd"/>
+      <w:r>
+        <w:rPr>
+          <w:rFonts w:ascii="Arial" w:hAnsi="Arial" w:cs="Arial"/>
+          <w:sz w:val="24"/>
+          <w:szCs w:val="24"/>
+          <w:lang w:val="en-US"/>
+        </w:rPr>
+        <w:t xml:space="preserve"> primates, Journal of Anatomy, vol. 202, no. 4, p.51-59.[image-5.png](attachment:image-5.png)</w:t>
+      </w:r>
+    </w:p>
+    <w:p>
+      <w:pPr>
+        <w:rPr>
+          <w:rFonts w:ascii="Arial" w:hAnsi="Arial" w:cs="Arial"/>
+          <w:sz w:val="24"/>
+          <w:szCs w:val="24"/>
+          <w:lang w:val="en-US"/>
+        </w:rPr>
+      </w:pPr>
+      <w:r>
+        <w:rPr>
+          <w:rFonts w:ascii="Arial" w:hAnsi="Arial" w:cs="Arial"/>
+          <w:sz w:val="24"/>
+          <w:szCs w:val="24"/>
+          <w:lang w:val="en-US"/>
+        </w:rPr>
+        <w:t xml:space="preserve">ML | Handling Imbalanced Data with SMOTE and near Miss Algorithm in Python. </w:t>
+      </w:r>
+      <w:proofErr w:type="spellStart"/>
+      <w:r>
+        <w:rPr>
+          <w:rFonts w:ascii="Arial" w:hAnsi="Arial" w:cs="Arial"/>
+          <w:sz w:val="24"/>
+          <w:szCs w:val="24"/>
+          <w:lang w:val="en-US"/>
+        </w:rPr>
+        <w:t>GeeksforGeeks</w:t>
+      </w:r>
+      <w:proofErr w:type="spellEnd"/>
+      <w:r>
+        <w:rPr>
+          <w:rFonts w:ascii="Arial" w:hAnsi="Arial" w:cs="Arial"/>
+          <w:sz w:val="24"/>
+          <w:szCs w:val="24"/>
+          <w:lang w:val="en-US"/>
+        </w:rPr>
+        <w:t>, 28 June 2019, www.geeksforgeeks.org/ml-handling-imbalanced-data-with-smote-and-near-miss-algorithm-in-python/. Accessed 12 Aug. 2022</w:t>
       </w:r>
       <w:r>
         <w:rPr>
@@ -4507,74 +5040,123 @@
           <w:szCs w:val="24"/>
           <w:lang w:val="en-US"/>
         </w:rPr>
-        <w:t>[image.png](attachment:image.png)</w:t>
-      </w:r>
-    </w:p>
-    <w:p>
-      <w:pPr>
-        <w:rPr>
-          <w:rFonts w:ascii="Arial" w:hAnsi="Arial" w:cs="Arial"/>
-          <w:sz w:val="24"/>
-          <w:szCs w:val="24"/>
-          <w:lang w:val="en-US"/>
-        </w:rPr>
-      </w:pPr>
-    </w:p>
-    <w:p>
-      <w:pPr>
-        <w:rPr>
-          <w:rFonts w:ascii="Arial" w:hAnsi="Arial" w:cs="Arial"/>
-          <w:sz w:val="24"/>
-          <w:szCs w:val="24"/>
-          <w:lang w:val="en-US"/>
-        </w:rPr>
-      </w:pPr>
-      <w:r>
-        <w:rPr>
-          <w:rFonts w:ascii="Arial" w:hAnsi="Arial" w:cs="Arial"/>
-          <w:sz w:val="24"/>
-          <w:szCs w:val="24"/>
-          <w:lang w:val="en-US"/>
-        </w:rPr>
-        <w:t>Müller, Andreas C, and Sarah Guido. Introduction to Machine Learning with Python : A Guide for Data Scientists. Beijing, O’reilly, 2017[image-2.png](attachment:image-2.png).</w:t>
-      </w:r>
-    </w:p>
-    <w:p>
-      <w:pPr>
-        <w:rPr>
-          <w:rFonts w:ascii="Arial" w:hAnsi="Arial" w:cs="Arial"/>
-          <w:sz w:val="24"/>
-          <w:szCs w:val="24"/>
-          <w:lang w:val="en-US"/>
-        </w:rPr>
-      </w:pPr>
-      <w:r>
-        <w:rPr>
-          <w:rFonts w:ascii="Arial" w:hAnsi="Arial" w:cs="Arial"/>
-          <w:sz w:val="24"/>
-          <w:szCs w:val="24"/>
-          <w:lang w:val="en-US"/>
-        </w:rPr>
-        <w:t>Vaughan, Daniel. Analytical Skills for AI et Data Science : Building Skills for an AI-Driven Enterprise. Beijing ; Boston ; Farnham ; Sebastopol ; Tokyo O’reilly Media, 21 May 2020.[image-3.png](attachment:image-3.png)</w:t>
-      </w:r>
-    </w:p>
-    <w:p>
-      <w:pPr>
-        <w:rPr>
-          <w:rFonts w:ascii="Arial" w:hAnsi="Arial" w:cs="Arial"/>
-          <w:sz w:val="24"/>
-          <w:szCs w:val="24"/>
-          <w:lang w:val="en-US"/>
-        </w:rPr>
-      </w:pPr>
-      <w:r>
-        <w:rPr>
-          <w:rFonts w:ascii="Arial" w:hAnsi="Arial" w:cs="Arial"/>
-          <w:sz w:val="24"/>
-          <w:szCs w:val="24"/>
-          <w:lang w:val="en-US"/>
-        </w:rPr>
-        <w:lastRenderedPageBreak/>
+        <w:t>[image.png](</w:t>
+      </w:r>
+      <w:proofErr w:type="spellStart"/>
+      <w:r>
+        <w:rPr>
+          <w:rFonts w:ascii="Arial" w:hAnsi="Arial" w:cs="Arial"/>
+          <w:sz w:val="24"/>
+          <w:szCs w:val="24"/>
+          <w:lang w:val="en-US"/>
+        </w:rPr>
+        <w:t>attachment:image.png</w:t>
+      </w:r>
+      <w:proofErr w:type="spellEnd"/>
+      <w:r>
+        <w:rPr>
+          <w:rFonts w:ascii="Arial" w:hAnsi="Arial" w:cs="Arial"/>
+          <w:sz w:val="24"/>
+          <w:szCs w:val="24"/>
+          <w:lang w:val="en-US"/>
+        </w:rPr>
+        <w:t>)</w:t>
+      </w:r>
+    </w:p>
+    <w:p>
+      <w:pPr>
+        <w:rPr>
+          <w:rFonts w:ascii="Arial" w:hAnsi="Arial" w:cs="Arial"/>
+          <w:sz w:val="24"/>
+          <w:szCs w:val="24"/>
+          <w:lang w:val="en-US"/>
+        </w:rPr>
+      </w:pPr>
+      <w:r>
+        <w:rPr>
+          <w:rFonts w:ascii="Arial" w:hAnsi="Arial" w:cs="Arial"/>
+          <w:sz w:val="24"/>
+          <w:szCs w:val="24"/>
+          <w:lang w:val="en-US"/>
+        </w:rPr>
+        <w:t xml:space="preserve">Müller, Andreas C, and Sarah Guido. Introduction to Machine Learning with Python : A Guide for Data Scientists. Beijing, </w:t>
+      </w:r>
+      <w:proofErr w:type="spellStart"/>
+      <w:r>
+        <w:rPr>
+          <w:rFonts w:ascii="Arial" w:hAnsi="Arial" w:cs="Arial"/>
+          <w:sz w:val="24"/>
+          <w:szCs w:val="24"/>
+          <w:lang w:val="en-US"/>
+        </w:rPr>
+        <w:t>O’reilly</w:t>
+      </w:r>
+      <w:proofErr w:type="spellEnd"/>
+      <w:r>
+        <w:rPr>
+          <w:rFonts w:ascii="Arial" w:hAnsi="Arial" w:cs="Arial"/>
+          <w:sz w:val="24"/>
+          <w:szCs w:val="24"/>
+          <w:lang w:val="en-US"/>
+        </w:rPr>
+        <w:t>, 2017[image-2.png](attachment:image-2.png).</w:t>
+      </w:r>
+    </w:p>
+    <w:p>
+      <w:pPr>
+        <w:rPr>
+          <w:rFonts w:ascii="Arial" w:hAnsi="Arial" w:cs="Arial"/>
+          <w:sz w:val="24"/>
+          <w:szCs w:val="24"/>
+          <w:lang w:val="en-US"/>
+        </w:rPr>
+      </w:pPr>
+      <w:r>
+        <w:rPr>
+          <w:rFonts w:ascii="Arial" w:hAnsi="Arial" w:cs="Arial"/>
+          <w:sz w:val="24"/>
+          <w:szCs w:val="24"/>
+          <w:lang w:val="en-US"/>
+        </w:rPr>
+        <w:t xml:space="preserve">Vaughan, Daniel. Analytical Skills for AI et Data Science : Building Skills for an AI-Driven Enterprise. Beijing ; Boston ; Farnham ; Sebastopol ; Tokyo </w:t>
+      </w:r>
+      <w:proofErr w:type="spellStart"/>
+      <w:r>
+        <w:rPr>
+          <w:rFonts w:ascii="Arial" w:hAnsi="Arial" w:cs="Arial"/>
+          <w:sz w:val="24"/>
+          <w:szCs w:val="24"/>
+          <w:lang w:val="en-US"/>
+        </w:rPr>
+        <w:t>O’reilly</w:t>
+      </w:r>
+      <w:proofErr w:type="spellEnd"/>
+      <w:r>
+        <w:rPr>
+          <w:rFonts w:ascii="Arial" w:hAnsi="Arial" w:cs="Arial"/>
+          <w:sz w:val="24"/>
+          <w:szCs w:val="24"/>
+          <w:lang w:val="en-US"/>
+        </w:rPr>
+        <w:t xml:space="preserve"> Media, 21 May 2020.[image-3.png](attachment:image-3.png)</w:t>
+      </w:r>
+    </w:p>
+    <w:p>
+      <w:pPr>
+        <w:rPr>
+          <w:rFonts w:ascii="Arial" w:hAnsi="Arial" w:cs="Arial"/>
+          <w:sz w:val="24"/>
+          <w:szCs w:val="24"/>
+          <w:lang w:val="en-US"/>
+        </w:rPr>
+      </w:pPr>
+      <w:r>
+        <w:rPr>
+          <w:rFonts w:ascii="Arial" w:hAnsi="Arial" w:cs="Arial"/>
+          <w:sz w:val="24"/>
+          <w:szCs w:val="24"/>
+          <w:lang w:val="en-US"/>
+        </w:rPr>
         <w:t>Solving Linear Regression in Python.GeeksforGeeks,2020 July 16,https://www.geeksforgeeks.org/solving-linear-regression-in-python/ . Accessed 16 May. 2024.</w:t>
       </w:r>
     </w:p>
@@ -4594,9 +5176,29 @@
           <w:szCs w:val="24"/>
           <w:lang w:val="en-US"/>
         </w:rPr>
-        <w:t xml:space="preserve">Bobbitt, Z. (2022, May 11). A gentle guide to sum of squares: SST, SSR, SSE. Statology. </w:t>
-      </w:r>
-      <w:hyperlink r:id="rId22" w:history="1">
+        <w:t xml:space="preserve">Bobbitt, Z. (2022, May 11). A gentle guide to sum of squares: SST, SSR, SSE. </w:t>
+      </w:r>
+      <w:proofErr w:type="spellStart"/>
+      <w:r>
+        <w:rPr>
+          <w:rFonts w:ascii="Arial" w:hAnsi="Arial" w:cs="Arial"/>
+          <w:sz w:val="24"/>
+          <w:szCs w:val="24"/>
+          <w:lang w:val="en-US"/>
+        </w:rPr>
+        <w:t>Statology</w:t>
+      </w:r>
+      <w:proofErr w:type="spellEnd"/>
+      <w:r>
+        <w:rPr>
+          <w:rFonts w:ascii="Arial" w:hAnsi="Arial" w:cs="Arial"/>
+          <w:sz w:val="24"/>
+          <w:szCs w:val="24"/>
+          <w:lang w:val="en-US"/>
+        </w:rPr>
+        <w:t xml:space="preserve">. </w:t>
+      </w:r>
+      <w:hyperlink r:id="rId27" w:history="1">
         <w:r>
           <w:rPr>
             <w:rStyle w:val="Hyperlink"/>
@@ -4625,9 +5227,29 @@
           <w:szCs w:val="24"/>
           <w:lang w:val="en-US"/>
         </w:rPr>
-        <w:t xml:space="preserve">Bobbitt, Z. (2020, February 27). How to calculate mean squared Error (MSE) in Excel. Statology. </w:t>
-      </w:r>
-      <w:hyperlink r:id="rId23" w:history="1">
+        <w:t xml:space="preserve">Bobbitt, Z. (2020, February 27). How to calculate mean squared Error (MSE) in Excel. </w:t>
+      </w:r>
+      <w:proofErr w:type="spellStart"/>
+      <w:r>
+        <w:rPr>
+          <w:rFonts w:ascii="Arial" w:hAnsi="Arial" w:cs="Arial"/>
+          <w:sz w:val="24"/>
+          <w:szCs w:val="24"/>
+          <w:lang w:val="en-US"/>
+        </w:rPr>
+        <w:t>Statology</w:t>
+      </w:r>
+      <w:proofErr w:type="spellEnd"/>
+      <w:r>
+        <w:rPr>
+          <w:rFonts w:ascii="Arial" w:hAnsi="Arial" w:cs="Arial"/>
+          <w:sz w:val="24"/>
+          <w:szCs w:val="24"/>
+          <w:lang w:val="en-US"/>
+        </w:rPr>
+        <w:t xml:space="preserve">. </w:t>
+      </w:r>
+      <w:hyperlink r:id="rId28" w:history="1">
         <w:r>
           <w:rPr>
             <w:rStyle w:val="Hyperlink"/>
@@ -4658,7 +5280,7 @@
         </w:rPr>
         <w:t>OpenAI. (2024). ChatGPT (May 16 version) [How to interpret measures of central tendency].https://chat.openai.com/chat (</w:t>
       </w:r>
-      <w:hyperlink r:id="rId24" w:history="1">
+      <w:hyperlink r:id="rId29" w:history="1">
         <w:r>
           <w:rPr>
             <w:rStyle w:val="Hyperlink"/>
@@ -4715,127 +5337,31 @@
           <w:szCs w:val="24"/>
           <w:lang w:val="en-US"/>
         </w:rPr>
-        <w:t>I.-N. Lee, S.-C. Liao, M. Embrechts, Data mining techniques applied to medical information, Med. Inf. Internet Med. 25 (2) (2000) 81–102.</w:t>
-      </w:r>
-    </w:p>
-    <w:p>
-      <w:pPr>
-        <w:rPr>
-          <w:rFonts w:ascii="Arial" w:hAnsi="Arial" w:cs="Arial"/>
-          <w:sz w:val="24"/>
-          <w:szCs w:val="24"/>
-          <w:lang w:val="en-US"/>
-        </w:rPr>
-      </w:pPr>
-      <w:r>
-        <w:rPr>
-          <w:rFonts w:ascii="Arial" w:hAnsi="Arial" w:cs="Arial"/>
-          <w:sz w:val="24"/>
-          <w:szCs w:val="24"/>
-          <w:lang w:val="en-US"/>
-        </w:rPr>
-        <w:br w:type="page"/>
-      </w:r>
-    </w:p>
-    <w:p>
-      <w:pPr>
-        <w:rPr>
-          <w:rFonts w:ascii="Arial" w:hAnsi="Arial" w:cs="Arial"/>
-          <w:sz w:val="24"/>
-          <w:szCs w:val="24"/>
-          <w:lang w:val="en-US"/>
-        </w:rPr>
-      </w:pPr>
-    </w:p>
-    <w:p>
-      <w:pPr>
-        <w:rPr>
-          <w:rFonts w:ascii="Arial" w:hAnsi="Arial" w:cs="Arial"/>
-          <w:sz w:val="24"/>
-          <w:szCs w:val="24"/>
-          <w:lang w:val="en-US"/>
-        </w:rPr>
-      </w:pPr>
-      <w:r>
-        <w:rPr>
-          <w:rFonts w:ascii="Arial" w:hAnsi="Arial" w:cs="Arial"/>
-          <w:sz w:val="24"/>
-          <w:szCs w:val="24"/>
-          <w:lang w:val="en-US"/>
-        </w:rPr>
-        <w:br w:type="page"/>
-      </w:r>
-    </w:p>
-    <w:p>
-      <w:pPr>
-        <w:rPr>
-          <w:rFonts w:ascii="Arial" w:hAnsi="Arial" w:cs="Arial"/>
-          <w:sz w:val="24"/>
-          <w:szCs w:val="24"/>
-          <w:lang w:val="en-US"/>
-        </w:rPr>
-      </w:pPr>
-    </w:p>
-    <w:p>
-      <w:pPr>
-        <w:rPr>
-          <w:rFonts w:ascii="Arial" w:hAnsi="Arial" w:cs="Arial"/>
-          <w:sz w:val="24"/>
-          <w:szCs w:val="24"/>
-          <w:lang w:val="en-US"/>
-        </w:rPr>
-      </w:pPr>
-      <w:r>
-        <w:rPr>
-          <w:rFonts w:ascii="Arial" w:hAnsi="Arial" w:cs="Arial"/>
-          <w:sz w:val="24"/>
-          <w:szCs w:val="24"/>
-          <w:lang w:val="en-US"/>
-        </w:rPr>
-        <w:br w:type="page"/>
-      </w:r>
-    </w:p>
-    <w:p>
-      <w:pPr>
-        <w:rPr>
-          <w:rFonts w:ascii="Arial" w:hAnsi="Arial" w:cs="Arial"/>
-          <w:sz w:val="24"/>
-          <w:szCs w:val="24"/>
-          <w:lang w:val="en-US"/>
-        </w:rPr>
-      </w:pPr>
-    </w:p>
-    <w:p>
-      <w:pPr>
-        <w:rPr>
-          <w:rFonts w:ascii="Arial" w:hAnsi="Arial" w:cs="Arial"/>
-          <w:sz w:val="24"/>
-          <w:szCs w:val="24"/>
-          <w:lang w:val="en-US"/>
-        </w:rPr>
-      </w:pPr>
-      <w:r>
-        <w:rPr>
-          <w:rFonts w:ascii="Arial" w:hAnsi="Arial" w:cs="Arial"/>
-          <w:sz w:val="24"/>
-          <w:szCs w:val="24"/>
-          <w:lang w:val="en-US"/>
-        </w:rPr>
-        <w:br w:type="page"/>
-      </w:r>
-    </w:p>
-    <w:p>
-      <w:pPr>
-        <w:rPr>
-          <w:rFonts w:ascii="Arial" w:hAnsi="Arial" w:cs="Arial"/>
-          <w:sz w:val="24"/>
-          <w:szCs w:val="24"/>
-          <w:lang w:val="en-US"/>
-        </w:rPr>
-      </w:pPr>
+        <w:t xml:space="preserve">I.-N. Lee, S.-C. Liao, M. </w:t>
+      </w:r>
+      <w:proofErr w:type="spellStart"/>
+      <w:r>
+        <w:rPr>
+          <w:rFonts w:ascii="Arial" w:hAnsi="Arial" w:cs="Arial"/>
+          <w:sz w:val="24"/>
+          <w:szCs w:val="24"/>
+          <w:lang w:val="en-US"/>
+        </w:rPr>
+        <w:t>Embrechts</w:t>
+      </w:r>
+      <w:proofErr w:type="spellEnd"/>
+      <w:r>
+        <w:rPr>
+          <w:rFonts w:ascii="Arial" w:hAnsi="Arial" w:cs="Arial"/>
+          <w:sz w:val="24"/>
+          <w:szCs w:val="24"/>
+          <w:lang w:val="en-US"/>
+        </w:rPr>
+        <w:t>, Data mining techniques applied to medical information, Med. Inf. Internet Med. 25 (2) (2000) 81–102.</w:t>
+      </w:r>
     </w:p>
     <w:sectPr>
-      <w:footerReference w:type="default" r:id="rId25"/>
+      <w:footerReference w:type="default" r:id="rId30"/>
       <w:pgSz w:w="11906" w:h="16838"/>
       <w:pgMar w:top="1440" w:right="1440" w:bottom="1440" w:left="1440" w:header="708" w:footer="708" w:gutter="0"/>
       <w:pgNumType w:start="1"/>
@@ -4884,7 +5410,6 @@
         <w:docPartUnique/>
       </w:docPartObj>
     </w:sdtPr>
-    <w:sdtEndPr/>
     <w:sdtContent>
       <w:p>
         <w:pPr>

</xml_diff>

<commit_message>
review of formats and structure of the work
</commit_message>
<xml_diff>
--- a/Strategic Thinking C2.docx
+++ b/Strategic Thinking C2.docx
@@ -24,6 +24,7 @@
           <w:r>
             <w:rPr>
               <w:rFonts w:cs="Calibri"/>
+              <w:noProof/>
             </w:rPr>
             <w:drawing>
               <wp:anchor distT="0" distB="0" distL="114300" distR="114300" simplePos="0" relativeHeight="251659264" behindDoc="0" locked="0" layoutInCell="1" allowOverlap="1" wp14:anchorId="06085A1D" wp14:editId="1715505C">
@@ -82,6 +83,9 @@
             </w:drawing>
           </w:r>
           <w:r>
+            <w:rPr>
+              <w:noProof/>
+            </w:rPr>
             <mc:AlternateContent>
               <mc:Choice Requires="wpg">
                 <w:drawing>
@@ -356,6 +360,9 @@
         </w:rPr>
       </w:pPr>
       <w:r>
+        <w:rPr>
+          <w:noProof/>
+        </w:rPr>
         <mc:AlternateContent>
           <mc:Choice Requires="wpg">
             <w:drawing>
@@ -981,6 +988,7 @@
         <w:rPr>
           <w:rFonts w:cs="Calibri"/>
           <w:smallCaps/>
+          <w:noProof/>
           <w:color w:val="000000" w:themeColor="text1"/>
           <w:sz w:val="28"/>
           <w:szCs w:val="28"/>
@@ -1327,6 +1335,7 @@
               <w:noProof/>
               <w:sz w:val="24"/>
               <w:szCs w:val="24"/>
+              <w:lang w:val="en-US"/>
             </w:rPr>
           </w:pPr>
           <w:r>
@@ -1338,7 +1347,7 @@
           <w:r>
             <w:fldChar w:fldCharType="separate"/>
           </w:r>
-          <w:hyperlink w:anchor="_Toc166871603" w:history="1">
+          <w:hyperlink w:anchor="_Toc166875291" w:history="1">
             <w:r>
               <w:rPr>
                 <w:rStyle w:val="Hyperlink"/>
@@ -1366,7 +1375,7 @@
                 <w:noProof/>
                 <w:webHidden/>
               </w:rPr>
-              <w:instrText xml:space="preserve"> PAGEREF _Toc166871603 \h </w:instrText>
+              <w:instrText xml:space="preserve"> PAGEREF _Toc166875291 \h </w:instrText>
             </w:r>
             <w:r>
               <w:rPr>
@@ -1408,16 +1417,17 @@
               <w:noProof/>
               <w:sz w:val="24"/>
               <w:szCs w:val="24"/>
+              <w:lang w:val="en-US"/>
             </w:rPr>
           </w:pPr>
-          <w:hyperlink w:anchor="_Toc166871604" w:history="1">
+          <w:hyperlink w:anchor="_Toc166875292" w:history="1">
             <w:r>
               <w:rPr>
                 <w:rStyle w:val="Hyperlink"/>
                 <w:rFonts w:ascii="Arial" w:hAnsi="Arial" w:cs="Arial"/>
                 <w:noProof/>
               </w:rPr>
-              <w:t>Objective</w:t>
+              <w:t>Characterization of data</w:t>
             </w:r>
             <w:r>
               <w:rPr>
@@ -1438,79 +1448,7 @@
                 <w:noProof/>
                 <w:webHidden/>
               </w:rPr>
-              <w:instrText xml:space="preserve"> PAGEREF _Toc166871604 \h </w:instrText>
-            </w:r>
-            <w:r>
-              <w:rPr>
-                <w:noProof/>
-                <w:webHidden/>
-              </w:rPr>
-            </w:r>
-            <w:r>
-              <w:rPr>
-                <w:noProof/>
-                <w:webHidden/>
-              </w:rPr>
-              <w:fldChar w:fldCharType="separate"/>
-            </w:r>
-            <w:r>
-              <w:rPr>
-                <w:noProof/>
-                <w:webHidden/>
-              </w:rPr>
-              <w:t>2</w:t>
-            </w:r>
-            <w:r>
-              <w:rPr>
-                <w:noProof/>
-                <w:webHidden/>
-              </w:rPr>
-              <w:fldChar w:fldCharType="end"/>
-            </w:r>
-          </w:hyperlink>
-        </w:p>
-        <w:p>
-          <w:pPr>
-            <w:pStyle w:val="TOC1"/>
-            <w:tabs>
-              <w:tab w:val="right" w:leader="dot" w:pos="9016"/>
-            </w:tabs>
-            <w:rPr>
-              <w:rFonts w:asciiTheme="minorHAnsi" w:eastAsiaTheme="minorEastAsia" w:hAnsiTheme="minorHAnsi"/>
-              <w:noProof/>
-              <w:sz w:val="24"/>
-              <w:szCs w:val="24"/>
-            </w:rPr>
-          </w:pPr>
-          <w:hyperlink w:anchor="_Toc166871605" w:history="1">
-            <w:r>
-              <w:rPr>
-                <w:rStyle w:val="Hyperlink"/>
-                <w:rFonts w:ascii="Arial" w:hAnsi="Arial" w:cs="Arial"/>
-                <w:noProof/>
-              </w:rPr>
-              <w:t>Characterization of data</w:t>
-            </w:r>
-            <w:r>
-              <w:rPr>
-                <w:noProof/>
-                <w:webHidden/>
-              </w:rPr>
-              <w:tab/>
-            </w:r>
-            <w:r>
-              <w:rPr>
-                <w:noProof/>
-                <w:webHidden/>
-              </w:rPr>
-              <w:fldChar w:fldCharType="begin"/>
-            </w:r>
-            <w:r>
-              <w:rPr>
-                <w:noProof/>
-                <w:webHidden/>
-              </w:rPr>
-              <w:instrText xml:space="preserve"> PAGEREF _Toc166871605 \h </w:instrText>
+              <w:instrText xml:space="preserve"> PAGEREF _Toc166875292 \h </w:instrText>
             </w:r>
             <w:r>
               <w:rPr>
@@ -1553,9 +1491,10 @@
               <w:noProof/>
               <w:sz w:val="24"/>
               <w:szCs w:val="24"/>
+              <w:lang w:val="en-US"/>
             </w:rPr>
           </w:pPr>
-          <w:hyperlink w:anchor="_Toc166871606" w:history="1">
+          <w:hyperlink w:anchor="_Toc166875293" w:history="1">
             <w:r>
               <w:rPr>
                 <w:rStyle w:val="Hyperlink"/>
@@ -1570,6 +1509,7 @@
                 <w:noProof/>
                 <w:sz w:val="24"/>
                 <w:szCs w:val="24"/>
+                <w:lang w:val="en-US"/>
               </w:rPr>
               <w:tab/>
             </w:r>
@@ -1600,7 +1540,7 @@
                 <w:noProof/>
                 <w:webHidden/>
               </w:rPr>
-              <w:instrText xml:space="preserve"> PAGEREF _Toc166871606 \h </w:instrText>
+              <w:instrText xml:space="preserve"> PAGEREF _Toc166875293 \h </w:instrText>
             </w:r>
             <w:r>
               <w:rPr>
@@ -1643,9 +1583,10 @@
               <w:noProof/>
               <w:sz w:val="24"/>
               <w:szCs w:val="24"/>
+              <w:lang w:val="en-US"/>
             </w:rPr>
           </w:pPr>
-          <w:hyperlink w:anchor="_Toc166871607" w:history="1">
+          <w:hyperlink w:anchor="_Toc166875294" w:history="1">
             <w:r>
               <w:rPr>
                 <w:rStyle w:val="Hyperlink"/>
@@ -1660,6 +1601,7 @@
                 <w:noProof/>
                 <w:sz w:val="24"/>
                 <w:szCs w:val="24"/>
+                <w:lang w:val="en-US"/>
               </w:rPr>
               <w:tab/>
             </w:r>
@@ -1690,7 +1632,7 @@
                 <w:noProof/>
                 <w:webHidden/>
               </w:rPr>
-              <w:instrText xml:space="preserve"> PAGEREF _Toc166871607 \h </w:instrText>
+              <w:instrText xml:space="preserve"> PAGEREF _Toc166875294 \h </w:instrText>
             </w:r>
             <w:r>
               <w:rPr>
@@ -1732,9 +1674,10 @@
               <w:noProof/>
               <w:sz w:val="24"/>
               <w:szCs w:val="24"/>
+              <w:lang w:val="en-US"/>
             </w:rPr>
           </w:pPr>
-          <w:hyperlink w:anchor="_Toc166871608" w:history="1">
+          <w:hyperlink w:anchor="_Toc166875295" w:history="1">
             <w:r>
               <w:rPr>
                 <w:rStyle w:val="Hyperlink"/>
@@ -1762,7 +1705,7 @@
                 <w:noProof/>
                 <w:webHidden/>
               </w:rPr>
-              <w:instrText xml:space="preserve"> PAGEREF _Toc166871608 \h </w:instrText>
+              <w:instrText xml:space="preserve"> PAGEREF _Toc166875295 \h </w:instrText>
             </w:r>
             <w:r>
               <w:rPr>
@@ -1804,9 +1747,10 @@
               <w:noProof/>
               <w:sz w:val="24"/>
               <w:szCs w:val="24"/>
+              <w:lang w:val="en-US"/>
             </w:rPr>
           </w:pPr>
-          <w:hyperlink w:anchor="_Toc166871609" w:history="1">
+          <w:hyperlink w:anchor="_Toc166875296" w:history="1">
             <w:r>
               <w:rPr>
                 <w:rStyle w:val="Hyperlink"/>
@@ -1834,7 +1778,7 @@
                 <w:noProof/>
                 <w:webHidden/>
               </w:rPr>
-              <w:instrText xml:space="preserve"> PAGEREF _Toc166871609 \h </w:instrText>
+              <w:instrText xml:space="preserve"> PAGEREF _Toc166875296 \h </w:instrText>
             </w:r>
             <w:r>
               <w:rPr>
@@ -1877,9 +1821,10 @@
               <w:noProof/>
               <w:sz w:val="24"/>
               <w:szCs w:val="24"/>
+              <w:lang w:val="en-US"/>
             </w:rPr>
           </w:pPr>
-          <w:hyperlink w:anchor="_Toc166871610" w:history="1">
+          <w:hyperlink w:anchor="_Toc166875297" w:history="1">
             <w:r>
               <w:rPr>
                 <w:rStyle w:val="Hyperlink"/>
@@ -1907,7 +1852,7 @@
                 <w:noProof/>
                 <w:webHidden/>
               </w:rPr>
-              <w:instrText xml:space="preserve"> PAGEREF _Toc166871610 \h </w:instrText>
+              <w:instrText xml:space="preserve"> PAGEREF _Toc166875297 \h </w:instrText>
             </w:r>
             <w:r>
               <w:rPr>
@@ -1950,9 +1895,10 @@
               <w:noProof/>
               <w:sz w:val="24"/>
               <w:szCs w:val="24"/>
+              <w:lang w:val="en-US"/>
             </w:rPr>
           </w:pPr>
-          <w:hyperlink w:anchor="_Toc166871611" w:history="1">
+          <w:hyperlink w:anchor="_Toc166875298" w:history="1">
             <w:r>
               <w:rPr>
                 <w:rStyle w:val="Hyperlink"/>
@@ -1980,7 +1926,7 @@
                 <w:noProof/>
                 <w:webHidden/>
               </w:rPr>
-              <w:instrText xml:space="preserve"> PAGEREF _Toc166871611 \h </w:instrText>
+              <w:instrText xml:space="preserve"> PAGEREF _Toc166875298 \h </w:instrText>
             </w:r>
             <w:r>
               <w:rPr>
@@ -2022,12 +1968,14 @@
               <w:noProof/>
               <w:sz w:val="24"/>
               <w:szCs w:val="24"/>
+              <w:lang w:val="en-US"/>
             </w:rPr>
           </w:pPr>
-          <w:hyperlink w:anchor="_Toc166871612" w:history="1">
+          <w:hyperlink w:anchor="_Toc166875299" w:history="1">
             <w:r>
               <w:rPr>
                 <w:rStyle w:val="Hyperlink"/>
+                <w:rFonts w:ascii="Arial" w:hAnsi="Arial" w:cs="Arial"/>
                 <w:noProof/>
               </w:rPr>
               <w:t>Conclusion</w:t>
@@ -2051,7 +1999,7 @@
                 <w:noProof/>
                 <w:webHidden/>
               </w:rPr>
-              <w:instrText xml:space="preserve"> PAGEREF _Toc166871612 \h </w:instrText>
+              <w:instrText xml:space="preserve"> PAGEREF _Toc166875299 \h </w:instrText>
             </w:r>
             <w:r>
               <w:rPr>
@@ -2093,12 +2041,14 @@
               <w:noProof/>
               <w:sz w:val="24"/>
               <w:szCs w:val="24"/>
+              <w:lang w:val="en-US"/>
             </w:rPr>
           </w:pPr>
-          <w:hyperlink w:anchor="_Toc166871613" w:history="1">
+          <w:hyperlink w:anchor="_Toc166875300" w:history="1">
             <w:r>
               <w:rPr>
                 <w:rStyle w:val="Hyperlink"/>
+                <w:rFonts w:ascii="Arial" w:hAnsi="Arial" w:cs="Arial"/>
                 <w:noProof/>
               </w:rPr>
               <w:t>References</w:t>
@@ -2122,7 +2072,7 @@
                 <w:noProof/>
                 <w:webHidden/>
               </w:rPr>
-              <w:instrText xml:space="preserve"> PAGEREF _Toc166871613 \h </w:instrText>
+              <w:instrText xml:space="preserve"> PAGEREF _Toc166875300 \h </w:instrText>
             </w:r>
             <w:r>
               <w:rPr>
@@ -2142,7 +2092,7 @@
                 <w:noProof/>
                 <w:webHidden/>
               </w:rPr>
-              <w:t>9</w:t>
+              <w:t>10</w:t>
             </w:r>
             <w:r>
               <w:rPr>
@@ -2336,54 +2286,15 @@
     </w:p>
     <w:p>
       <w:pPr>
-        <w:jc w:val="center"/>
-        <w:rPr>
-          <w:rFonts w:ascii="Arial" w:hAnsi="Arial" w:cs="Arial"/>
-          <w:sz w:val="24"/>
-          <w:szCs w:val="24"/>
-        </w:rPr>
-      </w:pPr>
-    </w:p>
-    <w:p>
-      <w:pPr>
-        <w:jc w:val="center"/>
-        <w:rPr>
-          <w:rFonts w:ascii="Arial" w:hAnsi="Arial" w:cs="Arial"/>
-          <w:sz w:val="24"/>
-          <w:szCs w:val="24"/>
-        </w:rPr>
-      </w:pPr>
-    </w:p>
-    <w:p>
-      <w:pPr>
-        <w:rPr>
-          <w:rFonts w:ascii="Arial" w:hAnsi="Arial" w:cs="Arial"/>
-          <w:sz w:val="24"/>
-          <w:szCs w:val="24"/>
-        </w:rPr>
-      </w:pPr>
-    </w:p>
-    <w:p>
-      <w:pPr>
-        <w:rPr>
-          <w:rFonts w:ascii="Arial" w:hAnsi="Arial" w:cs="Arial"/>
-          <w:sz w:val="24"/>
-          <w:szCs w:val="24"/>
-        </w:rPr>
-      </w:pPr>
-    </w:p>
-    <w:p>
-      <w:pPr>
-        <w:rPr>
-          <w:rFonts w:ascii="Arial" w:hAnsi="Arial" w:cs="Arial"/>
-          <w:sz w:val="24"/>
-          <w:szCs w:val="24"/>
-        </w:rPr>
-      </w:pPr>
-    </w:p>
-    <w:p>
-      <w:pPr>
-        <w:jc w:val="center"/>
+        <w:rPr>
+          <w:rFonts w:ascii="Arial" w:hAnsi="Arial" w:cs="Arial"/>
+          <w:sz w:val="24"/>
+          <w:szCs w:val="24"/>
+        </w:rPr>
+      </w:pPr>
+    </w:p>
+    <w:p>
+      <w:pPr>
         <w:rPr>
           <w:rFonts w:ascii="Arial" w:hAnsi="Arial" w:cs="Arial"/>
           <w:sz w:val="40"/>
@@ -2396,20 +2307,12 @@
           <w:sz w:val="40"/>
           <w:szCs w:val="40"/>
         </w:rPr>
+        <w:lastRenderedPageBreak/>
         <w:t>Projection of future housing relocations in Beijing</w:t>
       </w:r>
     </w:p>
     <w:p>
       <w:pPr>
-        <w:rPr>
-          <w:rFonts w:ascii="Arial" w:hAnsi="Arial" w:cs="Arial"/>
-          <w:sz w:val="24"/>
-          <w:szCs w:val="24"/>
-        </w:rPr>
-      </w:pPr>
-    </w:p>
-    <w:p>
-      <w:pPr>
         <w:jc w:val="center"/>
         <w:rPr>
           <w:rFonts w:ascii="Arial" w:hAnsi="Arial" w:cs="Arial"/>
@@ -2425,7 +2328,7 @@
           <w:rFonts w:ascii="Arial" w:hAnsi="Arial" w:cs="Arial"/>
         </w:rPr>
       </w:pPr>
-      <w:bookmarkStart w:id="1" w:name="_Toc166871603"/>
+      <w:bookmarkStart w:id="1" w:name="_Toc166875291"/>
       <w:r>
         <w:rPr>
           <w:rFonts w:ascii="Arial" w:hAnsi="Arial" w:cs="Arial"/>
@@ -2434,6 +2337,7 @@
       </w:r>
       <w:bookmarkEnd w:id="1"/>
     </w:p>
+    <w:p/>
     <w:p>
       <w:pPr>
         <w:shd w:val="clear" w:color="auto" w:fill="FDFDFD"/>
@@ -2609,26 +2513,27 @@
           <w:sz w:val="24"/>
           <w:szCs w:val="24"/>
         </w:rPr>
+        <w:t>To be able to accomplish the desired goal, we organize ourselves using the Gantt chart to have a better structure and organization to meet the project delivery deadline.</w:t>
+      </w:r>
+    </w:p>
+    <w:bookmarkEnd w:id="3"/>
+    <w:p>
+      <w:pPr>
+        <w:jc w:val="both"/>
+        <w:rPr>
+          <w:rFonts w:ascii="Arial" w:hAnsi="Arial" w:cs="Arial"/>
+          <w:sz w:val="24"/>
+          <w:szCs w:val="24"/>
+        </w:rPr>
+      </w:pPr>
+      <w:r>
+        <w:rPr>
+          <w:rFonts w:ascii="Arial" w:hAnsi="Arial" w:cs="Arial"/>
+          <w:noProof/>
+          <w:sz w:val="24"/>
+          <w:szCs w:val="24"/>
+        </w:rPr>
         <w:lastRenderedPageBreak/>
-        <w:t>To be able to accomplish the desired goal, we organize ourselves using the Gantt chart to have a better structure and organization to meet the project delivery deadline.</w:t>
-      </w:r>
-    </w:p>
-    <w:bookmarkEnd w:id="3"/>
-    <w:p>
-      <w:pPr>
-        <w:jc w:val="both"/>
-        <w:rPr>
-          <w:rFonts w:ascii="Arial" w:hAnsi="Arial" w:cs="Arial"/>
-          <w:sz w:val="24"/>
-          <w:szCs w:val="24"/>
-        </w:rPr>
-      </w:pPr>
-      <w:r>
-        <w:rPr>
-          <w:rFonts w:ascii="Arial" w:hAnsi="Arial" w:cs="Arial"/>
-          <w:sz w:val="24"/>
-          <w:szCs w:val="24"/>
-        </w:rPr>
         <w:drawing>
           <wp:inline distT="0" distB="0" distL="0" distR="0" wp14:anchorId="51B54536" wp14:editId="17E3A1AD">
             <wp:extent cx="5730875" cy="1383665"/>
@@ -2694,7 +2599,7 @@
           <w:rFonts w:ascii="Arial" w:hAnsi="Arial" w:cs="Arial"/>
         </w:rPr>
       </w:pPr>
-      <w:bookmarkStart w:id="4" w:name="_Toc166871605"/>
+      <w:bookmarkStart w:id="4" w:name="_Toc166875292"/>
       <w:r>
         <w:rPr>
           <w:rFonts w:ascii="Arial" w:hAnsi="Arial" w:cs="Arial"/>
@@ -2730,7 +2635,7 @@
           <w:rFonts w:ascii="Arial" w:hAnsi="Arial" w:cs="Arial"/>
         </w:rPr>
       </w:pPr>
-      <w:bookmarkStart w:id="5" w:name="_Toc166871606"/>
+      <w:bookmarkStart w:id="5" w:name="_Toc166875293"/>
       <w:r>
         <w:rPr>
           <w:rFonts w:ascii="Arial" w:hAnsi="Arial" w:cs="Arial"/>
@@ -2768,6 +2673,7 @@
         <w:rPr>
           <w:rFonts w:ascii="Arial" w:hAnsi="Arial" w:cs="Arial"/>
           <w:b/>
+          <w:noProof/>
           <w:sz w:val="24"/>
           <w:szCs w:val="24"/>
         </w:rPr>
@@ -2928,10 +2834,10 @@
       <w:r>
         <w:rPr>
           <w:rFonts w:ascii="Arial" w:hAnsi="Arial" w:cs="Arial"/>
-          <w:sz w:val="24"/>
-          <w:szCs w:val="24"/>
-        </w:rPr>
-        <w:lastRenderedPageBreak/>
+          <w:noProof/>
+          <w:sz w:val="24"/>
+          <w:szCs w:val="24"/>
+        </w:rPr>
         <w:drawing>
           <wp:inline distT="0" distB="0" distL="0" distR="0" wp14:anchorId="42C9F91E" wp14:editId="55B676F0">
             <wp:extent cx="4633362" cy="2225233"/>
@@ -2986,6 +2892,7 @@
           <w:sz w:val="24"/>
           <w:szCs w:val="24"/>
         </w:rPr>
+        <w:lastRenderedPageBreak/>
         <w:t xml:space="preserve">The fact that the median value of the </w:t>
       </w:r>
       <w:r>
@@ -3213,6 +3120,7 @@
       <w:r>
         <w:rPr>
           <w:rFonts w:ascii="Arial" w:hAnsi="Arial" w:cs="Arial"/>
+          <w:noProof/>
           <w:color w:val="FF0000"/>
           <w:sz w:val="24"/>
           <w:szCs w:val="24"/>
@@ -3266,6 +3174,7 @@
       <w:r>
         <w:rPr>
           <w:rFonts w:ascii="Arial" w:hAnsi="Arial" w:cs="Arial"/>
+          <w:noProof/>
           <w:color w:val="000000" w:themeColor="text1"/>
           <w:sz w:val="24"/>
           <w:szCs w:val="24"/>
@@ -3342,8 +3251,9 @@
           <w:sz w:val="24"/>
           <w:szCs w:val="24"/>
         </w:rPr>
-        <w:t xml:space="preserve">roperty five years or Living room since it is considered that in these cases the numbers may repeat </w:t>
-      </w:r>
+        <w:t xml:space="preserve">roperty five years or Living room since it is considered that in these cases the numbers may repeat more frequently with respect to the building layout and the amount of time </w:t>
+      </w:r>
+      <w:bookmarkStart w:id="9" w:name="_Hlk166865726"/>
       <w:r>
         <w:rPr>
           <w:rFonts w:ascii="Arial" w:hAnsi="Arial" w:cs="Arial"/>
@@ -3351,34 +3261,24 @@
           <w:sz w:val="24"/>
           <w:szCs w:val="24"/>
         </w:rPr>
-        <w:lastRenderedPageBreak/>
-        <w:t xml:space="preserve">more frequently with respect to the building layout and the amount of time </w:t>
-      </w:r>
-      <w:bookmarkStart w:id="9" w:name="_Hlk166865726"/>
-      <w:r>
+        <w:t>lived in the same location.</w:t>
+      </w:r>
+      <w:bookmarkEnd w:id="9"/>
+    </w:p>
+    <w:bookmarkEnd w:id="8"/>
+    <w:p>
+      <w:pPr>
         <w:rPr>
           <w:rFonts w:ascii="Arial" w:hAnsi="Arial" w:cs="Arial"/>
           <w:color w:val="000000" w:themeColor="text1"/>
           <w:sz w:val="24"/>
           <w:szCs w:val="24"/>
         </w:rPr>
-        <w:t>lived in the same location.</w:t>
-      </w:r>
-      <w:bookmarkEnd w:id="9"/>
-    </w:p>
-    <w:bookmarkEnd w:id="8"/>
-    <w:p>
-      <w:pPr>
-        <w:rPr>
-          <w:rFonts w:ascii="Arial" w:hAnsi="Arial" w:cs="Arial"/>
-          <w:color w:val="000000" w:themeColor="text1"/>
-          <w:sz w:val="24"/>
-          <w:szCs w:val="24"/>
-        </w:rPr>
-      </w:pPr>
-      <w:r>
-        <w:rPr>
-          <w:rFonts w:ascii="Arial" w:hAnsi="Arial" w:cs="Arial"/>
+      </w:pPr>
+      <w:r>
+        <w:rPr>
+          <w:rFonts w:ascii="Arial" w:hAnsi="Arial" w:cs="Arial"/>
+          <w:noProof/>
           <w:color w:val="000000" w:themeColor="text1"/>
           <w:sz w:val="24"/>
           <w:szCs w:val="24"/>
@@ -3432,6 +3332,7 @@
       <w:r>
         <w:rPr>
           <w:rFonts w:ascii="Arial" w:hAnsi="Arial" w:cs="Arial"/>
+          <w:noProof/>
           <w:color w:val="000000" w:themeColor="text1"/>
           <w:sz w:val="24"/>
           <w:szCs w:val="24"/>
@@ -3490,6 +3391,7 @@
           <w:sz w:val="24"/>
           <w:szCs w:val="24"/>
         </w:rPr>
+        <w:lastRenderedPageBreak/>
         <w:t>It can be observed that the graphs do not show significant changes from one to the other, so we can conclude that the imputation of missing values does not alter the distributions of the variables.</w:t>
       </w:r>
     </w:p>
@@ -3504,7 +3406,7 @@
           <w:rFonts w:ascii="Arial" w:hAnsi="Arial" w:cs="Arial"/>
         </w:rPr>
       </w:pPr>
-      <w:bookmarkStart w:id="11" w:name="_Toc166871607"/>
+      <w:bookmarkStart w:id="11" w:name="_Toc166875294"/>
       <w:bookmarkEnd w:id="10"/>
       <w:r>
         <w:rPr>
@@ -3553,6 +3455,7 @@
       <w:r>
         <w:rPr>
           <w:rFonts w:ascii="Arial" w:hAnsi="Arial" w:cs="Arial"/>
+          <w:noProof/>
           <w:sz w:val="24"/>
           <w:szCs w:val="24"/>
         </w:rPr>
@@ -3621,6 +3524,7 @@
       <w:r>
         <w:rPr>
           <w:rFonts w:ascii="Arial" w:hAnsi="Arial" w:cs="Arial"/>
+          <w:noProof/>
           <w:sz w:val="24"/>
           <w:szCs w:val="24"/>
         </w:rPr>
@@ -3686,7 +3590,7 @@
           <w:rFonts w:ascii="Arial" w:hAnsi="Arial" w:cs="Arial"/>
         </w:rPr>
       </w:pPr>
-      <w:bookmarkStart w:id="12" w:name="_Toc166871608"/>
+      <w:bookmarkStart w:id="12" w:name="_Toc166875295"/>
       <w:r>
         <w:rPr>
           <w:rFonts w:ascii="Arial" w:hAnsi="Arial" w:cs="Arial"/>
@@ -3909,7 +3813,7 @@
           <w:rFonts w:ascii="Arial" w:hAnsi="Arial" w:cs="Arial"/>
         </w:rPr>
       </w:pPr>
-      <w:bookmarkStart w:id="16" w:name="_Toc166871609"/>
+      <w:bookmarkStart w:id="16" w:name="_Toc166875296"/>
       <w:r>
         <w:rPr>
           <w:rFonts w:ascii="Arial" w:hAnsi="Arial" w:cs="Arial"/>
@@ -4025,9 +3929,9 @@
           <w:szCs w:val="40"/>
         </w:rPr>
       </w:pPr>
-      <w:bookmarkStart w:id="17" w:name="_Toc166871610"/>
-      <w:bookmarkStart w:id="18" w:name="_Toc162568519"/>
-      <w:bookmarkStart w:id="19" w:name="_Hlk162455883"/>
+      <w:bookmarkStart w:id="17" w:name="_Toc162568519"/>
+      <w:bookmarkStart w:id="18" w:name="_Hlk162455883"/>
+      <w:bookmarkStart w:id="19" w:name="_Toc166875297"/>
       <w:r>
         <w:rPr>
           <w:rFonts w:ascii="Arial" w:hAnsi="Arial" w:cs="Arial"/>
@@ -4036,10 +3940,10 @@
         </w:rPr>
         <w:t>Data Sources</w:t>
       </w:r>
-      <w:bookmarkEnd w:id="17"/>
-    </w:p>
+      <w:bookmarkEnd w:id="19"/>
+    </w:p>
+    <w:bookmarkEnd w:id="17"/>
     <w:bookmarkEnd w:id="18"/>
-    <w:bookmarkEnd w:id="19"/>
     <w:p>
       <w:pPr>
         <w:rPr>
@@ -4094,6 +3998,9 @@
         </w:rPr>
       </w:pPr>
       <w:r>
+        <w:rPr>
+          <w:noProof/>
+        </w:rPr>
         <w:drawing>
           <wp:inline distT="0" distB="0" distL="0" distR="0" wp14:anchorId="5FA16580" wp14:editId="3AB1B093">
             <wp:extent cx="5731510" cy="2574925"/>
@@ -4150,7 +4057,7 @@
         </w:rPr>
       </w:pPr>
       <w:bookmarkStart w:id="20" w:name="_Toc162568520"/>
-      <w:bookmarkStart w:id="21" w:name="_Toc166871611"/>
+      <w:bookmarkStart w:id="21" w:name="_Toc166875298"/>
       <w:r>
         <w:rPr>
           <w:rFonts w:ascii="Arial" w:hAnsi="Arial" w:cs="Arial"/>
@@ -4409,7 +4316,7 @@
           <w:rFonts w:ascii="Arial" w:hAnsi="Arial" w:cs="Arial"/>
         </w:rPr>
       </w:pPr>
-      <w:bookmarkStart w:id="22" w:name="_Toc166871612"/>
+      <w:bookmarkStart w:id="22" w:name="_Toc166875299"/>
       <w:r>
         <w:rPr>
           <w:rFonts w:ascii="Arial" w:hAnsi="Arial" w:cs="Arial"/>
@@ -4438,7 +4345,6 @@
           <w:szCs w:val="24"/>
         </w:rPr>
       </w:pPr>
-      <w:bookmarkStart w:id="23" w:name="_Toc166871613"/>
       <w:r>
         <w:rPr>
           <w:rFonts w:ascii="Arial" w:hAnsi="Arial" w:cs="Arial"/>
@@ -4574,9 +4480,6 @@
     <w:p/>
     <w:p/>
     <w:p/>
-    <w:p/>
-    <w:p/>
-    <w:p/>
     <w:p>
       <w:pPr>
         <w:pStyle w:val="Heading1"/>
@@ -4584,10 +4487,12 @@
           <w:rFonts w:ascii="Arial" w:hAnsi="Arial" w:cs="Arial"/>
         </w:rPr>
       </w:pPr>
-      <w:r>
-        <w:rPr>
-          <w:rFonts w:ascii="Arial" w:hAnsi="Arial" w:cs="Arial"/>
-        </w:rPr>
+      <w:bookmarkStart w:id="23" w:name="_Toc166875300"/>
+      <w:r>
+        <w:rPr>
+          <w:rFonts w:ascii="Arial" w:hAnsi="Arial" w:cs="Arial"/>
+        </w:rPr>
+        <w:lastRenderedPageBreak/>
         <w:t>References</w:t>
       </w:r>
       <w:bookmarkEnd w:id="23"/>
@@ -5112,7 +5017,6 @@
           <w:sz w:val="24"/>
           <w:szCs w:val="24"/>
         </w:rPr>
-        <w:lastRenderedPageBreak/>
         <w:t xml:space="preserve">Bobbitt, Z. (2022, May 11). A gentle guide to sum of squares: SST, SSR, SSE. </w:t>
       </w:r>
       <w:proofErr w:type="spellStart"/>
@@ -5159,6 +5063,7 @@
           <w:sz w:val="24"/>
           <w:szCs w:val="24"/>
         </w:rPr>
+        <w:lastRenderedPageBreak/>
         <w:t xml:space="preserve">Bobbitt, Z. (2020, February 27). How to calculate mean squared Error (MSE) in Excel. </w:t>
       </w:r>
       <w:proofErr w:type="spellStart"/>
@@ -5327,6 +5232,7 @@
         <w:docPartUnique/>
       </w:docPartObj>
     </w:sdtPr>
+    <w:sdtEndPr/>
     <w:sdtContent>
       <w:p>
         <w:pPr>
@@ -5334,6 +5240,7 @@
         </w:pPr>
         <w:r>
           <w:rPr>
+            <w:noProof/>
             <w:color w:val="000000" w:themeColor="text1"/>
             <w14:shadow w14:blurRad="38100" w14:dist="19050" w14:dir="2700000" w14:sx="100000" w14:sy="100000" w14:kx="0" w14:ky="0" w14:algn="tl">
               <w14:schemeClr w14:val="dk1">

</xml_diff>

<commit_message>
Latest changes in conclusions
</commit_message>
<xml_diff>
--- a/Strategic Thinking C2.docx
+++ b/Strategic Thinking C2.docx
@@ -1872,7 +1872,7 @@
                 <w:noProof/>
                 <w:webHidden/>
               </w:rPr>
-              <w:t>7</w:t>
+              <w:t>8</w:t>
             </w:r>
             <w:r>
               <w:rPr>
@@ -1946,7 +1946,7 @@
                 <w:noProof/>
                 <w:webHidden/>
               </w:rPr>
-              <w:t>8</w:t>
+              <w:t>9</w:t>
             </w:r>
             <w:r>
               <w:rPr>
@@ -2019,7 +2019,7 @@
                 <w:noProof/>
                 <w:webHidden/>
               </w:rPr>
-              <w:t>9</w:t>
+              <w:t>10</w:t>
             </w:r>
             <w:r>
               <w:rPr>
@@ -2092,7 +2092,7 @@
                 <w:noProof/>
                 <w:webHidden/>
               </w:rPr>
-              <w:t>10</w:t>
+              <w:t>11</w:t>
             </w:r>
             <w:r>
               <w:rPr>
@@ -3910,6 +3910,149 @@
         </w:rPr>
         <w:t>In addition, the intercept of the model is -7648042.55, and the coefficients associated with the characteristics indicate the magnitude and direction of the impact of each characteristic on the target variable</w:t>
       </w:r>
+      <w:r>
+        <w:rPr>
+          <w:rFonts w:ascii="Arial" w:hAnsi="Arial" w:cs="Arial"/>
+          <w:sz w:val="24"/>
+          <w:szCs w:val="24"/>
+        </w:rPr>
+        <w:t>.</w:t>
+      </w:r>
+    </w:p>
+    <w:p>
+      <w:pPr>
+        <w:rPr>
+          <w:rFonts w:ascii="Arial" w:hAnsi="Arial" w:cs="Arial"/>
+          <w:sz w:val="24"/>
+          <w:szCs w:val="24"/>
+        </w:rPr>
+      </w:pPr>
+    </w:p>
+    <w:p>
+      <w:pPr>
+        <w:rPr>
+          <w:rFonts w:ascii="Arial" w:hAnsi="Arial" w:cs="Arial"/>
+          <w:sz w:val="24"/>
+          <w:szCs w:val="24"/>
+        </w:rPr>
+      </w:pPr>
+    </w:p>
+    <w:p>
+      <w:pPr>
+        <w:rPr>
+          <w:rFonts w:ascii="Arial" w:hAnsi="Arial" w:cs="Arial"/>
+          <w:sz w:val="24"/>
+          <w:szCs w:val="24"/>
+        </w:rPr>
+      </w:pPr>
+    </w:p>
+    <w:p>
+      <w:pPr>
+        <w:rPr>
+          <w:rFonts w:ascii="Arial" w:hAnsi="Arial" w:cs="Arial"/>
+          <w:sz w:val="24"/>
+          <w:szCs w:val="24"/>
+        </w:rPr>
+      </w:pPr>
+    </w:p>
+    <w:p>
+      <w:pPr>
+        <w:rPr>
+          <w:rFonts w:ascii="Arial" w:hAnsi="Arial" w:cs="Arial"/>
+          <w:sz w:val="24"/>
+          <w:szCs w:val="24"/>
+        </w:rPr>
+      </w:pPr>
+    </w:p>
+    <w:p>
+      <w:pPr>
+        <w:rPr>
+          <w:rFonts w:ascii="Arial" w:hAnsi="Arial" w:cs="Arial"/>
+          <w:sz w:val="24"/>
+          <w:szCs w:val="24"/>
+        </w:rPr>
+      </w:pPr>
+    </w:p>
+    <w:p>
+      <w:pPr>
+        <w:rPr>
+          <w:rFonts w:ascii="Arial" w:hAnsi="Arial" w:cs="Arial"/>
+          <w:sz w:val="24"/>
+          <w:szCs w:val="24"/>
+        </w:rPr>
+      </w:pPr>
+    </w:p>
+    <w:p>
+      <w:pPr>
+        <w:rPr>
+          <w:rFonts w:ascii="Arial" w:hAnsi="Arial" w:cs="Arial"/>
+          <w:sz w:val="24"/>
+          <w:szCs w:val="24"/>
+        </w:rPr>
+      </w:pPr>
+    </w:p>
+    <w:p>
+      <w:pPr>
+        <w:rPr>
+          <w:rFonts w:ascii="Arial" w:hAnsi="Arial" w:cs="Arial"/>
+          <w:sz w:val="24"/>
+          <w:szCs w:val="24"/>
+        </w:rPr>
+      </w:pPr>
+    </w:p>
+    <w:p>
+      <w:pPr>
+        <w:rPr>
+          <w:rFonts w:ascii="Arial" w:hAnsi="Arial" w:cs="Arial"/>
+          <w:sz w:val="24"/>
+          <w:szCs w:val="24"/>
+        </w:rPr>
+      </w:pPr>
+    </w:p>
+    <w:p>
+      <w:pPr>
+        <w:rPr>
+          <w:rFonts w:ascii="Arial" w:hAnsi="Arial" w:cs="Arial"/>
+          <w:sz w:val="24"/>
+          <w:szCs w:val="24"/>
+        </w:rPr>
+      </w:pPr>
+    </w:p>
+    <w:p>
+      <w:pPr>
+        <w:rPr>
+          <w:rFonts w:ascii="Arial" w:hAnsi="Arial" w:cs="Arial"/>
+          <w:sz w:val="24"/>
+          <w:szCs w:val="24"/>
+        </w:rPr>
+      </w:pPr>
+    </w:p>
+    <w:p>
+      <w:pPr>
+        <w:rPr>
+          <w:rFonts w:ascii="Arial" w:hAnsi="Arial" w:cs="Arial"/>
+          <w:sz w:val="24"/>
+          <w:szCs w:val="24"/>
+        </w:rPr>
+      </w:pPr>
+    </w:p>
+    <w:p>
+      <w:pPr>
+        <w:rPr>
+          <w:rFonts w:ascii="Arial" w:hAnsi="Arial" w:cs="Arial"/>
+          <w:sz w:val="24"/>
+          <w:szCs w:val="24"/>
+        </w:rPr>
+      </w:pPr>
+    </w:p>
+    <w:p>
+      <w:pPr>
+        <w:rPr>
+          <w:rFonts w:ascii="Arial" w:hAnsi="Arial" w:cs="Arial"/>
+          <w:sz w:val="24"/>
+          <w:szCs w:val="24"/>
+        </w:rPr>
+      </w:pPr>
     </w:p>
     <w:p>
       <w:pPr>
@@ -3929,21 +4072,22 @@
           <w:szCs w:val="40"/>
         </w:rPr>
       </w:pPr>
-      <w:bookmarkStart w:id="17" w:name="_Toc162568519"/>
-      <w:bookmarkStart w:id="18" w:name="_Hlk162455883"/>
-      <w:bookmarkStart w:id="19" w:name="_Toc166875297"/>
+      <w:bookmarkStart w:id="17" w:name="_Toc166875297"/>
+      <w:bookmarkStart w:id="18" w:name="_Toc162568519"/>
+      <w:bookmarkStart w:id="19" w:name="_Hlk162455883"/>
       <w:r>
         <w:rPr>
           <w:rFonts w:ascii="Arial" w:hAnsi="Arial" w:cs="Arial"/>
           <w:sz w:val="40"/>
           <w:szCs w:val="40"/>
         </w:rPr>
+        <w:lastRenderedPageBreak/>
         <w:t>Data Sources</w:t>
       </w:r>
-      <w:bookmarkEnd w:id="19"/>
-    </w:p>
-    <w:bookmarkEnd w:id="17"/>
+      <w:bookmarkEnd w:id="17"/>
+    </w:p>
     <w:bookmarkEnd w:id="18"/>
+    <w:bookmarkEnd w:id="19"/>
     <w:p>
       <w:pPr>
         <w:rPr>
@@ -4049,6 +4193,114 @@
     </w:p>
     <w:p>
       <w:pPr>
+        <w:rPr>
+          <w:rFonts w:ascii="Arial" w:hAnsi="Arial" w:cs="Arial"/>
+          <w:sz w:val="24"/>
+          <w:szCs w:val="24"/>
+        </w:rPr>
+      </w:pPr>
+    </w:p>
+    <w:p>
+      <w:pPr>
+        <w:rPr>
+          <w:rFonts w:ascii="Arial" w:hAnsi="Arial" w:cs="Arial"/>
+          <w:sz w:val="24"/>
+          <w:szCs w:val="24"/>
+        </w:rPr>
+      </w:pPr>
+    </w:p>
+    <w:p>
+      <w:pPr>
+        <w:rPr>
+          <w:rFonts w:ascii="Arial" w:hAnsi="Arial" w:cs="Arial"/>
+          <w:sz w:val="24"/>
+          <w:szCs w:val="24"/>
+        </w:rPr>
+      </w:pPr>
+    </w:p>
+    <w:p>
+      <w:pPr>
+        <w:rPr>
+          <w:rFonts w:ascii="Arial" w:hAnsi="Arial" w:cs="Arial"/>
+          <w:sz w:val="24"/>
+          <w:szCs w:val="24"/>
+        </w:rPr>
+      </w:pPr>
+    </w:p>
+    <w:p>
+      <w:pPr>
+        <w:rPr>
+          <w:rFonts w:ascii="Arial" w:hAnsi="Arial" w:cs="Arial"/>
+          <w:sz w:val="24"/>
+          <w:szCs w:val="24"/>
+        </w:rPr>
+      </w:pPr>
+    </w:p>
+    <w:p>
+      <w:pPr>
+        <w:rPr>
+          <w:rFonts w:ascii="Arial" w:hAnsi="Arial" w:cs="Arial"/>
+          <w:sz w:val="24"/>
+          <w:szCs w:val="24"/>
+        </w:rPr>
+      </w:pPr>
+    </w:p>
+    <w:p>
+      <w:pPr>
+        <w:rPr>
+          <w:rFonts w:ascii="Arial" w:hAnsi="Arial" w:cs="Arial"/>
+          <w:sz w:val="24"/>
+          <w:szCs w:val="24"/>
+        </w:rPr>
+      </w:pPr>
+    </w:p>
+    <w:p>
+      <w:pPr>
+        <w:rPr>
+          <w:rFonts w:ascii="Arial" w:hAnsi="Arial" w:cs="Arial"/>
+          <w:sz w:val="24"/>
+          <w:szCs w:val="24"/>
+        </w:rPr>
+      </w:pPr>
+    </w:p>
+    <w:p>
+      <w:pPr>
+        <w:rPr>
+          <w:rFonts w:ascii="Arial" w:hAnsi="Arial" w:cs="Arial"/>
+          <w:sz w:val="24"/>
+          <w:szCs w:val="24"/>
+        </w:rPr>
+      </w:pPr>
+    </w:p>
+    <w:p>
+      <w:pPr>
+        <w:rPr>
+          <w:rFonts w:ascii="Arial" w:hAnsi="Arial" w:cs="Arial"/>
+          <w:sz w:val="24"/>
+          <w:szCs w:val="24"/>
+        </w:rPr>
+      </w:pPr>
+    </w:p>
+    <w:p>
+      <w:pPr>
+        <w:rPr>
+          <w:rFonts w:ascii="Arial" w:hAnsi="Arial" w:cs="Arial"/>
+          <w:sz w:val="24"/>
+          <w:szCs w:val="24"/>
+        </w:rPr>
+      </w:pPr>
+    </w:p>
+    <w:p>
+      <w:pPr>
+        <w:rPr>
+          <w:rFonts w:ascii="Arial" w:hAnsi="Arial" w:cs="Arial"/>
+          <w:sz w:val="24"/>
+          <w:szCs w:val="24"/>
+        </w:rPr>
+      </w:pPr>
+    </w:p>
+    <w:p>
+      <w:pPr>
         <w:pStyle w:val="Heading3"/>
         <w:rPr>
           <w:rFonts w:ascii="Arial" w:hAnsi="Arial" w:cs="Arial"/>
@@ -4351,58 +4603,6 @@
           <w:sz w:val="24"/>
           <w:szCs w:val="24"/>
         </w:rPr>
-        <w:t>The analysis shows that in terms of prediction accuracy, the random forest regression model performs better than the linear regression model. The random forest model's Mean Squared Error (MSE), which is 3,634,563.68, is substantially lower than the linear regression's MSE of 61,204,567.36.</w:t>
-      </w:r>
-    </w:p>
-    <w:p>
-      <w:pPr>
-        <w:rPr>
-          <w:rFonts w:ascii="Arial" w:hAnsi="Arial" w:cs="Arial"/>
-          <w:sz w:val="24"/>
-          <w:szCs w:val="24"/>
-        </w:rPr>
-      </w:pPr>
-      <w:r>
-        <w:rPr>
-          <w:rFonts w:ascii="Arial" w:hAnsi="Arial" w:cs="Arial"/>
-          <w:sz w:val="24"/>
-          <w:szCs w:val="24"/>
-        </w:rPr>
-        <w:t xml:space="preserve">The target variable's variability is explained in 99.23% of cases, with an R-squared of 0.9923. Furthermore, the scatter plot visualisation demonstrates that, in contrast to the linear regression, which loses precision at higher values, the random forest retains strong precision over the whole range of the target variable. </w:t>
-      </w:r>
-      <w:r>
-        <w:rPr>
-          <w:rFonts w:ascii="Arial" w:hAnsi="Arial" w:cs="Arial"/>
-          <w:sz w:val="24"/>
-          <w:szCs w:val="24"/>
-        </w:rPr>
-        <w:br/>
-      </w:r>
-      <w:r>
-        <w:rPr>
-          <w:rFonts w:ascii="Arial" w:hAnsi="Arial" w:cs="Arial"/>
-          <w:sz w:val="24"/>
-          <w:szCs w:val="24"/>
-        </w:rPr>
-        <w:br/>
-        <w:t xml:space="preserve">The non-normal distribution of the residuals and diminishing accuracy for higher target values restrict the employment of the linear regression model, despite its reasonable performance and interpretable coefficients. </w:t>
-      </w:r>
-    </w:p>
-    <w:p>
-      <w:pPr>
-        <w:jc w:val="both"/>
-        <w:rPr>
-          <w:rFonts w:ascii="Arial" w:hAnsi="Arial" w:cs="Arial"/>
-          <w:sz w:val="24"/>
-          <w:szCs w:val="24"/>
-        </w:rPr>
-      </w:pPr>
-      <w:r>
-        <w:rPr>
-          <w:rFonts w:ascii="Arial" w:hAnsi="Arial" w:cs="Arial"/>
-          <w:sz w:val="24"/>
-          <w:szCs w:val="24"/>
-        </w:rPr>
         <w:t>The</w:t>
       </w:r>
       <w:r>
@@ -4411,7 +4611,15 @@
           <w:sz w:val="24"/>
           <w:szCs w:val="24"/>
         </w:rPr>
-        <w:t xml:space="preserve"> investigation reveals that the random forest regression model outperforms the linear regression model in terms of prediction accuracy. The Mean Squared Error (MSE) of the random forest model is 3,634,563.68, a significant decrease from the MSE of 61,204,567.36 for the linear regression. </w:t>
+        <w:t xml:space="preserve"> investigation reveals that the random forest regression model outperforms the linear regression model in terms of prediction accuracy. The Mean Squared Error (MSE) of the random forest model is 3,634,563.68, a significant decrease from the MSE of 61,204,567.36 for the linear regression.</w:t>
+      </w:r>
+      <w:r>
+        <w:rPr>
+          <w:rFonts w:ascii="Arial" w:hAnsi="Arial" w:cs="Arial"/>
+          <w:sz w:val="24"/>
+          <w:szCs w:val="24"/>
+        </w:rPr>
+        <w:t xml:space="preserve"> </w:t>
       </w:r>
     </w:p>
     <w:p>
@@ -4466,6 +4674,58 @@
         </w:rPr>
         <w:t>Going ahead, the knowledge acquired by assessing the performance of these models through the use of statistical tests and quantitative measures will direct the choice of suitable approaches for further predictive modelling initiatives. To guarantee the most precise predictions, it will be crucial to keep refining hyperparameters, addressing data distribution assumptions, and putting sophisticated preprocessing and feature engineering into practice. All in all, this analysis shows how important it is to choose models carefully and to evaluate them thoroughly in order to facilitate effective data-driven decision-making.</w:t>
       </w:r>
+    </w:p>
+    <w:p>
+      <w:pPr>
+        <w:jc w:val="both"/>
+        <w:rPr>
+          <w:rFonts w:ascii="Arial" w:hAnsi="Arial" w:cs="Arial"/>
+          <w:sz w:val="24"/>
+          <w:szCs w:val="24"/>
+        </w:rPr>
+      </w:pPr>
+      <w:r>
+        <w:rPr>
+          <w:rFonts w:ascii="Arial" w:hAnsi="Arial" w:cs="Arial"/>
+          <w:sz w:val="24"/>
+          <w:szCs w:val="24"/>
+        </w:rPr>
+        <w:t>Finally, i</w:t>
+      </w:r>
+      <w:r>
+        <w:rPr>
+          <w:rFonts w:ascii="Arial" w:hAnsi="Arial" w:cs="Arial"/>
+          <w:sz w:val="24"/>
+          <w:szCs w:val="24"/>
+        </w:rPr>
+        <w:t>n order to assess the project's possibilities, threats, weaknesses, and strengths, a comprehensive SWOT analysis would be helpful. Leveraging crucial assets such as the comprehensive data set on home attributes and pricing, along with advanced modelling approaches like linear regression, is possible. On the other hand, there are vulnerabilities and risks that need to be handled, such as possible data gaps, difficulties in accounting for all the variables that affect prices, and uncertainty about upcoming market developments. Opportunities exist to monetize prediction models, extend study to other locations, and use insights to inform urban development. Effective housing data collection, analysis, and utilisation to produce insightful business knowledge is the cornerstone of this project's success.</w:t>
+      </w:r>
+      <w:r>
+        <w:rPr>
+          <w:rFonts w:ascii="Arial" w:hAnsi="Arial" w:cs="Arial"/>
+          <w:sz w:val="24"/>
+          <w:szCs w:val="24"/>
+        </w:rPr>
+        <w:t xml:space="preserve"> </w:t>
+      </w:r>
+      <w:r>
+        <w:rPr>
+          <w:rFonts w:ascii="Arial" w:hAnsi="Arial" w:cs="Arial"/>
+          <w:sz w:val="24"/>
+          <w:szCs w:val="24"/>
+        </w:rPr>
+        <w:t>To maximise the benefits of this data-driven initiative and guide strategic decision-making regarding urban renewal and real estate market dynamics, it will be imperative to ensure the quality of the data, choose appropriate analytical techniques, translate findings into actionable recommendations, and update the models on a regular basis.</w:t>
+      </w:r>
+    </w:p>
+    <w:p>
+      <w:pPr>
+        <w:jc w:val="both"/>
+        <w:rPr>
+          <w:rFonts w:ascii="Arial" w:hAnsi="Arial" w:cs="Arial"/>
+          <w:sz w:val="24"/>
+          <w:szCs w:val="24"/>
+        </w:rPr>
+      </w:pPr>
     </w:p>
     <w:p>
       <w:pPr>
@@ -4506,35 +4766,32 @@
           <w:szCs w:val="24"/>
         </w:rPr>
       </w:pPr>
+      <w:r>
+        <w:rPr>
+          <w:rFonts w:ascii="Arial" w:hAnsi="Arial" w:cs="Arial"/>
+          <w:sz w:val="24"/>
+          <w:szCs w:val="24"/>
+        </w:rPr>
+        <w:t>https://github.com/derlyai/CA-2-Capstone-Report-Strategic-Thinking</w:t>
+      </w:r>
+    </w:p>
+    <w:p>
+      <w:pPr>
+        <w:rPr>
+          <w:rFonts w:ascii="Arial" w:hAnsi="Arial" w:cs="Arial"/>
+          <w:sz w:val="24"/>
+          <w:szCs w:val="24"/>
+        </w:rPr>
+      </w:pPr>
+      <w:r>
+        <w:rPr>
+          <w:rFonts w:ascii="Arial" w:hAnsi="Arial" w:cs="Arial"/>
+          <w:sz w:val="24"/>
+          <w:szCs w:val="24"/>
+        </w:rPr>
+        <w:t xml:space="preserve">Housing price of Beijing from 2011 to 2017, fetching from </w:t>
+      </w:r>
       <w:hyperlink r:id="rId21" w:history="1">
-        <w:r>
-          <w:rPr>
-            <w:rStyle w:val="Hyperlink"/>
-            <w:rFonts w:ascii="Arial" w:hAnsi="Arial" w:cs="Arial"/>
-            <w:sz w:val="24"/>
-            <w:szCs w:val="24"/>
-          </w:rPr>
-          <w:t>https://github.com/derlyai/Machine-Learning--10-ETCS--.git</w:t>
-        </w:r>
-      </w:hyperlink>
-    </w:p>
-    <w:p>
-      <w:pPr>
-        <w:rPr>
-          <w:rFonts w:ascii="Arial" w:hAnsi="Arial" w:cs="Arial"/>
-          <w:sz w:val="24"/>
-          <w:szCs w:val="24"/>
-        </w:rPr>
-      </w:pPr>
-      <w:r>
-        <w:rPr>
-          <w:rFonts w:ascii="Arial" w:hAnsi="Arial" w:cs="Arial"/>
-          <w:sz w:val="24"/>
-          <w:szCs w:val="24"/>
-        </w:rPr>
-        <w:t xml:space="preserve">Housing price of Beijing from 2011 to 2017, fetching from </w:t>
-      </w:r>
-      <w:hyperlink r:id="rId22" w:history="1">
         <w:r>
           <w:rPr>
             <w:rStyle w:val="Hyperlink"/>
@@ -4580,7 +4837,7 @@
         </w:rPr>
         <w:t xml:space="preserve"> network. (2024). Recovered from: </w:t>
       </w:r>
-      <w:hyperlink r:id="rId23" w:history="1">
+      <w:hyperlink r:id="rId22" w:history="1">
         <w:r>
           <w:rPr>
             <w:rStyle w:val="Hyperlink"/>
@@ -4663,7 +4920,7 @@
         </w:rPr>
         <w:t xml:space="preserve">. Recovered from: </w:t>
       </w:r>
-      <w:hyperlink r:id="rId24" w:history="1">
+      <w:hyperlink r:id="rId23" w:history="1">
         <w:r>
           <w:rPr>
             <w:rStyle w:val="Hyperlink"/>
@@ -4699,7 +4956,7 @@
         </w:rPr>
         <w:t xml:space="preserve">EURE (Santiago) vol.37 no.111 Santiago (mayo 2011). Recovered from: </w:t>
       </w:r>
-      <w:hyperlink r:id="rId25" w:history="1">
+      <w:hyperlink r:id="rId24" w:history="1">
         <w:r>
           <w:rPr>
             <w:rStyle w:val="Hyperlink"/>
@@ -4799,7 +5056,7 @@
         </w:rPr>
         <w:t xml:space="preserve"> Con Alf. </w:t>
       </w:r>
-      <w:hyperlink r:id="rId26" w:history="1">
+      <w:hyperlink r:id="rId25" w:history="1">
         <w:r>
           <w:rPr>
             <w:rStyle w:val="Hyperlink"/>
@@ -5037,7 +5294,7 @@
         </w:rPr>
         <w:t xml:space="preserve">. </w:t>
       </w:r>
-      <w:hyperlink r:id="rId27" w:history="1">
+      <w:hyperlink r:id="rId26" w:history="1">
         <w:r>
           <w:rPr>
             <w:rStyle w:val="Hyperlink"/>
@@ -5084,7 +5341,7 @@
         </w:rPr>
         <w:t xml:space="preserve">. </w:t>
       </w:r>
-      <w:hyperlink r:id="rId28" w:history="1">
+      <w:hyperlink r:id="rId27" w:history="1">
         <w:r>
           <w:rPr>
             <w:rStyle w:val="Hyperlink"/>
@@ -5112,7 +5369,7 @@
         </w:rPr>
         <w:t>OpenAI. (2024). ChatGPT (May 16 version) [How to interpret measures of central tendency].https://chat.openai.com/chat (</w:t>
       </w:r>
-      <w:hyperlink r:id="rId29" w:history="1">
+      <w:hyperlink r:id="rId28" w:history="1">
         <w:r>
           <w:rPr>
             <w:rStyle w:val="Hyperlink"/>
@@ -5186,7 +5443,7 @@
       </w:r>
     </w:p>
     <w:sectPr>
-      <w:footerReference w:type="default" r:id="rId30"/>
+      <w:footerReference w:type="default" r:id="rId29"/>
       <w:pgSz w:w="11906" w:h="16838"/>
       <w:pgMar w:top="1440" w:right="1440" w:bottom="1440" w:left="1440" w:header="708" w:footer="708" w:gutter="0"/>
       <w:pgNumType w:start="1"/>

</xml_diff>